<commit_message>
up date to 5.04
</commit_message>
<xml_diff>
--- a/市政综合体减碳路径制定.docx
+++ b/市政综合体减碳路径制定.docx
@@ -1846,7 +1846,25 @@
           <w:szCs w:val="21"/>
           <w:lang w:eastAsia="zh-CN"/>
         </w:rPr>
-        <w:t>，占原建筑生产阶段碳排放的</w:t>
+        <w:t>，占原建筑</w:t>
+      </w:r>
+      <w:r>
+        <w:rPr>
+          <w:rFonts w:hint="eastAsia"/>
+          <w:sz w:val="21"/>
+          <w:szCs w:val="21"/>
+          <w:lang w:eastAsia="zh-CN"/>
+        </w:rPr>
+        <w:t>材料</w:t>
+      </w:r>
+      <w:r>
+        <w:rPr>
+          <w:rFonts w:hint="eastAsia"/>
+          <w:sz w:val="21"/>
+          <w:szCs w:val="21"/>
+          <w:lang w:eastAsia="zh-CN"/>
+        </w:rPr>
+        <w:t>生产阶段碳排放的</w:t>
       </w:r>
       <w:r>
         <w:rPr>
@@ -4959,6 +4977,44 @@
           <w:szCs w:val="21"/>
           <w:lang w:eastAsia="zh-CN"/>
         </w:rPr>
+        <w:t>，生命周期内实现</w:t>
+      </w:r>
+      <w:proofErr w:type="gramStart"/>
+      <w:r>
+        <w:rPr>
+          <w:rFonts w:hint="eastAsia"/>
+          <w:sz w:val="21"/>
+          <w:szCs w:val="21"/>
+          <w:lang w:eastAsia="zh-CN"/>
+        </w:rPr>
+        <w:t>的碳减排量占总碳排放量</w:t>
+      </w:r>
+      <w:proofErr w:type="gramEnd"/>
+      <w:r>
+        <w:rPr>
+          <w:rFonts w:hint="eastAsia"/>
+          <w:sz w:val="21"/>
+          <w:szCs w:val="21"/>
+          <w:lang w:eastAsia="zh-CN"/>
+        </w:rPr>
+        <w:t>的</w:t>
+      </w:r>
+      <w:r>
+        <w:rPr>
+          <w:rFonts w:hint="eastAsia"/>
+          <w:sz w:val="21"/>
+          <w:szCs w:val="21"/>
+          <w:lang w:eastAsia="zh-CN"/>
+        </w:rPr>
+        <w:t>3.28%</w:t>
+      </w:r>
+      <w:r>
+        <w:rPr>
+          <w:rFonts w:hint="eastAsia"/>
+          <w:sz w:val="21"/>
+          <w:szCs w:val="21"/>
+          <w:lang w:eastAsia="zh-CN"/>
+        </w:rPr>
         <w:t>。</w:t>
       </w:r>
     </w:p>
@@ -6879,6 +6935,135 @@
         </w:rPr>
         <w:t>系统的能耗，在降低运行成本的同时减少碳排放，长期来看符合市政综合体规划中提出的构建“零碳”建筑目标要求。</w:t>
       </w:r>
+      <w:r>
+        <w:rPr>
+          <w:rFonts w:hint="eastAsia"/>
+          <w:sz w:val="21"/>
+          <w:szCs w:val="21"/>
+          <w:lang w:eastAsia="zh-CN"/>
+        </w:rPr>
+        <w:t>根据模拟结果，</w:t>
+      </w:r>
+      <w:proofErr w:type="gramStart"/>
+      <w:r>
+        <w:rPr>
+          <w:rFonts w:hint="eastAsia"/>
+          <w:sz w:val="21"/>
+          <w:szCs w:val="21"/>
+          <w:lang w:eastAsia="zh-CN"/>
+        </w:rPr>
+        <w:t>按照绿建三</w:t>
+      </w:r>
+      <w:proofErr w:type="gramEnd"/>
+      <w:r>
+        <w:rPr>
+          <w:rFonts w:hint="eastAsia"/>
+          <w:sz w:val="21"/>
+          <w:szCs w:val="21"/>
+          <w:lang w:eastAsia="zh-CN"/>
+        </w:rPr>
+        <w:t>星级的约束值选用冷热源设备时相较于基准建筑，其</w:t>
+      </w:r>
+      <w:r>
+        <w:rPr>
+          <w:rFonts w:hint="eastAsia"/>
+          <w:sz w:val="21"/>
+          <w:szCs w:val="21"/>
+          <w:lang w:eastAsia="zh-CN"/>
+        </w:rPr>
+        <w:t>HVAC</w:t>
+      </w:r>
+      <w:r>
+        <w:rPr>
+          <w:rFonts w:hint="eastAsia"/>
+          <w:sz w:val="21"/>
+          <w:szCs w:val="21"/>
+          <w:lang w:eastAsia="zh-CN"/>
+        </w:rPr>
+        <w:t>系统（含热水加热）的能耗下降</w:t>
+      </w:r>
+      <w:r>
+        <w:rPr>
+          <w:rFonts w:hint="eastAsia"/>
+          <w:sz w:val="21"/>
+          <w:szCs w:val="21"/>
+          <w:lang w:eastAsia="zh-CN"/>
+        </w:rPr>
+        <w:t>12.63%</w:t>
+      </w:r>
+      <w:r>
+        <w:rPr>
+          <w:rFonts w:hint="eastAsia"/>
+          <w:sz w:val="21"/>
+          <w:szCs w:val="21"/>
+          <w:lang w:eastAsia="zh-CN"/>
+        </w:rPr>
+        <w:t>，每年可减少运营阶段碳排放</w:t>
+      </w:r>
+      <w:r>
+        <w:rPr>
+          <w:rFonts w:hint="eastAsia"/>
+          <w:sz w:val="21"/>
+          <w:szCs w:val="21"/>
+          <w:lang w:eastAsia="zh-CN"/>
+        </w:rPr>
+        <w:t>350980</w:t>
+      </w:r>
+      <w:r>
+        <w:rPr>
+          <w:rFonts w:hint="eastAsia"/>
+          <w:sz w:val="21"/>
+          <w:szCs w:val="21"/>
+          <w:lang w:eastAsia="zh-CN"/>
+        </w:rPr>
+        <w:t>tCO</w:t>
+      </w:r>
+      <w:r>
+        <w:rPr>
+          <w:rFonts w:hint="eastAsia"/>
+          <w:sz w:val="21"/>
+          <w:szCs w:val="21"/>
+          <w:vertAlign w:val="subscript"/>
+          <w:lang w:eastAsia="zh-CN"/>
+        </w:rPr>
+        <w:t>2</w:t>
+      </w:r>
+      <w:r>
+        <w:rPr>
+          <w:rFonts w:hint="eastAsia"/>
+          <w:sz w:val="21"/>
+          <w:szCs w:val="21"/>
+          <w:lang w:eastAsia="zh-CN"/>
+        </w:rPr>
+        <w:t>，占全生命周期碳排放的</w:t>
+      </w:r>
+      <w:r>
+        <w:rPr>
+          <w:rFonts w:hint="eastAsia"/>
+          <w:sz w:val="21"/>
+          <w:szCs w:val="21"/>
+          <w:lang w:eastAsia="zh-CN"/>
+        </w:rPr>
+        <w:t>4.36</w:t>
+      </w:r>
+      <w:r>
+        <w:rPr>
+          <w:rFonts w:hint="eastAsia"/>
+          <w:sz w:val="21"/>
+          <w:szCs w:val="21"/>
+          <w:lang w:eastAsia="zh-CN"/>
+        </w:rPr>
+        <w:t>%</w:t>
+      </w:r>
+      <w:r>
+        <w:rPr>
+          <w:rFonts w:hint="eastAsia"/>
+          <w:sz w:val="21"/>
+          <w:szCs w:val="21"/>
+          <w:lang w:eastAsia="zh-CN"/>
+        </w:rPr>
+        <w:t>。</w:t>
+      </w:r>
     </w:p>
     <w:p>
       <w:pPr>
@@ -7671,7 +7856,17 @@
           <w:szCs w:val="21"/>
           <w:lang w:eastAsia="zh-CN"/>
         </w:rPr>
-        <w:t>。通过合理分配负荷可以使各机组工作在在理想的部分负荷区间内，而蓄冷、蓄热设备的介入可以在高峰期承担部分负荷，减轻机组承担的负荷，提高机组运行能效。</w:t>
+        <w:t>。</w:t>
+      </w:r>
+      <w:r>
+        <w:rPr>
+          <w:rFonts w:hint="eastAsia"/>
+          <w:sz w:val="21"/>
+          <w:szCs w:val="21"/>
+          <w:lang w:eastAsia="zh-CN"/>
+        </w:rPr>
+        <w:lastRenderedPageBreak/>
+        <w:t>通过合理分配负荷可以使各机组工作在在理想的部分负荷区间内，而蓄冷、蓄热设备的介入可以在高峰期承担部分负荷，减轻机组承担的负荷，提高机组运行能效。</w:t>
       </w:r>
       <w:r>
         <w:rPr>
@@ -7698,17 +7893,7 @@
           <w:szCs w:val="21"/>
           <w:lang w:eastAsia="zh-CN"/>
         </w:rPr>
-        <w:t>的</w:t>
-      </w:r>
-      <w:r>
-        <w:rPr>
-          <w:rFonts w:hint="eastAsia"/>
-          <w:sz w:val="21"/>
-          <w:szCs w:val="21"/>
-          <w:lang w:eastAsia="zh-CN"/>
-        </w:rPr>
-        <w:lastRenderedPageBreak/>
-        <w:t>冷量，模拟时按照晚间</w:t>
+        <w:t>的冷量，模拟时按照晚间</w:t>
       </w:r>
       <w:r>
         <w:rPr>
@@ -8179,7 +8364,26 @@
           <w:szCs w:val="21"/>
           <w:lang w:eastAsia="zh-CN"/>
         </w:rPr>
-        <w:t>3930.7t</w:t>
+        <w:t>3930.7</w:t>
+      </w:r>
+      <w:r>
+        <w:rPr>
+          <w:rFonts w:hint="eastAsia"/>
+          <w:sz w:val="21"/>
+          <w:szCs w:val="21"/>
+          <w:lang w:eastAsia="zh-CN"/>
+        </w:rPr>
+        <w:t>tCO</w:t>
+      </w:r>
+      <w:r>
+        <w:rPr>
+          <w:rFonts w:hint="eastAsia"/>
+          <w:sz w:val="21"/>
+          <w:szCs w:val="21"/>
+          <w:vertAlign w:val="subscript"/>
+          <w:lang w:eastAsia="zh-CN"/>
+        </w:rPr>
+        <w:t>2</w:t>
       </w:r>
       <w:r>
         <w:rPr>
@@ -8963,6 +9167,7 @@
           <w:szCs w:val="21"/>
           <w:lang w:eastAsia="zh-CN"/>
         </w:rPr>
+        <w:lastRenderedPageBreak/>
         <w:t>作为超前目标</w:t>
       </w:r>
       <w:r>
@@ -8981,17 +9186,7 @@
           <w:szCs w:val="21"/>
           <w:lang w:eastAsia="zh-CN"/>
         </w:rPr>
-        <w:t>公交场站所述楼栋屋顶作</w:t>
-      </w:r>
-      <w:r>
-        <w:rPr>
-          <w:rFonts w:hint="eastAsia"/>
-          <w:sz w:val="21"/>
-          <w:szCs w:val="21"/>
-          <w:lang w:eastAsia="zh-CN"/>
-        </w:rPr>
-        <w:lastRenderedPageBreak/>
-        <w:t>为空调室外设备布置区域外，其余屋顶区域均可作为太阳能设备布置面积，但考虑到建筑绿化以及低碳教育功能，需要预留出空间，因此按照理论可布置面积的</w:t>
+        <w:t>公交场站所述楼栋屋顶作为空调室外设备布置区域外，其余屋顶区域均可作为太阳能设备布置面积，但考虑到建筑绿化以及低碳教育功能，需要预留出空间，因此按照理论可布置面积的</w:t>
       </w:r>
       <w:r>
         <w:rPr>
@@ -10422,7 +10617,6 @@
         <w:spacing w:line="240" w:lineRule="auto"/>
         <w:ind w:left="210" w:right="210"/>
         <w:rPr>
-          <w:rFonts w:hint="eastAsia"/>
           <w:sz w:val="21"/>
           <w:szCs w:val="21"/>
           <w:lang w:eastAsia="zh-CN"/>
@@ -10517,7 +10711,6 @@
         <w:spacing w:line="240" w:lineRule="auto"/>
         <w:ind w:right="210"/>
         <w:rPr>
-          <w:rFonts w:hint="eastAsia"/>
           <w:sz w:val="21"/>
           <w:szCs w:val="21"/>
           <w:lang w:eastAsia="zh-CN"/>
@@ -10575,7 +10768,6 @@
         <w:spacing w:line="240" w:lineRule="auto"/>
         <w:ind w:right="210"/>
         <w:rPr>
-          <w:rFonts w:hint="eastAsia"/>
           <w:sz w:val="21"/>
           <w:szCs w:val="21"/>
           <w:lang w:eastAsia="zh-CN"/>
@@ -10992,6 +11184,2738 @@
         </w:rPr>
         <w:t>经过模拟，遮阳设施按如上控制策略进行控制</w:t>
       </w:r>
+      <w:r>
+        <w:rPr>
+          <w:rFonts w:hint="eastAsia"/>
+          <w:sz w:val="21"/>
+          <w:szCs w:val="21"/>
+          <w:lang w:eastAsia="zh-CN"/>
+        </w:rPr>
+        <w:t>，每年可减少</w:t>
+      </w:r>
+      <w:r>
+        <w:rPr>
+          <w:rFonts w:hint="eastAsia"/>
+          <w:sz w:val="21"/>
+          <w:szCs w:val="21"/>
+          <w:lang w:eastAsia="zh-CN"/>
+        </w:rPr>
+        <w:t>HVAC</w:t>
+      </w:r>
+      <w:r>
+        <w:rPr>
+          <w:rFonts w:hint="eastAsia"/>
+          <w:sz w:val="21"/>
+          <w:szCs w:val="21"/>
+          <w:lang w:eastAsia="zh-CN"/>
+        </w:rPr>
+        <w:t>系统能耗</w:t>
+      </w:r>
+      <w:r>
+        <w:rPr>
+          <w:rFonts w:hint="eastAsia"/>
+          <w:sz w:val="21"/>
+          <w:szCs w:val="21"/>
+          <w:lang w:eastAsia="zh-CN"/>
+        </w:rPr>
+        <w:t>119565.9kWh</w:t>
+      </w:r>
+      <w:r>
+        <w:rPr>
+          <w:rFonts w:hint="eastAsia"/>
+          <w:sz w:val="21"/>
+          <w:szCs w:val="21"/>
+          <w:lang w:eastAsia="zh-CN"/>
+        </w:rPr>
+        <w:t>，</w:t>
+      </w:r>
+      <w:r>
+        <w:rPr>
+          <w:rFonts w:hint="eastAsia"/>
+          <w:sz w:val="21"/>
+          <w:szCs w:val="21"/>
+          <w:lang w:eastAsia="zh-CN"/>
+        </w:rPr>
+        <w:t>每年可减少碳排放</w:t>
+      </w:r>
+      <w:r>
+        <w:rPr>
+          <w:rFonts w:hint="eastAsia"/>
+          <w:sz w:val="21"/>
+          <w:szCs w:val="21"/>
+          <w:lang w:eastAsia="zh-CN"/>
+        </w:rPr>
+        <w:t>70.49tCO</w:t>
+      </w:r>
+      <w:r>
+        <w:rPr>
+          <w:rFonts w:hint="eastAsia"/>
+          <w:sz w:val="21"/>
+          <w:szCs w:val="21"/>
+          <w:vertAlign w:val="subscript"/>
+          <w:lang w:eastAsia="zh-CN"/>
+        </w:rPr>
+        <w:t>2</w:t>
+      </w:r>
+      <w:r>
+        <w:rPr>
+          <w:rFonts w:hint="eastAsia"/>
+          <w:sz w:val="21"/>
+          <w:szCs w:val="21"/>
+          <w:lang w:eastAsia="zh-CN"/>
+        </w:rPr>
+        <w:t>，</w:t>
+      </w:r>
+      <w:r>
+        <w:rPr>
+          <w:rFonts w:hint="eastAsia"/>
+          <w:sz w:val="21"/>
+          <w:szCs w:val="21"/>
+          <w:lang w:eastAsia="zh-CN"/>
+        </w:rPr>
+        <w:t>全生命周期内可</w:t>
+      </w:r>
+      <w:proofErr w:type="gramStart"/>
+      <w:r>
+        <w:rPr>
+          <w:rFonts w:hint="eastAsia"/>
+          <w:sz w:val="21"/>
+          <w:szCs w:val="21"/>
+          <w:lang w:eastAsia="zh-CN"/>
+        </w:rPr>
+        <w:t>减少总碳排放</w:t>
+      </w:r>
+      <w:proofErr w:type="gramEnd"/>
+      <w:r>
+        <w:rPr>
+          <w:rFonts w:hint="eastAsia"/>
+          <w:sz w:val="21"/>
+          <w:szCs w:val="21"/>
+          <w:lang w:eastAsia="zh-CN"/>
+        </w:rPr>
+        <w:t>1.48%</w:t>
+      </w:r>
+      <w:r>
+        <w:rPr>
+          <w:rFonts w:hint="eastAsia"/>
+          <w:sz w:val="21"/>
+          <w:szCs w:val="21"/>
+          <w:lang w:eastAsia="zh-CN"/>
+        </w:rPr>
+        <w:t>。</w:t>
+      </w:r>
+    </w:p>
+    <w:p>
+      <w:pPr>
+        <w:pStyle w:val="a3"/>
+        <w:numPr>
+          <w:ilvl w:val="0"/>
+          <w:numId w:val="3"/>
+        </w:numPr>
+        <w:spacing w:line="240" w:lineRule="auto"/>
+        <w:ind w:right="210"/>
+        <w:rPr>
+          <w:sz w:val="21"/>
+          <w:szCs w:val="21"/>
+          <w:lang w:eastAsia="zh-CN"/>
+        </w:rPr>
+      </w:pPr>
+      <w:r>
+        <w:rPr>
+          <w:rFonts w:hint="eastAsia"/>
+          <w:sz w:val="21"/>
+          <w:szCs w:val="21"/>
+          <w:lang w:eastAsia="zh-CN"/>
+        </w:rPr>
+        <w:t>自动照明控制</w:t>
+      </w:r>
+    </w:p>
+    <w:p>
+      <w:pPr>
+        <w:spacing w:line="240" w:lineRule="auto"/>
+        <w:ind w:left="210" w:right="210"/>
+        <w:rPr>
+          <w:sz w:val="21"/>
+          <w:szCs w:val="21"/>
+          <w:lang w:eastAsia="zh-CN"/>
+        </w:rPr>
+      </w:pPr>
+      <w:r>
+        <w:rPr>
+          <w:rFonts w:hint="eastAsia"/>
+          <w:sz w:val="21"/>
+          <w:szCs w:val="21"/>
+          <w:lang w:eastAsia="zh-CN"/>
+        </w:rPr>
+        <w:t>根据能耗模拟结果，市政综合体</w:t>
+      </w:r>
+      <w:r>
+        <w:rPr>
+          <w:rFonts w:hint="eastAsia"/>
+          <w:sz w:val="21"/>
+          <w:szCs w:val="21"/>
+          <w:lang w:eastAsia="zh-CN"/>
+        </w:rPr>
+        <w:t>室内</w:t>
+      </w:r>
+      <w:r>
+        <w:rPr>
+          <w:rFonts w:hint="eastAsia"/>
+          <w:sz w:val="21"/>
+          <w:szCs w:val="21"/>
+          <w:lang w:eastAsia="zh-CN"/>
+        </w:rPr>
+        <w:t>照明能耗占</w:t>
+      </w:r>
+      <w:r>
+        <w:rPr>
+          <w:rFonts w:hint="eastAsia"/>
+          <w:sz w:val="21"/>
+          <w:szCs w:val="21"/>
+          <w:lang w:eastAsia="zh-CN"/>
+        </w:rPr>
+        <w:t>运营阶段总</w:t>
+      </w:r>
+      <w:r>
+        <w:rPr>
+          <w:rFonts w:hint="eastAsia"/>
+          <w:sz w:val="21"/>
+          <w:szCs w:val="21"/>
+          <w:lang w:eastAsia="zh-CN"/>
+        </w:rPr>
+        <w:t>能耗的</w:t>
+      </w:r>
+      <w:r>
+        <w:rPr>
+          <w:rFonts w:hint="eastAsia"/>
+          <w:sz w:val="21"/>
+          <w:szCs w:val="21"/>
+          <w:lang w:eastAsia="zh-CN"/>
+        </w:rPr>
+        <w:t>21%</w:t>
+      </w:r>
+      <w:r>
+        <w:rPr>
+          <w:rFonts w:hint="eastAsia"/>
+          <w:sz w:val="21"/>
+          <w:szCs w:val="21"/>
+          <w:lang w:eastAsia="zh-CN"/>
+        </w:rPr>
+        <w:t>，具有很大的</w:t>
+      </w:r>
+      <w:proofErr w:type="gramStart"/>
+      <w:r>
+        <w:rPr>
+          <w:rFonts w:hint="eastAsia"/>
+          <w:sz w:val="21"/>
+          <w:szCs w:val="21"/>
+          <w:lang w:eastAsia="zh-CN"/>
+        </w:rPr>
+        <w:t>节能减碳潜力</w:t>
+      </w:r>
+      <w:proofErr w:type="gramEnd"/>
+      <w:r>
+        <w:rPr>
+          <w:rFonts w:hint="eastAsia"/>
+          <w:sz w:val="21"/>
+          <w:szCs w:val="21"/>
+          <w:lang w:eastAsia="zh-CN"/>
+        </w:rPr>
+        <w:t>。除设备层面外，降低照明设备能耗的核心是在保证建筑内部光照满足要求的情况下减小照明输出功率与工作时间。根据市政综合体设计方案，</w:t>
+      </w:r>
+      <w:proofErr w:type="gramStart"/>
+      <w:r>
+        <w:rPr>
+          <w:rFonts w:hint="eastAsia"/>
+          <w:sz w:val="21"/>
+          <w:szCs w:val="21"/>
+          <w:lang w:eastAsia="zh-CN"/>
+        </w:rPr>
+        <w:t>室内其</w:t>
+      </w:r>
+      <w:proofErr w:type="gramEnd"/>
+      <w:r>
+        <w:rPr>
+          <w:rFonts w:hint="eastAsia"/>
+          <w:sz w:val="21"/>
+          <w:szCs w:val="21"/>
+          <w:lang w:eastAsia="zh-CN"/>
+        </w:rPr>
+        <w:t>外墙采用</w:t>
+      </w:r>
+      <w:proofErr w:type="gramStart"/>
+      <w:r>
+        <w:rPr>
+          <w:rFonts w:hint="eastAsia"/>
+          <w:sz w:val="21"/>
+          <w:szCs w:val="21"/>
+          <w:lang w:eastAsia="zh-CN"/>
+        </w:rPr>
+        <w:t>玻</w:t>
+      </w:r>
+      <w:proofErr w:type="gramEnd"/>
+      <w:r>
+        <w:rPr>
+          <w:rFonts w:hint="eastAsia"/>
+          <w:sz w:val="21"/>
+          <w:szCs w:val="21"/>
+          <w:lang w:eastAsia="zh-CN"/>
+        </w:rPr>
+        <w:t>幕墙的形式，并且对于大进深空间设计有采光天井，这为自然采光创造了良好条件，因此室内照明需求应首先考虑自然照明</w:t>
+      </w:r>
+      <w:r>
+        <w:rPr>
+          <w:rFonts w:hint="eastAsia"/>
+          <w:sz w:val="21"/>
+          <w:szCs w:val="21"/>
+          <w:lang w:eastAsia="zh-CN"/>
+        </w:rPr>
+        <w:t>，当自然采光无法满足要求时开启人工照明作为补充，并且当室内人员较少或没有人员时应停止人工照明。要实现以上控制策略可采用“人员占用自动开关</w:t>
+      </w:r>
+      <w:r>
+        <w:rPr>
+          <w:rFonts w:hint="eastAsia"/>
+          <w:sz w:val="21"/>
+          <w:szCs w:val="21"/>
+          <w:lang w:eastAsia="zh-CN"/>
+        </w:rPr>
+        <w:t>+</w:t>
+      </w:r>
+      <w:r>
+        <w:rPr>
+          <w:rFonts w:hint="eastAsia"/>
+          <w:sz w:val="21"/>
+          <w:szCs w:val="21"/>
+          <w:lang w:eastAsia="zh-CN"/>
+        </w:rPr>
+        <w:t>光电传感器自动调节器”的设备解决方案</w:t>
+      </w:r>
+      <w:r>
+        <w:rPr>
+          <w:rFonts w:hint="eastAsia"/>
+          <w:sz w:val="21"/>
+          <w:szCs w:val="21"/>
+          <w:lang w:eastAsia="zh-CN"/>
+        </w:rPr>
+        <w:t>[10]</w:t>
+      </w:r>
+      <w:r>
+        <w:rPr>
+          <w:rFonts w:hint="eastAsia"/>
+          <w:sz w:val="21"/>
+          <w:szCs w:val="21"/>
+          <w:lang w:eastAsia="zh-CN"/>
+        </w:rPr>
+        <w:t>，其中人员占用自动开关可通过红外线感应区域内是否有人员活动，若有人员活动则开启照明电源</w:t>
+      </w:r>
+      <w:r>
+        <w:rPr>
+          <w:rFonts w:hint="eastAsia"/>
+          <w:sz w:val="21"/>
+          <w:szCs w:val="21"/>
+          <w:lang w:eastAsia="zh-CN"/>
+        </w:rPr>
+        <w:t>；光电传感器自动调节器则是通过感应室内光照强度，调整照明设备的输出功率，当自然光照可以满足室内照明需求时则关闭照明设备电源。在模拟时，每个光照控制分区设定为</w:t>
+      </w:r>
+      <w:r>
+        <w:rPr>
+          <w:rFonts w:hint="eastAsia"/>
+          <w:sz w:val="21"/>
+          <w:szCs w:val="21"/>
+          <w:lang w:eastAsia="zh-CN"/>
+        </w:rPr>
+        <w:t>100</w:t>
+      </w:r>
+      <w:r>
+        <w:rPr>
+          <w:rFonts w:hint="eastAsia"/>
+          <w:sz w:val="21"/>
+          <w:szCs w:val="21"/>
+          <w:lang w:eastAsia="zh-CN"/>
+        </w:rPr>
+        <w:t>㎡，安装单独的自动开关及传感器。照明光源采用</w:t>
+      </w:r>
+      <w:r>
+        <w:rPr>
+          <w:rFonts w:hint="eastAsia"/>
+          <w:sz w:val="21"/>
+          <w:szCs w:val="21"/>
+          <w:lang w:eastAsia="zh-CN"/>
+        </w:rPr>
+        <w:t>LED</w:t>
+      </w:r>
+      <w:r>
+        <w:rPr>
+          <w:rFonts w:hint="eastAsia"/>
+          <w:sz w:val="21"/>
+          <w:szCs w:val="21"/>
+          <w:lang w:eastAsia="zh-CN"/>
+        </w:rPr>
+        <w:t>，其名义功率密度设定为</w:t>
+      </w:r>
+      <w:r>
+        <w:rPr>
+          <w:rFonts w:hint="eastAsia"/>
+          <w:sz w:val="21"/>
+          <w:szCs w:val="21"/>
+          <w:lang w:eastAsia="zh-CN"/>
+        </w:rPr>
+        <w:t>2.5W/(</w:t>
+      </w:r>
+      <w:r>
+        <w:rPr>
+          <w:rFonts w:hint="eastAsia"/>
+          <w:sz w:val="21"/>
+          <w:szCs w:val="21"/>
+          <w:lang w:eastAsia="zh-CN"/>
+        </w:rPr>
+        <w:t>㎡·</w:t>
+      </w:r>
+      <w:r>
+        <w:rPr>
+          <w:rFonts w:hint="eastAsia"/>
+          <w:sz w:val="21"/>
+          <w:szCs w:val="21"/>
+          <w:lang w:eastAsia="zh-CN"/>
+        </w:rPr>
+        <w:t>100lux)</w:t>
+      </w:r>
+      <w:r>
+        <w:rPr>
+          <w:rFonts w:hint="eastAsia"/>
+          <w:sz w:val="21"/>
+          <w:szCs w:val="21"/>
+          <w:lang w:eastAsia="zh-CN"/>
+        </w:rPr>
+        <w:t>。根据模拟结果</w:t>
+      </w:r>
+      <w:r>
+        <w:rPr>
+          <w:rFonts w:hint="eastAsia"/>
+          <w:sz w:val="21"/>
+          <w:szCs w:val="21"/>
+          <w:lang w:eastAsia="zh-CN"/>
+        </w:rPr>
+        <w:t>，使用照明自动控制时可减少照明设备能耗</w:t>
+      </w:r>
+      <w:r>
+        <w:rPr>
+          <w:rFonts w:hint="eastAsia"/>
+          <w:sz w:val="21"/>
+          <w:szCs w:val="21"/>
+          <w:lang w:eastAsia="zh-CN"/>
+        </w:rPr>
+        <w:t>46.3%</w:t>
+      </w:r>
+      <w:r>
+        <w:rPr>
+          <w:rFonts w:hint="eastAsia"/>
+          <w:sz w:val="21"/>
+          <w:szCs w:val="21"/>
+          <w:lang w:eastAsia="zh-CN"/>
+        </w:rPr>
+        <w:t>，</w:t>
+      </w:r>
+      <w:r>
+        <w:rPr>
+          <w:rFonts w:hint="eastAsia"/>
+          <w:sz w:val="21"/>
+          <w:szCs w:val="21"/>
+          <w:lang w:eastAsia="zh-CN"/>
+        </w:rPr>
+        <w:t>每年可节省电能消耗</w:t>
+      </w:r>
+      <w:r>
+        <w:rPr>
+          <w:rFonts w:hint="eastAsia"/>
+          <w:sz w:val="21"/>
+          <w:szCs w:val="21"/>
+          <w:lang w:eastAsia="zh-CN"/>
+        </w:rPr>
+        <w:t>691234.71kWh</w:t>
+      </w:r>
+      <w:r>
+        <w:rPr>
+          <w:rFonts w:hint="eastAsia"/>
+          <w:sz w:val="21"/>
+          <w:szCs w:val="21"/>
+          <w:lang w:eastAsia="zh-CN"/>
+        </w:rPr>
+        <w:t>，等效减少碳排放</w:t>
+      </w:r>
+      <w:r>
+        <w:rPr>
+          <w:rFonts w:hint="eastAsia"/>
+          <w:sz w:val="21"/>
+          <w:szCs w:val="21"/>
+          <w:lang w:eastAsia="zh-CN"/>
+        </w:rPr>
+        <w:t>407.52 tCO</w:t>
+      </w:r>
+      <w:r>
+        <w:rPr>
+          <w:rFonts w:hint="eastAsia"/>
+          <w:sz w:val="21"/>
+          <w:szCs w:val="21"/>
+          <w:vertAlign w:val="subscript"/>
+          <w:lang w:eastAsia="zh-CN"/>
+        </w:rPr>
+        <w:t>2</w:t>
+      </w:r>
+      <w:r>
+        <w:rPr>
+          <w:rFonts w:hint="eastAsia"/>
+          <w:sz w:val="21"/>
+          <w:szCs w:val="21"/>
+          <w:lang w:eastAsia="zh-CN"/>
+        </w:rPr>
+        <w:t>，在生命周期可实现减少碳排放</w:t>
+      </w:r>
+      <w:r>
+        <w:rPr>
+          <w:rFonts w:hint="eastAsia"/>
+          <w:sz w:val="21"/>
+          <w:szCs w:val="21"/>
+          <w:lang w:eastAsia="zh-CN"/>
+        </w:rPr>
+        <w:t>8.6%</w:t>
+      </w:r>
+      <w:r>
+        <w:rPr>
+          <w:rFonts w:hint="eastAsia"/>
+          <w:sz w:val="21"/>
+          <w:szCs w:val="21"/>
+          <w:lang w:eastAsia="zh-CN"/>
+        </w:rPr>
+        <w:t>。</w:t>
+      </w:r>
+    </w:p>
+    <w:p>
+      <w:pPr>
+        <w:pStyle w:val="a3"/>
+        <w:numPr>
+          <w:ilvl w:val="0"/>
+          <w:numId w:val="3"/>
+        </w:numPr>
+        <w:spacing w:line="240" w:lineRule="auto"/>
+        <w:ind w:right="210"/>
+        <w:rPr>
+          <w:sz w:val="21"/>
+          <w:szCs w:val="21"/>
+          <w:lang w:eastAsia="zh-CN"/>
+        </w:rPr>
+      </w:pPr>
+      <w:r>
+        <w:rPr>
+          <w:rFonts w:hint="eastAsia"/>
+          <w:sz w:val="21"/>
+          <w:szCs w:val="21"/>
+          <w:lang w:eastAsia="zh-CN"/>
+        </w:rPr>
+        <w:t>室内设备节能</w:t>
+      </w:r>
+    </w:p>
+    <w:p>
+      <w:pPr>
+        <w:spacing w:line="240" w:lineRule="auto"/>
+        <w:ind w:left="210" w:right="210"/>
+        <w:rPr>
+          <w:sz w:val="21"/>
+          <w:szCs w:val="21"/>
+          <w:lang w:eastAsia="zh-CN"/>
+        </w:rPr>
+      </w:pPr>
+      <w:r>
+        <w:rPr>
+          <w:sz w:val="21"/>
+          <w:szCs w:val="21"/>
+          <w:lang w:eastAsia="zh-CN"/>
+        </w:rPr>
+        <w:lastRenderedPageBreak/>
+        <w:t>据能耗模拟结果</w:t>
+      </w:r>
+      <w:r>
+        <w:rPr>
+          <w:rFonts w:hint="eastAsia"/>
+          <w:sz w:val="21"/>
+          <w:szCs w:val="21"/>
+          <w:lang w:eastAsia="zh-CN"/>
+        </w:rPr>
+        <w:t>，</w:t>
+      </w:r>
+      <w:r>
+        <w:rPr>
+          <w:sz w:val="21"/>
+          <w:szCs w:val="21"/>
+          <w:lang w:eastAsia="zh-CN"/>
+        </w:rPr>
+        <w:t>市政综合体设备能耗占运营阶段总能耗的</w:t>
+      </w:r>
+      <w:r>
+        <w:rPr>
+          <w:rFonts w:hint="eastAsia"/>
+          <w:sz w:val="21"/>
+          <w:szCs w:val="21"/>
+          <w:lang w:eastAsia="zh-CN"/>
+        </w:rPr>
+        <w:t>33%</w:t>
+      </w:r>
+      <w:r>
+        <w:rPr>
+          <w:rFonts w:hint="eastAsia"/>
+          <w:sz w:val="21"/>
+          <w:szCs w:val="21"/>
+          <w:lang w:eastAsia="zh-CN"/>
+        </w:rPr>
+        <w:t>，是仅次于</w:t>
+      </w:r>
+      <w:r>
+        <w:rPr>
+          <w:rFonts w:hint="eastAsia"/>
+          <w:sz w:val="21"/>
+          <w:szCs w:val="21"/>
+          <w:lang w:eastAsia="zh-CN"/>
+        </w:rPr>
+        <w:t>HVAC</w:t>
+      </w:r>
+      <w:r>
+        <w:rPr>
+          <w:rFonts w:hint="eastAsia"/>
+          <w:sz w:val="21"/>
+          <w:szCs w:val="21"/>
+          <w:lang w:eastAsia="zh-CN"/>
+        </w:rPr>
+        <w:t>系统的第二大能源消耗者，因此对设备能耗进行优化是实现运营</w:t>
+      </w:r>
+      <w:proofErr w:type="gramStart"/>
+      <w:r>
+        <w:rPr>
+          <w:rFonts w:hint="eastAsia"/>
+          <w:sz w:val="21"/>
+          <w:szCs w:val="21"/>
+          <w:lang w:eastAsia="zh-CN"/>
+        </w:rPr>
+        <w:t>阶段碳减排</w:t>
+      </w:r>
+      <w:proofErr w:type="gramEnd"/>
+      <w:r>
+        <w:rPr>
+          <w:rFonts w:hint="eastAsia"/>
+          <w:sz w:val="21"/>
+          <w:szCs w:val="21"/>
+          <w:lang w:eastAsia="zh-CN"/>
+        </w:rPr>
+        <w:t>的重要措施。</w:t>
+      </w:r>
+      <w:r>
+        <w:rPr>
+          <w:rFonts w:hint="eastAsia"/>
+          <w:sz w:val="21"/>
+          <w:szCs w:val="21"/>
+          <w:lang w:eastAsia="zh-CN"/>
+        </w:rPr>
+        <w:t>首先对市政综合体设备的能耗分布情况进行分析，各功能设备所占能耗比例如图</w:t>
+      </w:r>
+      <w:r>
+        <w:rPr>
+          <w:rFonts w:hint="eastAsia"/>
+          <w:sz w:val="21"/>
+          <w:szCs w:val="21"/>
+          <w:lang w:eastAsia="zh-CN"/>
+        </w:rPr>
+        <w:t>x</w:t>
+      </w:r>
+      <w:r>
+        <w:rPr>
+          <w:rFonts w:hint="eastAsia"/>
+          <w:sz w:val="21"/>
+          <w:szCs w:val="21"/>
+          <w:lang w:eastAsia="zh-CN"/>
+        </w:rPr>
+        <w:t>。</w:t>
+      </w:r>
+    </w:p>
+    <w:p>
+      <w:pPr>
+        <w:spacing w:line="240" w:lineRule="auto"/>
+        <w:ind w:left="210" w:right="210"/>
+        <w:jc w:val="center"/>
+        <w:rPr>
+          <w:sz w:val="21"/>
+          <w:szCs w:val="21"/>
+          <w:lang w:eastAsia="zh-CN"/>
+        </w:rPr>
+      </w:pPr>
+      <w:r>
+        <w:rPr>
+          <w:noProof/>
+          <w:sz w:val="21"/>
+          <w:szCs w:val="21"/>
+          <w:lang w:eastAsia="zh-CN" w:bidi="ar-SA"/>
+        </w:rPr>
+        <w:drawing>
+          <wp:inline distT="0" distB="0" distL="0" distR="0">
+            <wp:extent cx="4572000" cy="2745441"/>
+            <wp:effectExtent l="19050" t="0" r="19050" b="0"/>
+            <wp:docPr id="3" name="图表 1"/>
+            <wp:cNvGraphicFramePr/>
+            <a:graphic xmlns:a="http://schemas.openxmlformats.org/drawingml/2006/main">
+              <a:graphicData uri="http://schemas.openxmlformats.org/drawingml/2006/chart">
+                <c:chart xmlns:c="http://schemas.openxmlformats.org/drawingml/2006/chart" xmlns:r="http://schemas.openxmlformats.org/officeDocument/2006/relationships" r:id="rId10"/>
+              </a:graphicData>
+            </a:graphic>
+          </wp:inline>
+        </w:drawing>
+      </w:r>
+    </w:p>
+    <w:p>
+      <w:pPr>
+        <w:spacing w:line="240" w:lineRule="auto"/>
+        <w:ind w:left="210" w:right="210"/>
+        <w:jc w:val="center"/>
+        <w:rPr>
+          <w:sz w:val="21"/>
+          <w:szCs w:val="21"/>
+          <w:lang w:eastAsia="zh-CN"/>
+        </w:rPr>
+      </w:pPr>
+      <w:r>
+        <w:rPr>
+          <w:rFonts w:hint="eastAsia"/>
+          <w:sz w:val="21"/>
+          <w:szCs w:val="21"/>
+          <w:lang w:eastAsia="zh-CN"/>
+        </w:rPr>
+        <w:t>图</w:t>
+      </w:r>
+      <w:r>
+        <w:rPr>
+          <w:rFonts w:hint="eastAsia"/>
+          <w:sz w:val="21"/>
+          <w:szCs w:val="21"/>
+          <w:lang w:eastAsia="zh-CN"/>
+        </w:rPr>
+        <w:t xml:space="preserve">x </w:t>
+      </w:r>
+      <w:r>
+        <w:rPr>
+          <w:rFonts w:hint="eastAsia"/>
+          <w:sz w:val="21"/>
+          <w:szCs w:val="21"/>
+          <w:lang w:eastAsia="zh-CN"/>
+        </w:rPr>
+        <w:t>市政综合体运营阶段设备能耗分布</w:t>
+      </w:r>
+    </w:p>
+    <w:p>
+      <w:pPr>
+        <w:spacing w:line="240" w:lineRule="auto"/>
+        <w:ind w:left="210" w:right="210"/>
+        <w:rPr>
+          <w:sz w:val="21"/>
+          <w:szCs w:val="21"/>
+          <w:lang w:eastAsia="zh-CN"/>
+        </w:rPr>
+      </w:pPr>
+      <w:r>
+        <w:rPr>
+          <w:rFonts w:hint="eastAsia"/>
+          <w:sz w:val="21"/>
+          <w:szCs w:val="21"/>
+          <w:lang w:eastAsia="zh-CN"/>
+        </w:rPr>
+        <w:t>在设备能耗中，弱电系统的能耗占比最大，此部分能耗主要由室内的办公、展示等设备引起</w:t>
+      </w:r>
+      <w:r>
+        <w:rPr>
+          <w:rFonts w:hint="eastAsia"/>
+          <w:sz w:val="21"/>
+          <w:szCs w:val="21"/>
+          <w:lang w:eastAsia="zh-CN"/>
+        </w:rPr>
+        <w:t>，与建筑基础功能的实现息息相关；餐饮部分</w:t>
+      </w:r>
+      <w:proofErr w:type="gramStart"/>
+      <w:r>
+        <w:rPr>
+          <w:rFonts w:hint="eastAsia"/>
+          <w:sz w:val="21"/>
+          <w:szCs w:val="21"/>
+          <w:lang w:eastAsia="zh-CN"/>
+        </w:rPr>
+        <w:t>耗能占</w:t>
+      </w:r>
+      <w:proofErr w:type="gramEnd"/>
+      <w:r>
+        <w:rPr>
+          <w:rFonts w:hint="eastAsia"/>
+          <w:sz w:val="21"/>
+          <w:szCs w:val="21"/>
+          <w:lang w:eastAsia="zh-CN"/>
+        </w:rPr>
+        <w:t>比位居第二，其主要由厨房烹饪活动带来，其消耗的主要能源类型为天然气，使用区域与时间较为集中；电梯系统的能耗亦占有相当的比例，按照规划，市政综合体共</w:t>
+      </w:r>
+      <w:proofErr w:type="gramStart"/>
+      <w:r>
+        <w:rPr>
+          <w:rFonts w:hint="eastAsia"/>
+          <w:sz w:val="21"/>
+          <w:szCs w:val="21"/>
+          <w:lang w:eastAsia="zh-CN"/>
+        </w:rPr>
+        <w:t>设置直梯</w:t>
+      </w:r>
+      <w:r>
+        <w:rPr>
+          <w:rFonts w:hint="eastAsia"/>
+          <w:sz w:val="21"/>
+          <w:szCs w:val="21"/>
+          <w:lang w:eastAsia="zh-CN"/>
+        </w:rPr>
+        <w:t>17</w:t>
+      </w:r>
+      <w:r>
+        <w:rPr>
+          <w:rFonts w:hint="eastAsia"/>
+          <w:sz w:val="21"/>
+          <w:szCs w:val="21"/>
+          <w:lang w:eastAsia="zh-CN"/>
+        </w:rPr>
+        <w:t>部</w:t>
+      </w:r>
+      <w:proofErr w:type="gramEnd"/>
+      <w:r>
+        <w:rPr>
+          <w:rFonts w:hint="eastAsia"/>
+          <w:sz w:val="21"/>
+          <w:szCs w:val="21"/>
+          <w:lang w:eastAsia="zh-CN"/>
+        </w:rPr>
+        <w:t>，扶梯</w:t>
+      </w:r>
+      <w:r>
+        <w:rPr>
+          <w:rFonts w:hint="eastAsia"/>
+          <w:sz w:val="21"/>
+          <w:szCs w:val="21"/>
+          <w:lang w:eastAsia="zh-CN"/>
+        </w:rPr>
+        <w:t>4</w:t>
+      </w:r>
+      <w:r>
+        <w:rPr>
+          <w:rFonts w:hint="eastAsia"/>
+          <w:sz w:val="21"/>
+          <w:szCs w:val="21"/>
+          <w:lang w:eastAsia="zh-CN"/>
+        </w:rPr>
+        <w:t>部，其多位于办公区域以及商业区域，具有使用频率高，使用时间长的特点；物业及给排水设备能耗</w:t>
+      </w:r>
+      <w:proofErr w:type="gramStart"/>
+      <w:r>
+        <w:rPr>
+          <w:rFonts w:hint="eastAsia"/>
+          <w:sz w:val="21"/>
+          <w:szCs w:val="21"/>
+          <w:lang w:eastAsia="zh-CN"/>
+        </w:rPr>
+        <w:t>占比较</w:t>
+      </w:r>
+      <w:proofErr w:type="gramEnd"/>
+      <w:r>
+        <w:rPr>
+          <w:rFonts w:hint="eastAsia"/>
+          <w:sz w:val="21"/>
+          <w:szCs w:val="21"/>
+          <w:lang w:eastAsia="zh-CN"/>
+        </w:rPr>
+        <w:t>小且优化空间较小，故不在此讨论。</w:t>
+      </w:r>
+    </w:p>
+    <w:p>
+      <w:pPr>
+        <w:spacing w:line="240" w:lineRule="auto"/>
+        <w:ind w:left="210" w:right="210"/>
+        <w:rPr>
+          <w:sz w:val="21"/>
+          <w:szCs w:val="21"/>
+          <w:lang w:eastAsia="zh-CN"/>
+        </w:rPr>
+      </w:pPr>
+      <w:r>
+        <w:rPr>
+          <w:rFonts w:hint="eastAsia"/>
+          <w:sz w:val="21"/>
+          <w:szCs w:val="21"/>
+          <w:lang w:eastAsia="zh-CN"/>
+        </w:rPr>
+        <w:t>针对上述各设备的能耗特点，可以提出以下的</w:t>
+      </w:r>
+      <w:proofErr w:type="gramStart"/>
+      <w:r>
+        <w:rPr>
+          <w:rFonts w:hint="eastAsia"/>
+          <w:sz w:val="21"/>
+          <w:szCs w:val="21"/>
+          <w:lang w:eastAsia="zh-CN"/>
+        </w:rPr>
+        <w:t>节能减碳路径</w:t>
+      </w:r>
+      <w:proofErr w:type="gramEnd"/>
+      <w:r>
+        <w:rPr>
+          <w:rFonts w:hint="eastAsia"/>
+          <w:sz w:val="21"/>
+          <w:szCs w:val="21"/>
+          <w:lang w:eastAsia="zh-CN"/>
+        </w:rPr>
+        <w:t>：</w:t>
+      </w:r>
+    </w:p>
+    <w:p>
+      <w:pPr>
+        <w:pStyle w:val="a3"/>
+        <w:numPr>
+          <w:ilvl w:val="0"/>
+          <w:numId w:val="10"/>
+        </w:numPr>
+        <w:spacing w:line="240" w:lineRule="auto"/>
+        <w:ind w:right="210"/>
+        <w:rPr>
+          <w:sz w:val="21"/>
+          <w:szCs w:val="21"/>
+          <w:lang w:eastAsia="zh-CN"/>
+        </w:rPr>
+      </w:pPr>
+      <w:r>
+        <w:rPr>
+          <w:rFonts w:hint="eastAsia"/>
+          <w:sz w:val="21"/>
+          <w:szCs w:val="21"/>
+          <w:lang w:eastAsia="zh-CN"/>
+        </w:rPr>
+        <w:t>提升办公设备能效</w:t>
+      </w:r>
+    </w:p>
+    <w:p>
+      <w:pPr>
+        <w:pStyle w:val="a3"/>
+        <w:spacing w:line="240" w:lineRule="auto"/>
+        <w:ind w:left="570" w:right="210"/>
+        <w:rPr>
+          <w:sz w:val="21"/>
+          <w:szCs w:val="21"/>
+          <w:lang w:eastAsia="zh-CN"/>
+        </w:rPr>
+      </w:pPr>
+      <w:r>
+        <w:rPr>
+          <w:sz w:val="21"/>
+          <w:szCs w:val="21"/>
+          <w:lang w:eastAsia="zh-CN"/>
+        </w:rPr>
+        <w:t>办公设备是弱电系统耗能的最主要来源</w:t>
+      </w:r>
+      <w:r>
+        <w:rPr>
+          <w:rFonts w:hint="eastAsia"/>
+          <w:sz w:val="21"/>
+          <w:szCs w:val="21"/>
+          <w:lang w:eastAsia="zh-CN"/>
+        </w:rPr>
+        <w:t>，</w:t>
+      </w:r>
+      <w:r>
+        <w:rPr>
+          <w:sz w:val="21"/>
+          <w:szCs w:val="21"/>
+          <w:lang w:eastAsia="zh-CN"/>
+        </w:rPr>
+        <w:t>其主要有电脑</w:t>
+      </w:r>
+      <w:r>
+        <w:rPr>
+          <w:rFonts w:hint="eastAsia"/>
+          <w:sz w:val="21"/>
+          <w:szCs w:val="21"/>
+          <w:lang w:eastAsia="zh-CN"/>
+        </w:rPr>
+        <w:t>、</w:t>
+      </w:r>
+      <w:r>
+        <w:rPr>
+          <w:sz w:val="21"/>
+          <w:szCs w:val="21"/>
+          <w:lang w:eastAsia="zh-CN"/>
+        </w:rPr>
+        <w:t>打印机等设备组成</w:t>
+      </w:r>
+      <w:r>
+        <w:rPr>
+          <w:rFonts w:hint="eastAsia"/>
+          <w:sz w:val="21"/>
+          <w:szCs w:val="21"/>
+          <w:lang w:eastAsia="zh-CN"/>
+        </w:rPr>
+        <w:t>。</w:t>
+      </w:r>
+      <w:r>
+        <w:rPr>
+          <w:sz w:val="21"/>
+          <w:szCs w:val="21"/>
+          <w:lang w:eastAsia="zh-CN"/>
+        </w:rPr>
+        <w:t>设备能效是衡量其能源利用率的重要指标</w:t>
+      </w:r>
+      <w:r>
+        <w:rPr>
+          <w:rFonts w:hint="eastAsia"/>
+          <w:sz w:val="21"/>
+          <w:szCs w:val="21"/>
+          <w:lang w:eastAsia="zh-CN"/>
+        </w:rPr>
+        <w:t>，</w:t>
+      </w:r>
+      <w:proofErr w:type="gramStart"/>
+      <w:r>
+        <w:rPr>
+          <w:sz w:val="21"/>
+          <w:szCs w:val="21"/>
+          <w:lang w:eastAsia="zh-CN"/>
+        </w:rPr>
+        <w:t>能效越</w:t>
+      </w:r>
+      <w:proofErr w:type="gramEnd"/>
+      <w:r>
+        <w:rPr>
+          <w:sz w:val="21"/>
+          <w:szCs w:val="21"/>
+          <w:lang w:eastAsia="zh-CN"/>
+        </w:rPr>
+        <w:t>高在完成相同的任务下所消耗的能源越少</w:t>
+      </w:r>
+      <w:r>
+        <w:rPr>
+          <w:rFonts w:hint="eastAsia"/>
+          <w:sz w:val="21"/>
+          <w:szCs w:val="21"/>
+          <w:lang w:eastAsia="zh-CN"/>
+        </w:rPr>
+        <w:t>，</w:t>
+      </w:r>
+      <w:r>
+        <w:rPr>
+          <w:sz w:val="21"/>
+          <w:szCs w:val="21"/>
+          <w:lang w:eastAsia="zh-CN"/>
+        </w:rPr>
+        <w:t>因此要达到</w:t>
+      </w:r>
+      <w:proofErr w:type="gramStart"/>
+      <w:r>
+        <w:rPr>
+          <w:sz w:val="21"/>
+          <w:szCs w:val="21"/>
+          <w:lang w:eastAsia="zh-CN"/>
+        </w:rPr>
+        <w:t>节能减碳的</w:t>
+      </w:r>
+      <w:proofErr w:type="gramEnd"/>
+      <w:r>
+        <w:rPr>
+          <w:sz w:val="21"/>
+          <w:szCs w:val="21"/>
+          <w:lang w:eastAsia="zh-CN"/>
+        </w:rPr>
+        <w:t>效果就要在设备采购时尽可能选择高能耗产品</w:t>
+      </w:r>
+      <w:r>
+        <w:rPr>
+          <w:rFonts w:hint="eastAsia"/>
+          <w:sz w:val="21"/>
+          <w:szCs w:val="21"/>
+          <w:lang w:eastAsia="zh-CN"/>
+        </w:rPr>
+        <w:t>，</w:t>
+      </w:r>
+      <w:r>
+        <w:rPr>
+          <w:sz w:val="21"/>
+          <w:szCs w:val="21"/>
+          <w:lang w:eastAsia="zh-CN"/>
+        </w:rPr>
+        <w:t>比如采购时</w:t>
+      </w:r>
+      <w:r>
+        <w:rPr>
+          <w:sz w:val="21"/>
+          <w:szCs w:val="21"/>
+          <w:lang w:eastAsia="zh-CN"/>
+        </w:rPr>
+        <w:t>选购带有</w:t>
+      </w:r>
+      <w:r>
+        <w:rPr>
+          <w:rFonts w:hint="eastAsia"/>
+          <w:sz w:val="21"/>
+          <w:szCs w:val="21"/>
+          <w:lang w:eastAsia="zh-CN"/>
+        </w:rPr>
+        <w:t>“一级能效”或“能源之星</w:t>
+      </w:r>
+      <w:r>
+        <w:rPr>
+          <w:rFonts w:hint="eastAsia"/>
+          <w:sz w:val="21"/>
+          <w:szCs w:val="21"/>
+          <w:lang w:eastAsia="zh-CN"/>
+        </w:rPr>
+        <w:t>(Energy Star)</w:t>
+      </w:r>
+      <w:r>
+        <w:rPr>
+          <w:rFonts w:hint="eastAsia"/>
+          <w:sz w:val="21"/>
+          <w:szCs w:val="21"/>
+          <w:lang w:eastAsia="zh-CN"/>
+        </w:rPr>
+        <w:t>”等标识的设备，根据研究</w:t>
+      </w:r>
+      <w:r>
+        <w:rPr>
+          <w:rFonts w:hint="eastAsia"/>
+          <w:sz w:val="21"/>
+          <w:szCs w:val="21"/>
+          <w:lang w:eastAsia="zh-CN"/>
+        </w:rPr>
+        <w:t>[11]</w:t>
+      </w:r>
+      <w:r>
+        <w:rPr>
+          <w:rFonts w:hint="eastAsia"/>
+          <w:sz w:val="21"/>
+          <w:szCs w:val="21"/>
+          <w:lang w:eastAsia="zh-CN"/>
+        </w:rPr>
+        <w:t>此种设备在运行时的能耗较未标示或低能效产品可降低约</w:t>
+      </w:r>
+      <w:r>
+        <w:rPr>
+          <w:rFonts w:hint="eastAsia"/>
+          <w:sz w:val="21"/>
+          <w:szCs w:val="21"/>
+          <w:lang w:eastAsia="zh-CN"/>
+        </w:rPr>
+        <w:t>24%</w:t>
+      </w:r>
+      <w:r>
+        <w:rPr>
+          <w:rFonts w:hint="eastAsia"/>
+          <w:sz w:val="21"/>
+          <w:szCs w:val="21"/>
+          <w:lang w:eastAsia="zh-CN"/>
+        </w:rPr>
+        <w:t>，节能效果明显。</w:t>
+      </w:r>
+      <w:r>
+        <w:rPr>
+          <w:rFonts w:hint="eastAsia"/>
+          <w:sz w:val="21"/>
+          <w:szCs w:val="21"/>
+          <w:lang w:eastAsia="zh-CN"/>
+        </w:rPr>
+        <w:t>若市政综合体办公设备均采用上述具有高能效认证的产品，则每年可节约电能</w:t>
+      </w:r>
+      <w:r>
+        <w:rPr>
+          <w:rFonts w:hint="eastAsia"/>
+          <w:sz w:val="21"/>
+          <w:szCs w:val="21"/>
+          <w:lang w:eastAsia="zh-CN"/>
+        </w:rPr>
+        <w:t>215809kWh</w:t>
+      </w:r>
+      <w:r>
+        <w:rPr>
+          <w:rFonts w:hint="eastAsia"/>
+          <w:sz w:val="21"/>
+          <w:szCs w:val="21"/>
+          <w:lang w:eastAsia="zh-CN"/>
+        </w:rPr>
+        <w:t>，在全生命周期内可减少碳排放量</w:t>
+      </w:r>
+      <w:r>
+        <w:rPr>
+          <w:rFonts w:hint="eastAsia"/>
+          <w:sz w:val="21"/>
+          <w:szCs w:val="21"/>
+          <w:lang w:eastAsia="zh-CN"/>
+        </w:rPr>
+        <w:t>6361.53</w:t>
+      </w:r>
+      <w:r>
+        <w:rPr>
+          <w:rFonts w:hint="eastAsia"/>
+          <w:sz w:val="21"/>
+          <w:szCs w:val="21"/>
+          <w:lang w:eastAsia="zh-CN"/>
+        </w:rPr>
+        <w:t xml:space="preserve"> </w:t>
+      </w:r>
+      <w:r>
+        <w:rPr>
+          <w:rFonts w:hint="eastAsia"/>
+          <w:sz w:val="21"/>
+          <w:szCs w:val="21"/>
+          <w:lang w:eastAsia="zh-CN"/>
+        </w:rPr>
+        <w:t>tCO</w:t>
+      </w:r>
+      <w:r>
+        <w:rPr>
+          <w:rFonts w:hint="eastAsia"/>
+          <w:sz w:val="21"/>
+          <w:szCs w:val="21"/>
+          <w:vertAlign w:val="subscript"/>
+          <w:lang w:eastAsia="zh-CN"/>
+        </w:rPr>
+        <w:t>2</w:t>
+      </w:r>
+      <w:r>
+        <w:rPr>
+          <w:rFonts w:hint="eastAsia"/>
+          <w:sz w:val="21"/>
+          <w:szCs w:val="21"/>
+          <w:lang w:eastAsia="zh-CN"/>
+        </w:rPr>
+        <w:t>，占</w:t>
+      </w:r>
+      <w:proofErr w:type="gramStart"/>
+      <w:r>
+        <w:rPr>
+          <w:rFonts w:hint="eastAsia"/>
+          <w:sz w:val="21"/>
+          <w:szCs w:val="21"/>
+          <w:lang w:eastAsia="zh-CN"/>
+        </w:rPr>
+        <w:t>生命周期总碳排放量</w:t>
+      </w:r>
+      <w:proofErr w:type="gramEnd"/>
+      <w:r>
+        <w:rPr>
+          <w:rFonts w:hint="eastAsia"/>
+          <w:sz w:val="21"/>
+          <w:szCs w:val="21"/>
+          <w:lang w:eastAsia="zh-CN"/>
+        </w:rPr>
+        <w:t>的</w:t>
+      </w:r>
+      <w:r>
+        <w:rPr>
+          <w:rFonts w:hint="eastAsia"/>
+          <w:sz w:val="21"/>
+          <w:szCs w:val="21"/>
+          <w:lang w:eastAsia="zh-CN"/>
+        </w:rPr>
+        <w:t>2.68%</w:t>
+      </w:r>
+      <w:r>
+        <w:rPr>
+          <w:rFonts w:hint="eastAsia"/>
+          <w:sz w:val="21"/>
+          <w:szCs w:val="21"/>
+          <w:lang w:eastAsia="zh-CN"/>
+        </w:rPr>
+        <w:t>。</w:t>
+      </w:r>
+    </w:p>
+    <w:p>
+      <w:pPr>
+        <w:pStyle w:val="a3"/>
+        <w:numPr>
+          <w:ilvl w:val="0"/>
+          <w:numId w:val="10"/>
+        </w:numPr>
+        <w:spacing w:line="240" w:lineRule="auto"/>
+        <w:ind w:right="210"/>
+        <w:rPr>
+          <w:sz w:val="21"/>
+          <w:szCs w:val="21"/>
+          <w:lang w:eastAsia="zh-CN"/>
+        </w:rPr>
+      </w:pPr>
+      <w:r>
+        <w:rPr>
+          <w:rFonts w:hint="eastAsia"/>
+          <w:sz w:val="21"/>
+          <w:szCs w:val="21"/>
+          <w:lang w:eastAsia="zh-CN"/>
+        </w:rPr>
+        <w:t>倡导低碳设备使用习惯</w:t>
+      </w:r>
+    </w:p>
+    <w:p>
+      <w:pPr>
+        <w:pStyle w:val="a3"/>
+        <w:spacing w:line="240" w:lineRule="auto"/>
+        <w:ind w:left="570" w:right="210"/>
+        <w:rPr>
+          <w:sz w:val="21"/>
+          <w:szCs w:val="21"/>
+          <w:lang w:eastAsia="zh-CN"/>
+        </w:rPr>
+      </w:pPr>
+      <w:r>
+        <w:rPr>
+          <w:rFonts w:hint="eastAsia"/>
+          <w:sz w:val="21"/>
+          <w:szCs w:val="21"/>
+          <w:lang w:eastAsia="zh-CN"/>
+        </w:rPr>
+        <w:t>用电设备在日常的使用过程中通常并非每时每刻都处于满负荷运行状态，如打印机、饮水机等设备很大一部分时间都处于待机状态，但设备处于待机状态仍会消耗电能，研究表明，电脑及相关办公设备的待机能耗占设备总运行能耗的比例平均可以达到</w:t>
+      </w:r>
+      <w:r>
+        <w:rPr>
+          <w:rFonts w:hint="eastAsia"/>
+          <w:sz w:val="21"/>
+          <w:szCs w:val="21"/>
+          <w:lang w:eastAsia="zh-CN"/>
+        </w:rPr>
+        <w:t>16%[12].</w:t>
+      </w:r>
+      <w:r>
+        <w:rPr>
+          <w:rFonts w:hint="eastAsia"/>
+          <w:sz w:val="21"/>
+          <w:szCs w:val="21"/>
+          <w:lang w:eastAsia="zh-CN"/>
+        </w:rPr>
+        <w:t>因此，减少设备待机能耗是建筑内用电设备节能的有效手段</w:t>
+      </w:r>
+      <w:r>
+        <w:rPr>
+          <w:rFonts w:hint="eastAsia"/>
+          <w:sz w:val="21"/>
+          <w:szCs w:val="21"/>
+          <w:lang w:eastAsia="zh-CN"/>
+        </w:rPr>
+        <w:t>，要尽可能使电器在没有任务时关闭电源</w:t>
+      </w:r>
+      <w:r>
+        <w:rPr>
+          <w:rFonts w:hint="eastAsia"/>
+          <w:sz w:val="21"/>
+          <w:szCs w:val="21"/>
+          <w:lang w:eastAsia="zh-CN"/>
+        </w:rPr>
+        <w:t>。因此在对市政综合体工作人员进行日常管理时要</w:t>
+      </w:r>
+      <w:r>
+        <w:rPr>
+          <w:rFonts w:hint="eastAsia"/>
+          <w:sz w:val="21"/>
+          <w:szCs w:val="21"/>
+          <w:lang w:eastAsia="zh-CN"/>
+        </w:rPr>
+        <w:t>注意培养其“人走设备关”的设备使用习惯，并可以将个人办公设备耗电量纳入考核指</w:t>
+      </w:r>
+      <w:r>
+        <w:rPr>
+          <w:rFonts w:hint="eastAsia"/>
+          <w:sz w:val="21"/>
+          <w:szCs w:val="21"/>
+          <w:lang w:eastAsia="zh-CN"/>
+        </w:rPr>
+        <w:lastRenderedPageBreak/>
+        <w:t>标，监控设备耗电量，对于拥有良好设备使用习惯的员工给予一定的奖励。</w:t>
+      </w:r>
+      <w:r>
+        <w:rPr>
+          <w:rFonts w:hint="eastAsia"/>
+          <w:sz w:val="21"/>
+          <w:szCs w:val="21"/>
+          <w:lang w:eastAsia="zh-CN"/>
+        </w:rPr>
+        <w:t>按照</w:t>
+      </w:r>
+      <w:r>
+        <w:rPr>
+          <w:rFonts w:hint="eastAsia"/>
+          <w:sz w:val="21"/>
+          <w:szCs w:val="21"/>
+          <w:lang w:eastAsia="zh-CN"/>
+        </w:rPr>
+        <w:t>80%</w:t>
+      </w:r>
+      <w:r>
+        <w:rPr>
+          <w:rFonts w:hint="eastAsia"/>
+          <w:sz w:val="21"/>
+          <w:szCs w:val="21"/>
+          <w:lang w:eastAsia="zh-CN"/>
+        </w:rPr>
+        <w:t>的员工能够自觉遵守上述规定，则每年可节省电能</w:t>
+      </w:r>
+      <w:r>
+        <w:rPr>
+          <w:rFonts w:hint="eastAsia"/>
+          <w:sz w:val="21"/>
+          <w:szCs w:val="21"/>
+          <w:lang w:eastAsia="zh-CN"/>
+        </w:rPr>
+        <w:t>7940kWh</w:t>
+      </w:r>
+      <w:r>
+        <w:rPr>
+          <w:rFonts w:hint="eastAsia"/>
+          <w:sz w:val="21"/>
+          <w:szCs w:val="21"/>
+          <w:lang w:eastAsia="zh-CN"/>
+        </w:rPr>
+        <w:t>，生命周期可减少碳排放</w:t>
+      </w:r>
+      <w:r>
+        <w:rPr>
+          <w:rFonts w:hint="eastAsia"/>
+          <w:sz w:val="21"/>
+          <w:szCs w:val="21"/>
+          <w:lang w:eastAsia="zh-CN"/>
+        </w:rPr>
+        <w:t>2340</w:t>
+      </w:r>
+      <w:r>
+        <w:rPr>
+          <w:rFonts w:hint="eastAsia"/>
+          <w:sz w:val="21"/>
+          <w:szCs w:val="21"/>
+          <w:lang w:eastAsia="zh-CN"/>
+        </w:rPr>
+        <w:t xml:space="preserve"> tCO</w:t>
+      </w:r>
+      <w:r>
+        <w:rPr>
+          <w:rFonts w:hint="eastAsia"/>
+          <w:sz w:val="21"/>
+          <w:szCs w:val="21"/>
+          <w:vertAlign w:val="subscript"/>
+          <w:lang w:eastAsia="zh-CN"/>
+        </w:rPr>
+        <w:t>2</w:t>
+      </w:r>
+      <w:r>
+        <w:rPr>
+          <w:rFonts w:hint="eastAsia"/>
+          <w:sz w:val="21"/>
+          <w:szCs w:val="21"/>
+          <w:lang w:eastAsia="zh-CN"/>
+        </w:rPr>
+        <w:t>，</w:t>
+      </w:r>
+      <w:r>
+        <w:rPr>
+          <w:rFonts w:hint="eastAsia"/>
+          <w:sz w:val="21"/>
+          <w:szCs w:val="21"/>
+          <w:lang w:eastAsia="zh-CN"/>
+        </w:rPr>
+        <w:t>约占生命周期碳排放的</w:t>
+      </w:r>
+      <w:r>
+        <w:rPr>
+          <w:rFonts w:hint="eastAsia"/>
+          <w:sz w:val="21"/>
+          <w:szCs w:val="21"/>
+          <w:lang w:eastAsia="zh-CN"/>
+        </w:rPr>
+        <w:t>0.98%</w:t>
+      </w:r>
+      <w:r>
+        <w:rPr>
+          <w:rFonts w:hint="eastAsia"/>
+          <w:sz w:val="21"/>
+          <w:szCs w:val="21"/>
+          <w:lang w:eastAsia="zh-CN"/>
+        </w:rPr>
+        <w:t>。</w:t>
+      </w:r>
+    </w:p>
+    <w:p>
+      <w:pPr>
+        <w:pStyle w:val="a3"/>
+        <w:numPr>
+          <w:ilvl w:val="0"/>
+          <w:numId w:val="10"/>
+        </w:numPr>
+        <w:spacing w:line="240" w:lineRule="auto"/>
+        <w:ind w:right="210"/>
+        <w:rPr>
+          <w:sz w:val="21"/>
+          <w:szCs w:val="21"/>
+          <w:lang w:eastAsia="zh-CN"/>
+        </w:rPr>
+      </w:pPr>
+      <w:r>
+        <w:rPr>
+          <w:rFonts w:hint="eastAsia"/>
+          <w:sz w:val="21"/>
+          <w:szCs w:val="21"/>
+          <w:lang w:eastAsia="zh-CN"/>
+        </w:rPr>
+        <w:t>厨房设施</w:t>
+      </w:r>
+      <w:r>
+        <w:rPr>
+          <w:rFonts w:hint="eastAsia"/>
+          <w:sz w:val="21"/>
+          <w:szCs w:val="21"/>
+          <w:lang w:eastAsia="zh-CN"/>
+        </w:rPr>
+        <w:t>低碳化</w:t>
+      </w:r>
+      <w:r>
+        <w:rPr>
+          <w:rFonts w:hint="eastAsia"/>
+          <w:sz w:val="21"/>
+          <w:szCs w:val="21"/>
+          <w:lang w:eastAsia="zh-CN"/>
+        </w:rPr>
+        <w:t>改造</w:t>
+      </w:r>
+    </w:p>
+    <w:p>
+      <w:pPr>
+        <w:spacing w:line="240" w:lineRule="auto"/>
+        <w:ind w:right="210"/>
+        <w:rPr>
+          <w:sz w:val="21"/>
+          <w:szCs w:val="21"/>
+          <w:lang w:eastAsia="zh-CN"/>
+        </w:rPr>
+      </w:pPr>
+      <w:r>
+        <w:rPr>
+          <w:rFonts w:hint="eastAsia"/>
+          <w:sz w:val="21"/>
+          <w:szCs w:val="21"/>
+          <w:lang w:eastAsia="zh-CN"/>
+        </w:rPr>
+        <w:t>建筑综合体的厨房由于需要集中满足某一区域的餐饮需求，因此能源消耗强度较大，</w:t>
+      </w:r>
+      <w:r>
+        <w:rPr>
+          <w:rFonts w:hint="eastAsia"/>
+          <w:sz w:val="21"/>
+          <w:szCs w:val="21"/>
+          <w:lang w:eastAsia="zh-CN"/>
+        </w:rPr>
+        <w:t>而传统的灶具加热食物使用天然气作为燃料，天然气有较高的碳排放因子，因此会带来大量的碳排放，所以厨房的低碳化改造就要尽可能减少天然气用量。减少天然气用量可以从使用高效灶具入手解决。对于灶具，目前所使用的</w:t>
+      </w:r>
+      <w:proofErr w:type="gramStart"/>
+      <w:r>
+        <w:rPr>
+          <w:rFonts w:hint="eastAsia"/>
+          <w:sz w:val="21"/>
+          <w:szCs w:val="21"/>
+          <w:lang w:eastAsia="zh-CN"/>
+        </w:rPr>
+        <w:t>天然气灶其热效率</w:t>
+      </w:r>
+      <w:proofErr w:type="gramEnd"/>
+      <w:r>
+        <w:rPr>
+          <w:rFonts w:hint="eastAsia"/>
+          <w:sz w:val="21"/>
+          <w:szCs w:val="21"/>
+          <w:lang w:eastAsia="zh-CN"/>
+        </w:rPr>
+        <w:t>在</w:t>
+      </w:r>
+      <w:r>
+        <w:rPr>
+          <w:rFonts w:hint="eastAsia"/>
+          <w:sz w:val="21"/>
+          <w:szCs w:val="21"/>
+          <w:lang w:eastAsia="zh-CN"/>
+        </w:rPr>
+        <w:t>55-61%</w:t>
+      </w:r>
+      <w:r>
+        <w:rPr>
+          <w:rFonts w:hint="eastAsia"/>
+          <w:sz w:val="21"/>
+          <w:szCs w:val="21"/>
+          <w:lang w:eastAsia="zh-CN"/>
+        </w:rPr>
+        <w:t>之间，</w:t>
+      </w:r>
+      <w:r>
+        <w:rPr>
+          <w:rFonts w:hint="eastAsia"/>
+          <w:sz w:val="21"/>
+          <w:szCs w:val="21"/>
+          <w:lang w:eastAsia="zh-CN"/>
+        </w:rPr>
+        <w:t>目前最有效的节能化改造方法是引入</w:t>
+      </w:r>
+      <w:proofErr w:type="gramStart"/>
+      <w:r>
+        <w:rPr>
+          <w:rFonts w:hint="eastAsia"/>
+          <w:sz w:val="21"/>
+          <w:szCs w:val="21"/>
+          <w:lang w:eastAsia="zh-CN"/>
+        </w:rPr>
+        <w:t>烟气热</w:t>
+      </w:r>
+      <w:proofErr w:type="gramEnd"/>
+      <w:r>
+        <w:rPr>
+          <w:rFonts w:hint="eastAsia"/>
+          <w:sz w:val="21"/>
+          <w:szCs w:val="21"/>
+          <w:lang w:eastAsia="zh-CN"/>
+        </w:rPr>
+        <w:t>回收系统，在烹饪时产生的烟气温度可达</w:t>
+      </w:r>
+      <w:r>
+        <w:rPr>
+          <w:rFonts w:hint="eastAsia"/>
+          <w:sz w:val="21"/>
+          <w:szCs w:val="21"/>
+          <w:lang w:eastAsia="zh-CN"/>
+        </w:rPr>
+        <w:t>300</w:t>
+      </w:r>
+      <w:r>
+        <w:rPr>
+          <w:rFonts w:hint="eastAsia"/>
+          <w:sz w:val="21"/>
+          <w:szCs w:val="21"/>
+          <w:lang w:eastAsia="zh-CN"/>
+        </w:rPr>
+        <w:t>℃，若能将此部分热量回收用于烹饪，则可提高灶具热效率</w:t>
+      </w:r>
+      <w:r>
+        <w:rPr>
+          <w:rFonts w:hint="eastAsia"/>
+          <w:sz w:val="21"/>
+          <w:szCs w:val="21"/>
+          <w:lang w:eastAsia="zh-CN"/>
+        </w:rPr>
+        <w:t>10-30%[9]</w:t>
+      </w:r>
+      <w:r>
+        <w:rPr>
+          <w:rFonts w:hint="eastAsia"/>
+          <w:sz w:val="21"/>
+          <w:szCs w:val="21"/>
+          <w:lang w:eastAsia="zh-CN"/>
+        </w:rPr>
+        <w:t>。</w:t>
+      </w:r>
+      <w:r>
+        <w:rPr>
+          <w:rFonts w:hint="eastAsia"/>
+          <w:sz w:val="21"/>
+          <w:szCs w:val="21"/>
+          <w:lang w:eastAsia="zh-CN"/>
+        </w:rPr>
+        <w:t>若按上述方案进行改造</w:t>
+      </w:r>
+      <w:r>
+        <w:rPr>
+          <w:rFonts w:hint="eastAsia"/>
+          <w:sz w:val="21"/>
+          <w:szCs w:val="21"/>
+          <w:lang w:eastAsia="zh-CN"/>
+        </w:rPr>
+        <w:t>，按</w:t>
+      </w:r>
+      <w:r>
+        <w:rPr>
+          <w:rFonts w:hint="eastAsia"/>
+          <w:sz w:val="21"/>
+          <w:szCs w:val="21"/>
+          <w:lang w:eastAsia="zh-CN"/>
+        </w:rPr>
+        <w:t>20%</w:t>
+      </w:r>
+      <w:r>
+        <w:rPr>
+          <w:rFonts w:hint="eastAsia"/>
+          <w:sz w:val="21"/>
+          <w:szCs w:val="21"/>
+          <w:lang w:eastAsia="zh-CN"/>
+        </w:rPr>
+        <w:t>的热效率提高率计算，则在全生命周期可实现减少碳排放</w:t>
+      </w:r>
+      <w:r>
+        <w:rPr>
+          <w:rFonts w:hint="eastAsia"/>
+          <w:sz w:val="21"/>
+          <w:szCs w:val="21"/>
+          <w:lang w:eastAsia="zh-CN"/>
+        </w:rPr>
+        <w:t>879.89</w:t>
+      </w:r>
+      <w:r>
+        <w:rPr>
+          <w:rFonts w:hint="eastAsia"/>
+          <w:sz w:val="21"/>
+          <w:szCs w:val="21"/>
+          <w:lang w:eastAsia="zh-CN"/>
+        </w:rPr>
+        <w:t xml:space="preserve"> tCO</w:t>
+      </w:r>
+      <w:r>
+        <w:rPr>
+          <w:rFonts w:hint="eastAsia"/>
+          <w:sz w:val="21"/>
+          <w:szCs w:val="21"/>
+          <w:vertAlign w:val="subscript"/>
+          <w:lang w:eastAsia="zh-CN"/>
+        </w:rPr>
+        <w:t>2</w:t>
+      </w:r>
+      <w:r>
+        <w:rPr>
+          <w:rFonts w:hint="eastAsia"/>
+          <w:sz w:val="21"/>
+          <w:szCs w:val="21"/>
+          <w:lang w:eastAsia="zh-CN"/>
+        </w:rPr>
+        <w:t>，在全生命周期可</w:t>
+      </w:r>
+      <w:proofErr w:type="gramStart"/>
+      <w:r>
+        <w:rPr>
+          <w:rFonts w:hint="eastAsia"/>
+          <w:sz w:val="21"/>
+          <w:szCs w:val="21"/>
+          <w:lang w:eastAsia="zh-CN"/>
+        </w:rPr>
+        <w:t>实现减碳</w:t>
+      </w:r>
+      <w:proofErr w:type="gramEnd"/>
+      <w:r>
+        <w:rPr>
+          <w:rFonts w:hint="eastAsia"/>
+          <w:sz w:val="21"/>
+          <w:szCs w:val="21"/>
+          <w:lang w:eastAsia="zh-CN"/>
+        </w:rPr>
+        <w:t>0.37%</w:t>
+      </w:r>
+      <w:r>
+        <w:rPr>
+          <w:rFonts w:hint="eastAsia"/>
+          <w:sz w:val="21"/>
+          <w:szCs w:val="21"/>
+          <w:lang w:eastAsia="zh-CN"/>
+        </w:rPr>
+        <w:t>。</w:t>
+      </w:r>
+    </w:p>
+    <w:p>
+      <w:pPr>
+        <w:pStyle w:val="a3"/>
+        <w:numPr>
+          <w:ilvl w:val="0"/>
+          <w:numId w:val="10"/>
+        </w:numPr>
+        <w:spacing w:line="240" w:lineRule="auto"/>
+        <w:ind w:right="210"/>
+        <w:rPr>
+          <w:sz w:val="21"/>
+          <w:szCs w:val="21"/>
+          <w:lang w:eastAsia="zh-CN"/>
+        </w:rPr>
+      </w:pPr>
+      <w:r>
+        <w:rPr>
+          <w:sz w:val="21"/>
+          <w:szCs w:val="21"/>
+          <w:lang w:eastAsia="zh-CN"/>
+        </w:rPr>
+        <w:t>电梯系统节能策略</w:t>
+      </w:r>
+    </w:p>
+    <w:p>
+      <w:pPr>
+        <w:spacing w:line="240" w:lineRule="auto"/>
+        <w:ind w:left="210" w:right="210"/>
+        <w:rPr>
+          <w:sz w:val="21"/>
+          <w:szCs w:val="21"/>
+          <w:lang w:eastAsia="zh-CN"/>
+        </w:rPr>
+      </w:pPr>
+      <w:r>
+        <w:rPr>
+          <w:sz w:val="21"/>
+          <w:szCs w:val="21"/>
+          <w:lang w:eastAsia="zh-CN"/>
+        </w:rPr>
+        <w:t>电梯设备是建筑内较为复杂的用电设备</w:t>
+      </w:r>
+      <w:r>
+        <w:rPr>
+          <w:rFonts w:hint="eastAsia"/>
+          <w:sz w:val="21"/>
+          <w:szCs w:val="21"/>
+          <w:lang w:eastAsia="zh-CN"/>
+        </w:rPr>
+        <w:t>，</w:t>
+      </w:r>
+      <w:r>
+        <w:rPr>
+          <w:sz w:val="21"/>
+          <w:szCs w:val="21"/>
+          <w:lang w:eastAsia="zh-CN"/>
+        </w:rPr>
+        <w:t>其既有大型机械驱动部件</w:t>
+      </w:r>
+      <w:r>
+        <w:rPr>
+          <w:rFonts w:hint="eastAsia"/>
+          <w:sz w:val="21"/>
+          <w:szCs w:val="21"/>
+          <w:lang w:eastAsia="zh-CN"/>
+        </w:rPr>
+        <w:t>，</w:t>
+      </w:r>
+      <w:r>
+        <w:rPr>
+          <w:sz w:val="21"/>
+          <w:szCs w:val="21"/>
+          <w:lang w:eastAsia="zh-CN"/>
+        </w:rPr>
+        <w:t>且有复杂的控制系统参与</w:t>
+      </w:r>
+      <w:r>
+        <w:rPr>
+          <w:rFonts w:hint="eastAsia"/>
+          <w:sz w:val="21"/>
+          <w:szCs w:val="21"/>
+          <w:lang w:eastAsia="zh-CN"/>
+        </w:rPr>
+        <w:t>，</w:t>
+      </w:r>
+      <w:r>
+        <w:rPr>
+          <w:sz w:val="21"/>
+          <w:szCs w:val="21"/>
+          <w:lang w:eastAsia="zh-CN"/>
+        </w:rPr>
+        <w:t>与此同时又有轿厢内照明以及显示设备</w:t>
+      </w:r>
+      <w:r>
+        <w:rPr>
+          <w:rFonts w:hint="eastAsia"/>
+          <w:sz w:val="21"/>
+          <w:szCs w:val="21"/>
+          <w:lang w:eastAsia="zh-CN"/>
+        </w:rPr>
+        <w:t>，</w:t>
+      </w:r>
+      <w:r>
+        <w:rPr>
+          <w:sz w:val="21"/>
+          <w:szCs w:val="21"/>
+          <w:lang w:eastAsia="zh-CN"/>
+        </w:rPr>
+        <w:t>能耗来源复杂</w:t>
+      </w:r>
+      <w:r>
+        <w:rPr>
+          <w:rFonts w:hint="eastAsia"/>
+          <w:sz w:val="21"/>
+          <w:szCs w:val="21"/>
+          <w:lang w:eastAsia="zh-CN"/>
+        </w:rPr>
+        <w:t>，</w:t>
+      </w:r>
+      <w:r>
+        <w:rPr>
+          <w:sz w:val="21"/>
+          <w:szCs w:val="21"/>
+          <w:lang w:eastAsia="zh-CN"/>
+        </w:rPr>
+        <w:t>因此电梯系统的节能是一项系统性任务</w:t>
+      </w:r>
+      <w:r>
+        <w:rPr>
+          <w:rFonts w:hint="eastAsia"/>
+          <w:sz w:val="21"/>
+          <w:szCs w:val="21"/>
+          <w:lang w:eastAsia="zh-CN"/>
+        </w:rPr>
+        <w:t>，</w:t>
+      </w:r>
+      <w:r>
+        <w:rPr>
+          <w:sz w:val="21"/>
+          <w:szCs w:val="21"/>
+          <w:lang w:eastAsia="zh-CN"/>
+        </w:rPr>
+        <w:t>需要多种专业配合进行</w:t>
+      </w:r>
+      <w:r>
+        <w:rPr>
+          <w:rFonts w:hint="eastAsia"/>
+          <w:sz w:val="21"/>
+          <w:szCs w:val="21"/>
+          <w:lang w:eastAsia="zh-CN"/>
+        </w:rPr>
+        <w:t>。</w:t>
+      </w:r>
+      <w:r>
+        <w:rPr>
+          <w:sz w:val="21"/>
+          <w:szCs w:val="21"/>
+          <w:lang w:eastAsia="zh-CN"/>
+        </w:rPr>
+        <w:t>根据调研</w:t>
+      </w:r>
+      <w:r>
+        <w:rPr>
+          <w:rFonts w:hint="eastAsia"/>
+          <w:sz w:val="21"/>
+          <w:szCs w:val="21"/>
+          <w:lang w:eastAsia="zh-CN"/>
+        </w:rPr>
+        <w:t>，</w:t>
+      </w:r>
+      <w:r>
+        <w:rPr>
+          <w:sz w:val="21"/>
+          <w:szCs w:val="21"/>
+          <w:lang w:eastAsia="zh-CN"/>
+        </w:rPr>
+        <w:t>目前比较成熟且节能效果较好的电梯节能技术有如下几项</w:t>
+      </w:r>
+      <w:r>
+        <w:rPr>
+          <w:rFonts w:hint="eastAsia"/>
+          <w:sz w:val="21"/>
+          <w:szCs w:val="21"/>
+          <w:lang w:eastAsia="zh-CN"/>
+        </w:rPr>
+        <w:t>：拖动系统实施</w:t>
+      </w:r>
+      <w:r>
+        <w:rPr>
+          <w:sz w:val="21"/>
+          <w:szCs w:val="21"/>
+          <w:lang w:eastAsia="zh-CN"/>
+        </w:rPr>
+        <w:t>变频</w:t>
+      </w:r>
+      <w:r>
+        <w:rPr>
+          <w:rFonts w:hint="eastAsia"/>
+          <w:sz w:val="21"/>
+          <w:szCs w:val="21"/>
+          <w:lang w:eastAsia="zh-CN"/>
+        </w:rPr>
+        <w:t>工况下</w:t>
+      </w:r>
+      <w:r>
+        <w:rPr>
+          <w:sz w:val="21"/>
+          <w:szCs w:val="21"/>
+          <w:lang w:eastAsia="zh-CN"/>
+        </w:rPr>
+        <w:t>调压调速改造</w:t>
+      </w:r>
+      <w:r>
+        <w:rPr>
+          <w:rFonts w:hint="eastAsia"/>
+          <w:sz w:val="21"/>
+          <w:szCs w:val="21"/>
+          <w:lang w:eastAsia="zh-CN"/>
+        </w:rPr>
+        <w:t xml:space="preserve"> (VVVF)</w:t>
+      </w:r>
+      <w:r>
+        <w:rPr>
+          <w:rFonts w:hint="eastAsia"/>
+          <w:sz w:val="21"/>
+          <w:szCs w:val="21"/>
+          <w:lang w:eastAsia="zh-CN"/>
+        </w:rPr>
+        <w:t>、在制动过程中使用动能回收技术实现电能转化、采用智能化的电梯运行控制系统。根据文献，上述技术的综合利用之后可实现能耗降低约</w:t>
+      </w:r>
+      <w:r>
+        <w:rPr>
+          <w:rFonts w:hint="eastAsia"/>
+          <w:sz w:val="21"/>
+          <w:szCs w:val="21"/>
+          <w:lang w:eastAsia="zh-CN"/>
+        </w:rPr>
+        <w:t>50%</w:t>
+      </w:r>
+      <w:r>
+        <w:rPr>
+          <w:rFonts w:hint="eastAsia"/>
+          <w:sz w:val="21"/>
+          <w:szCs w:val="21"/>
+          <w:lang w:eastAsia="zh-CN"/>
+        </w:rPr>
+        <w:t>[</w:t>
+      </w:r>
+      <w:r>
+        <w:rPr>
+          <w:rFonts w:hint="eastAsia"/>
+          <w:sz w:val="21"/>
+          <w:szCs w:val="21"/>
+          <w:lang w:eastAsia="zh-CN"/>
+        </w:rPr>
+        <w:t>13</w:t>
+      </w:r>
+      <w:r>
+        <w:rPr>
+          <w:rFonts w:hint="eastAsia"/>
+          <w:sz w:val="21"/>
+          <w:szCs w:val="21"/>
+          <w:lang w:eastAsia="zh-CN"/>
+        </w:rPr>
+        <w:t>]</w:t>
+      </w:r>
+      <w:r>
+        <w:rPr>
+          <w:rFonts w:hint="eastAsia"/>
+          <w:sz w:val="21"/>
+          <w:szCs w:val="21"/>
+          <w:lang w:eastAsia="zh-CN"/>
+        </w:rPr>
+        <w:t>，</w:t>
+      </w:r>
+      <w:r>
+        <w:rPr>
+          <w:rFonts w:hint="eastAsia"/>
+          <w:sz w:val="21"/>
+          <w:szCs w:val="21"/>
+          <w:lang w:eastAsia="zh-CN"/>
+        </w:rPr>
+        <w:t>每年可减少电能消耗</w:t>
+      </w:r>
+      <w:r>
+        <w:rPr>
+          <w:rFonts w:hint="eastAsia"/>
+          <w:sz w:val="21"/>
+          <w:szCs w:val="21"/>
+          <w:lang w:eastAsia="zh-CN"/>
+        </w:rPr>
+        <w:t>176315.61kWh</w:t>
+      </w:r>
+      <w:r>
+        <w:rPr>
+          <w:rFonts w:hint="eastAsia"/>
+          <w:sz w:val="21"/>
+          <w:szCs w:val="21"/>
+          <w:lang w:eastAsia="zh-CN"/>
+        </w:rPr>
+        <w:t>，全生命周期可</w:t>
+      </w:r>
+      <w:proofErr w:type="gramStart"/>
+      <w:r>
+        <w:rPr>
+          <w:rFonts w:hint="eastAsia"/>
+          <w:sz w:val="21"/>
+          <w:szCs w:val="21"/>
+          <w:lang w:eastAsia="zh-CN"/>
+        </w:rPr>
+        <w:t>实现减碳</w:t>
+      </w:r>
+      <w:proofErr w:type="gramEnd"/>
+      <w:r>
+        <w:rPr>
+          <w:rFonts w:hint="eastAsia"/>
+          <w:sz w:val="21"/>
+          <w:szCs w:val="21"/>
+          <w:lang w:eastAsia="zh-CN"/>
+        </w:rPr>
+        <w:t>5197.328</w:t>
+      </w:r>
+      <w:r>
+        <w:rPr>
+          <w:rFonts w:hint="eastAsia"/>
+          <w:sz w:val="21"/>
+          <w:szCs w:val="21"/>
+          <w:lang w:eastAsia="zh-CN"/>
+        </w:rPr>
+        <w:t xml:space="preserve"> </w:t>
+      </w:r>
+      <w:r>
+        <w:rPr>
+          <w:rFonts w:hint="eastAsia"/>
+          <w:sz w:val="21"/>
+          <w:szCs w:val="21"/>
+          <w:lang w:eastAsia="zh-CN"/>
+        </w:rPr>
+        <w:t>tCO</w:t>
+      </w:r>
+      <w:r>
+        <w:rPr>
+          <w:rFonts w:hint="eastAsia"/>
+          <w:sz w:val="21"/>
+          <w:szCs w:val="21"/>
+          <w:vertAlign w:val="subscript"/>
+          <w:lang w:eastAsia="zh-CN"/>
+        </w:rPr>
+        <w:t>2</w:t>
+      </w:r>
+      <w:r>
+        <w:rPr>
+          <w:rFonts w:hint="eastAsia"/>
+          <w:sz w:val="21"/>
+          <w:szCs w:val="21"/>
+          <w:lang w:eastAsia="zh-CN"/>
+        </w:rPr>
+        <w:t>，占市政综合体生命周期碳排放的</w:t>
+      </w:r>
+      <w:r>
+        <w:rPr>
+          <w:rFonts w:hint="eastAsia"/>
+          <w:sz w:val="21"/>
+          <w:szCs w:val="21"/>
+          <w:lang w:eastAsia="zh-CN"/>
+        </w:rPr>
+        <w:t>2.19%</w:t>
+      </w:r>
+      <w:r>
+        <w:rPr>
+          <w:rFonts w:hint="eastAsia"/>
+          <w:sz w:val="21"/>
+          <w:szCs w:val="21"/>
+          <w:lang w:eastAsia="zh-CN"/>
+        </w:rPr>
+        <w:t>。</w:t>
+      </w:r>
+    </w:p>
+    <w:p>
+      <w:pPr>
+        <w:spacing w:line="240" w:lineRule="auto"/>
+        <w:ind w:left="210" w:right="210"/>
+        <w:rPr>
+          <w:sz w:val="21"/>
+          <w:szCs w:val="21"/>
+          <w:lang w:eastAsia="zh-CN"/>
+        </w:rPr>
+      </w:pPr>
+      <w:r>
+        <w:rPr>
+          <w:rFonts w:hint="eastAsia"/>
+          <w:sz w:val="21"/>
+          <w:szCs w:val="21"/>
+          <w:lang w:eastAsia="zh-CN"/>
+        </w:rPr>
+        <w:t>综上所述，采取室内设备节能的相关技术可以有效降低市政综合体运营阶段的能源消耗，采用上述技术后市政综合体生命周期碳排放量预计可下降</w:t>
+      </w:r>
+      <w:r>
+        <w:rPr>
+          <w:rFonts w:hint="eastAsia"/>
+          <w:sz w:val="21"/>
+          <w:szCs w:val="21"/>
+          <w:lang w:eastAsia="zh-CN"/>
+        </w:rPr>
+        <w:t>6.22%</w:t>
+      </w:r>
+      <w:r>
+        <w:rPr>
+          <w:rFonts w:hint="eastAsia"/>
+          <w:sz w:val="21"/>
+          <w:szCs w:val="21"/>
+          <w:lang w:eastAsia="zh-CN"/>
+        </w:rPr>
+        <w:t>。</w:t>
+      </w:r>
+    </w:p>
+    <w:p>
+      <w:pPr>
+        <w:pStyle w:val="a3"/>
+        <w:numPr>
+          <w:ilvl w:val="0"/>
+          <w:numId w:val="3"/>
+        </w:numPr>
+        <w:spacing w:line="240" w:lineRule="auto"/>
+        <w:ind w:right="210"/>
+        <w:rPr>
+          <w:sz w:val="21"/>
+          <w:szCs w:val="21"/>
+          <w:lang w:eastAsia="zh-CN"/>
+        </w:rPr>
+      </w:pPr>
+      <w:r>
+        <w:rPr>
+          <w:sz w:val="21"/>
+          <w:szCs w:val="21"/>
+          <w:lang w:eastAsia="zh-CN"/>
+        </w:rPr>
+        <w:t>新风热回收技术</w:t>
+      </w:r>
+    </w:p>
+    <w:p>
+      <w:pPr>
+        <w:pStyle w:val="a3"/>
+        <w:spacing w:line="240" w:lineRule="auto"/>
+        <w:ind w:left="405" w:right="210"/>
+        <w:rPr>
+          <w:rFonts w:hint="eastAsia"/>
+          <w:sz w:val="21"/>
+          <w:szCs w:val="21"/>
+          <w:lang w:eastAsia="zh-CN"/>
+        </w:rPr>
+      </w:pPr>
+      <w:r>
+        <w:rPr>
+          <w:sz w:val="21"/>
+          <w:szCs w:val="21"/>
+          <w:lang w:eastAsia="zh-CN"/>
+        </w:rPr>
+        <w:t>为了保持建筑室内良好的环境</w:t>
+      </w:r>
+      <w:r>
+        <w:rPr>
+          <w:rFonts w:hint="eastAsia"/>
+          <w:sz w:val="21"/>
+          <w:szCs w:val="21"/>
+          <w:lang w:eastAsia="zh-CN"/>
+        </w:rPr>
+        <w:t>，</w:t>
+      </w:r>
+      <w:r>
+        <w:rPr>
+          <w:sz w:val="21"/>
+          <w:szCs w:val="21"/>
+          <w:lang w:eastAsia="zh-CN"/>
+        </w:rPr>
+        <w:t>需要引入外界新风</w:t>
+      </w:r>
+      <w:r>
+        <w:rPr>
+          <w:rFonts w:hint="eastAsia"/>
+          <w:sz w:val="21"/>
+          <w:szCs w:val="21"/>
+          <w:lang w:eastAsia="zh-CN"/>
+        </w:rPr>
+        <w:t>。</w:t>
+      </w:r>
+      <w:r>
+        <w:rPr>
+          <w:sz w:val="21"/>
+          <w:szCs w:val="21"/>
+          <w:lang w:eastAsia="zh-CN"/>
+        </w:rPr>
+        <w:t>但引入新风会增加建筑的冷热负荷</w:t>
+      </w:r>
+      <w:r>
+        <w:rPr>
+          <w:rFonts w:hint="eastAsia"/>
+          <w:sz w:val="21"/>
+          <w:szCs w:val="21"/>
+          <w:lang w:eastAsia="zh-CN"/>
+        </w:rPr>
+        <w:t>，</w:t>
+      </w:r>
+      <w:r>
+        <w:rPr>
+          <w:sz w:val="21"/>
+          <w:szCs w:val="21"/>
+          <w:lang w:eastAsia="zh-CN"/>
+        </w:rPr>
+        <w:t>从而导致</w:t>
+      </w:r>
+      <w:r>
+        <w:rPr>
+          <w:sz w:val="21"/>
+          <w:szCs w:val="21"/>
+          <w:lang w:eastAsia="zh-CN"/>
+        </w:rPr>
+        <w:t>HVAC</w:t>
+      </w:r>
+      <w:r>
+        <w:rPr>
+          <w:sz w:val="21"/>
+          <w:szCs w:val="21"/>
+          <w:lang w:eastAsia="zh-CN"/>
+        </w:rPr>
+        <w:t>系统能耗增加</w:t>
+      </w:r>
+      <w:r>
+        <w:rPr>
+          <w:rFonts w:hint="eastAsia"/>
+          <w:sz w:val="21"/>
+          <w:szCs w:val="21"/>
+          <w:lang w:eastAsia="zh-CN"/>
+        </w:rPr>
+        <w:t>。</w:t>
+      </w:r>
+      <w:r>
+        <w:rPr>
+          <w:sz w:val="21"/>
+          <w:szCs w:val="21"/>
+          <w:lang w:eastAsia="zh-CN"/>
+        </w:rPr>
+        <w:t>根据模拟数据</w:t>
+      </w:r>
+      <w:r>
+        <w:rPr>
+          <w:rFonts w:hint="eastAsia"/>
+          <w:sz w:val="21"/>
+          <w:szCs w:val="21"/>
+          <w:lang w:eastAsia="zh-CN"/>
+        </w:rPr>
+        <w:t>，</w:t>
+      </w:r>
+      <w:r>
+        <w:rPr>
+          <w:sz w:val="21"/>
+          <w:szCs w:val="21"/>
+          <w:lang w:eastAsia="zh-CN"/>
+        </w:rPr>
+        <w:t>市政综合体在供冷季新风冷负荷</w:t>
+      </w:r>
+      <w:proofErr w:type="gramStart"/>
+      <w:r>
+        <w:rPr>
+          <w:sz w:val="21"/>
+          <w:szCs w:val="21"/>
+          <w:lang w:eastAsia="zh-CN"/>
+        </w:rPr>
+        <w:t>占总冷负荷</w:t>
+      </w:r>
+      <w:proofErr w:type="gramEnd"/>
+      <w:r>
+        <w:rPr>
+          <w:sz w:val="21"/>
+          <w:szCs w:val="21"/>
+          <w:lang w:eastAsia="zh-CN"/>
+        </w:rPr>
+        <w:t>的</w:t>
+      </w:r>
+      <w:r>
+        <w:rPr>
+          <w:rFonts w:hint="eastAsia"/>
+          <w:sz w:val="21"/>
+          <w:szCs w:val="21"/>
+          <w:lang w:eastAsia="zh-CN"/>
+        </w:rPr>
+        <w:t>23.49%</w:t>
+      </w:r>
+      <w:r>
+        <w:rPr>
+          <w:rFonts w:hint="eastAsia"/>
+          <w:sz w:val="21"/>
+          <w:szCs w:val="21"/>
+          <w:lang w:eastAsia="zh-CN"/>
+        </w:rPr>
+        <w:t>，而在冬季新风热负荷则占总热负荷的</w:t>
+      </w:r>
+      <w:r>
+        <w:rPr>
+          <w:rFonts w:hint="eastAsia"/>
+          <w:sz w:val="21"/>
+          <w:szCs w:val="21"/>
+          <w:lang w:eastAsia="zh-CN"/>
+        </w:rPr>
+        <w:t>34.52%</w:t>
+      </w:r>
+      <w:r>
+        <w:rPr>
+          <w:rFonts w:hint="eastAsia"/>
+          <w:sz w:val="21"/>
+          <w:szCs w:val="21"/>
+          <w:lang w:eastAsia="zh-CN"/>
+        </w:rPr>
+        <w:t>。若能够采取手段降低机组处理新风时的能耗则可有效降低建筑能耗。</w:t>
+      </w:r>
+      <w:r>
+        <w:rPr>
+          <w:rFonts w:hint="eastAsia"/>
+          <w:sz w:val="21"/>
+          <w:szCs w:val="21"/>
+          <w:lang w:eastAsia="zh-CN"/>
+        </w:rPr>
+        <w:t>新风热回收技术可有效解决这一问题，该技术利用室内排风与室外新风之间存在</w:t>
+      </w:r>
+      <w:proofErr w:type="gramStart"/>
+      <w:r>
+        <w:rPr>
+          <w:rFonts w:hint="eastAsia"/>
+          <w:sz w:val="21"/>
+          <w:szCs w:val="21"/>
+          <w:lang w:eastAsia="zh-CN"/>
+        </w:rPr>
+        <w:t>焓</w:t>
+      </w:r>
+      <w:proofErr w:type="gramEnd"/>
+      <w:r>
+        <w:rPr>
+          <w:rFonts w:hint="eastAsia"/>
+          <w:sz w:val="21"/>
+          <w:szCs w:val="21"/>
+          <w:lang w:eastAsia="zh-CN"/>
+        </w:rPr>
+        <w:t>差的特点，在新风进入新风处理机组之前使室内排风与室外新风进行热交换，从而实现对室内排风中的热量回收，减小新风处理机组的冷热负荷，从而降低能耗。根据</w:t>
+      </w:r>
+      <w:r>
+        <w:rPr>
+          <w:rFonts w:hint="eastAsia"/>
+          <w:sz w:val="21"/>
+          <w:szCs w:val="21"/>
+          <w:lang w:eastAsia="zh-CN"/>
+        </w:rPr>
+        <w:t>GB/T 51350-2019</w:t>
+      </w:r>
+      <w:r>
+        <w:rPr>
+          <w:rFonts w:hint="eastAsia"/>
+          <w:sz w:val="21"/>
+          <w:szCs w:val="21"/>
+          <w:lang w:eastAsia="zh-CN"/>
+        </w:rPr>
+        <w:t>《近零能耗建筑技术标准》，显热回收机组的热回收效率须达到</w:t>
+      </w:r>
+      <w:r>
+        <w:rPr>
+          <w:rFonts w:hint="eastAsia"/>
+          <w:sz w:val="21"/>
+          <w:szCs w:val="21"/>
+          <w:lang w:eastAsia="zh-CN"/>
+        </w:rPr>
+        <w:t>75%</w:t>
+      </w:r>
+      <w:r>
+        <w:rPr>
+          <w:rFonts w:hint="eastAsia"/>
+          <w:sz w:val="21"/>
+          <w:szCs w:val="21"/>
+          <w:lang w:eastAsia="zh-CN"/>
+        </w:rPr>
+        <w:t>。基于此参数对设置新风热回收之后的建筑能耗进行模拟，模拟结果表明</w:t>
+      </w:r>
+      <w:r>
+        <w:rPr>
+          <w:rFonts w:hint="eastAsia"/>
+          <w:sz w:val="21"/>
+          <w:szCs w:val="21"/>
+          <w:lang w:eastAsia="zh-CN"/>
+        </w:rPr>
+        <w:t>使用该技术后</w:t>
+      </w:r>
+      <w:r>
+        <w:rPr>
+          <w:rFonts w:hint="eastAsia"/>
+          <w:sz w:val="21"/>
+          <w:szCs w:val="21"/>
+          <w:lang w:eastAsia="zh-CN"/>
+        </w:rPr>
+        <w:t>HVAC</w:t>
+      </w:r>
+      <w:r>
+        <w:rPr>
+          <w:rFonts w:hint="eastAsia"/>
+          <w:sz w:val="21"/>
+          <w:szCs w:val="21"/>
+          <w:lang w:eastAsia="zh-CN"/>
+        </w:rPr>
+        <w:t>系统的能耗可降低</w:t>
+      </w:r>
+      <w:r>
+        <w:rPr>
+          <w:rFonts w:hint="eastAsia"/>
+          <w:sz w:val="21"/>
+          <w:szCs w:val="21"/>
+          <w:lang w:eastAsia="zh-CN"/>
+        </w:rPr>
+        <w:t>11.77%</w:t>
+      </w:r>
+      <w:r>
+        <w:rPr>
+          <w:rFonts w:hint="eastAsia"/>
+          <w:sz w:val="21"/>
+          <w:szCs w:val="21"/>
+          <w:lang w:eastAsia="zh-CN"/>
+        </w:rPr>
+        <w:t>，等效每年减少碳排放</w:t>
+      </w:r>
+      <w:r>
+        <w:rPr>
+          <w:rFonts w:hint="eastAsia"/>
+          <w:sz w:val="21"/>
+          <w:szCs w:val="21"/>
+          <w:lang w:eastAsia="zh-CN"/>
+        </w:rPr>
+        <w:t>192.77</w:t>
+      </w:r>
+      <w:r>
+        <w:rPr>
+          <w:rFonts w:hint="eastAsia"/>
+          <w:sz w:val="21"/>
+          <w:szCs w:val="21"/>
+          <w:lang w:eastAsia="zh-CN"/>
+        </w:rPr>
+        <w:t xml:space="preserve"> </w:t>
+      </w:r>
+      <w:r>
+        <w:rPr>
+          <w:rFonts w:hint="eastAsia"/>
+          <w:sz w:val="21"/>
+          <w:szCs w:val="21"/>
+          <w:lang w:eastAsia="zh-CN"/>
+        </w:rPr>
+        <w:t>tCO</w:t>
+      </w:r>
+      <w:r>
+        <w:rPr>
+          <w:rFonts w:hint="eastAsia"/>
+          <w:sz w:val="21"/>
+          <w:szCs w:val="21"/>
+          <w:vertAlign w:val="subscript"/>
+          <w:lang w:eastAsia="zh-CN"/>
+        </w:rPr>
+        <w:t>2</w:t>
+      </w:r>
+      <w:r>
+        <w:rPr>
+          <w:rFonts w:hint="eastAsia"/>
+          <w:sz w:val="21"/>
+          <w:szCs w:val="21"/>
+          <w:lang w:eastAsia="zh-CN"/>
+        </w:rPr>
+        <w:t>，在市政综合体全生命周期内可</w:t>
+      </w:r>
+      <w:proofErr w:type="gramStart"/>
+      <w:r>
+        <w:rPr>
+          <w:rFonts w:hint="eastAsia"/>
+          <w:sz w:val="21"/>
+          <w:szCs w:val="21"/>
+          <w:lang w:eastAsia="zh-CN"/>
+        </w:rPr>
+        <w:t>实现减碳</w:t>
+      </w:r>
+      <w:proofErr w:type="gramEnd"/>
+      <w:r>
+        <w:rPr>
+          <w:rFonts w:hint="eastAsia"/>
+          <w:sz w:val="21"/>
+          <w:szCs w:val="21"/>
+          <w:lang w:eastAsia="zh-CN"/>
+        </w:rPr>
+        <w:t>4.07%</w:t>
+      </w:r>
+      <w:r>
+        <w:rPr>
+          <w:rFonts w:hint="eastAsia"/>
+          <w:sz w:val="21"/>
+          <w:szCs w:val="21"/>
+          <w:lang w:eastAsia="zh-CN"/>
+        </w:rPr>
+        <w:t>。</w:t>
+      </w:r>
+    </w:p>
+    <w:p>
+      <w:pPr>
+        <w:pStyle w:val="a3"/>
+        <w:spacing w:line="240" w:lineRule="auto"/>
+        <w:ind w:left="405" w:right="210"/>
+        <w:rPr>
+          <w:rFonts w:hint="eastAsia"/>
+          <w:sz w:val="21"/>
+          <w:szCs w:val="21"/>
+          <w:lang w:eastAsia="zh-CN"/>
+        </w:rPr>
+      </w:pPr>
+    </w:p>
+    <w:p>
+      <w:pPr>
+        <w:pStyle w:val="a3"/>
+        <w:spacing w:line="240" w:lineRule="auto"/>
+        <w:ind w:left="405" w:right="210"/>
+        <w:rPr>
+          <w:rFonts w:hint="eastAsia"/>
+          <w:sz w:val="21"/>
+          <w:szCs w:val="21"/>
+          <w:lang w:eastAsia="zh-CN"/>
+        </w:rPr>
+      </w:pPr>
+      <w:r>
+        <w:rPr>
+          <w:rFonts w:hint="eastAsia"/>
+          <w:sz w:val="21"/>
+          <w:szCs w:val="21"/>
+          <w:lang w:eastAsia="zh-CN"/>
+        </w:rPr>
+        <w:t>实施</w:t>
+      </w:r>
+      <w:proofErr w:type="gramStart"/>
+      <w:r>
+        <w:rPr>
+          <w:rFonts w:hint="eastAsia"/>
+          <w:sz w:val="21"/>
+          <w:szCs w:val="21"/>
+          <w:lang w:eastAsia="zh-CN"/>
+        </w:rPr>
+        <w:t>以上减碳</w:t>
+      </w:r>
+      <w:proofErr w:type="gramEnd"/>
+      <w:r>
+        <w:rPr>
+          <w:rFonts w:hint="eastAsia"/>
+          <w:sz w:val="21"/>
+          <w:szCs w:val="21"/>
+          <w:lang w:eastAsia="zh-CN"/>
+        </w:rPr>
+        <w:t>路径后市政综合体在生命周期内预计可减少碳排放</w:t>
+      </w:r>
+      <w:r>
+        <w:rPr>
+          <w:rFonts w:hint="eastAsia"/>
+          <w:sz w:val="21"/>
+          <w:szCs w:val="21"/>
+          <w:lang w:eastAsia="zh-CN"/>
+        </w:rPr>
+        <w:t>44.28%</w:t>
+      </w:r>
+      <w:r>
+        <w:rPr>
+          <w:rFonts w:hint="eastAsia"/>
+          <w:sz w:val="21"/>
+          <w:szCs w:val="21"/>
+          <w:lang w:eastAsia="zh-CN"/>
+        </w:rPr>
+        <w:t>。</w:t>
+      </w:r>
+    </w:p>
+    <w:p>
+      <w:pPr>
+        <w:pStyle w:val="a3"/>
+        <w:numPr>
+          <w:ilvl w:val="1"/>
+          <w:numId w:val="1"/>
+        </w:numPr>
+        <w:spacing w:line="240" w:lineRule="auto"/>
+        <w:ind w:right="210"/>
+        <w:rPr>
+          <w:rFonts w:hint="eastAsia"/>
+          <w:sz w:val="21"/>
+          <w:szCs w:val="21"/>
+          <w:lang w:eastAsia="zh-CN"/>
+        </w:rPr>
+      </w:pPr>
+      <w:r>
+        <w:rPr>
+          <w:rFonts w:hint="eastAsia"/>
+          <w:sz w:val="21"/>
+          <w:szCs w:val="21"/>
+          <w:lang w:eastAsia="zh-CN"/>
+        </w:rPr>
+        <w:t>开发市政综合体低碳教育功能</w:t>
+      </w:r>
+    </w:p>
+    <w:p>
+      <w:pPr>
+        <w:pStyle w:val="a3"/>
+        <w:spacing w:line="240" w:lineRule="auto"/>
+        <w:ind w:left="570" w:right="210"/>
+        <w:rPr>
+          <w:rFonts w:hint="eastAsia"/>
+          <w:sz w:val="21"/>
+          <w:szCs w:val="21"/>
+          <w:lang w:eastAsia="zh-CN"/>
+        </w:rPr>
+      </w:pPr>
+      <w:r>
+        <w:rPr>
+          <w:rFonts w:hint="eastAsia"/>
+          <w:sz w:val="21"/>
+          <w:szCs w:val="21"/>
+          <w:lang w:eastAsia="zh-CN"/>
+        </w:rPr>
+        <w:t>市政综合体集合了各种社区功能于一身，其中也包括了教育功能，而此处的教育功能并非狭义的技能教育或文化教育，而应将公民社会教育也纳入其中，即要起到向社区居民传播新的社会理念，推动社会文明的进步。“双碳”战略是国家层面的战</w:t>
+      </w:r>
+      <w:r>
+        <w:rPr>
+          <w:rFonts w:hint="eastAsia"/>
+          <w:sz w:val="21"/>
+          <w:szCs w:val="21"/>
+          <w:lang w:eastAsia="zh-CN"/>
+        </w:rPr>
+        <w:lastRenderedPageBreak/>
+        <w:t>略需求，这一战略将贯穿十九大所提出的</w:t>
+      </w:r>
+      <w:r>
+        <w:rPr>
+          <w:rFonts w:hint="eastAsia"/>
+          <w:sz w:val="21"/>
+          <w:szCs w:val="21"/>
+          <w:lang w:eastAsia="zh-CN"/>
+        </w:rPr>
+        <w:t>“发展新阶段”，这是在进入新时代后实现真正意义上的生态文明、美丽</w:t>
+      </w:r>
+      <w:proofErr w:type="gramStart"/>
+      <w:r>
+        <w:rPr>
+          <w:rFonts w:hint="eastAsia"/>
+          <w:sz w:val="21"/>
+          <w:szCs w:val="21"/>
+          <w:lang w:eastAsia="zh-CN"/>
+        </w:rPr>
+        <w:t>中国愿景以及</w:t>
+      </w:r>
+      <w:proofErr w:type="gramEnd"/>
+      <w:r>
+        <w:rPr>
+          <w:rFonts w:hint="eastAsia"/>
+          <w:sz w:val="21"/>
+          <w:szCs w:val="21"/>
+          <w:lang w:eastAsia="zh-CN"/>
+        </w:rPr>
+        <w:t>现代化的重要保障。居民作为社区的主体，也是市政综合体的主要用户理应充分理解并在生活中</w:t>
+      </w:r>
+      <w:proofErr w:type="gramStart"/>
+      <w:r>
+        <w:rPr>
+          <w:rFonts w:hint="eastAsia"/>
+          <w:sz w:val="21"/>
+          <w:szCs w:val="21"/>
+          <w:lang w:eastAsia="zh-CN"/>
+        </w:rPr>
+        <w:t>践行</w:t>
+      </w:r>
+      <w:proofErr w:type="gramEnd"/>
+      <w:r>
+        <w:rPr>
+          <w:rFonts w:hint="eastAsia"/>
+          <w:sz w:val="21"/>
+          <w:szCs w:val="21"/>
+          <w:lang w:eastAsia="zh-CN"/>
+        </w:rPr>
+        <w:t>“双碳”理念，但目前</w:t>
+      </w:r>
+      <w:proofErr w:type="gramStart"/>
+      <w:r>
+        <w:rPr>
+          <w:rFonts w:hint="eastAsia"/>
+          <w:sz w:val="21"/>
+          <w:szCs w:val="21"/>
+          <w:lang w:eastAsia="zh-CN"/>
+        </w:rPr>
+        <w:t>减碳行动</w:t>
+      </w:r>
+      <w:proofErr w:type="gramEnd"/>
+      <w:r>
+        <w:rPr>
+          <w:rFonts w:hint="eastAsia"/>
+          <w:sz w:val="21"/>
+          <w:szCs w:val="21"/>
+          <w:lang w:eastAsia="zh-CN"/>
+        </w:rPr>
+        <w:t>多面向于产业结构层面，而较少涉及民众生活，因此民众对何为“双碳”战略、如何实现“双碳战略”认识不清，亟需合适的平台进行相关宣传工作。市政综合体作为低碳示范建筑计划应用大量的低碳技术，并且作为居民的活动中心有开展群众集体教育的条件，因此十分适合进行相关低碳教育。</w:t>
+      </w:r>
     </w:p>
     <w:p>
       <w:pPr>
@@ -11000,6 +13924,92 @@
           <w:ilvl w:val="2"/>
           <w:numId w:val="1"/>
         </w:numPr>
+        <w:spacing w:line="240" w:lineRule="auto"/>
+        <w:ind w:right="210"/>
+        <w:rPr>
+          <w:rFonts w:hint="eastAsia"/>
+          <w:sz w:val="21"/>
+          <w:szCs w:val="21"/>
+          <w:lang w:eastAsia="zh-CN"/>
+        </w:rPr>
+      </w:pPr>
+      <w:r>
+        <w:rPr>
+          <w:rFonts w:hint="eastAsia"/>
+          <w:sz w:val="21"/>
+          <w:szCs w:val="21"/>
+          <w:lang w:eastAsia="zh-CN"/>
+        </w:rPr>
+        <w:t>能源站运行参观功能设计</w:t>
+      </w:r>
+    </w:p>
+    <w:p>
+      <w:pPr>
+        <w:spacing w:line="240" w:lineRule="auto"/>
+        <w:ind w:left="210" w:right="210"/>
+        <w:rPr>
+          <w:sz w:val="21"/>
+          <w:szCs w:val="21"/>
+          <w:lang w:eastAsia="zh-CN"/>
+        </w:rPr>
+      </w:pPr>
+      <w:r>
+        <w:rPr>
+          <w:rFonts w:hint="eastAsia"/>
+          <w:sz w:val="21"/>
+          <w:szCs w:val="21"/>
+          <w:lang w:eastAsia="zh-CN"/>
+        </w:rPr>
+        <w:t>市政综合体的能源站设在地下二层，其用于安装供市政综合体所有建筑</w:t>
+      </w:r>
+      <w:r>
+        <w:rPr>
+          <w:rFonts w:hint="eastAsia"/>
+          <w:sz w:val="21"/>
+          <w:szCs w:val="21"/>
+          <w:lang w:eastAsia="zh-CN"/>
+        </w:rPr>
+        <w:t>使用</w:t>
+      </w:r>
+      <w:r>
+        <w:rPr>
+          <w:rFonts w:hint="eastAsia"/>
+          <w:sz w:val="21"/>
+          <w:szCs w:val="21"/>
+          <w:lang w:eastAsia="zh-CN"/>
+        </w:rPr>
+        <w:t>的冷热源设备、热水系统设备、外部能源接入设备以及储能设备，其作为市政综合体的能源中枢起到了各种能源的管理分配与能耗监测作用，是进行能耗管理及低碳运行设计的关键。</w:t>
+      </w:r>
+      <w:r>
+        <w:rPr>
+          <w:rFonts w:hint="eastAsia"/>
+          <w:sz w:val="21"/>
+          <w:szCs w:val="21"/>
+          <w:lang w:eastAsia="zh-CN"/>
+        </w:rPr>
+        <w:t>因此具有进行低碳教育的先天优势。并且能源站采取顶部上空结构，与地下一层打通，形成了高</w:t>
+      </w:r>
+      <w:r>
+        <w:rPr>
+          <w:rFonts w:hint="eastAsia"/>
+          <w:sz w:val="21"/>
+          <w:szCs w:val="21"/>
+          <w:lang w:eastAsia="zh-CN"/>
+        </w:rPr>
+        <w:t>9.3m</w:t>
+      </w:r>
+      <w:r>
+        <w:rPr>
+          <w:rFonts w:hint="eastAsia"/>
+          <w:sz w:val="21"/>
+          <w:szCs w:val="21"/>
+          <w:lang w:eastAsia="zh-CN"/>
+        </w:rPr>
+        <w:t>的独立开敞空间，适于各种展示设备的布置。</w:t>
+      </w:r>
+    </w:p>
+    <w:p>
+      <w:pPr>
         <w:spacing w:line="240" w:lineRule="auto"/>
         <w:ind w:right="210"/>
         <w:rPr>
@@ -12029,7 +15039,6 @@
           <w:szCs w:val="21"/>
           <w:lang w:eastAsia="zh-CN"/>
         </w:rPr>
-        <w:lastRenderedPageBreak/>
         <w:t>由于各功能</w:t>
       </w:r>
       <w:proofErr w:type="gramStart"/>
@@ -12392,7 +15401,16 @@
           <w:szCs w:val="21"/>
           <w:lang w:eastAsia="zh-CN"/>
         </w:rPr>
-        <w:t>该区域有大量的冷链设备工作</w:t>
+        <w:t>该区</w:t>
+      </w:r>
+      <w:r>
+        <w:rPr>
+          <w:sz w:val="21"/>
+          <w:szCs w:val="21"/>
+          <w:lang w:eastAsia="zh-CN"/>
+        </w:rPr>
+        <w:lastRenderedPageBreak/>
+        <w:t>域有大量的冷链设备工作</w:t>
       </w:r>
       <w:r>
         <w:rPr>
@@ -13204,7 +16222,6 @@
           <w:szCs w:val="21"/>
           <w:lang w:eastAsia="zh-CN"/>
         </w:rPr>
-        <w:lastRenderedPageBreak/>
         <w:t>综上，采取</w:t>
       </w:r>
       <w:proofErr w:type="gramStart"/>
@@ -13495,6 +16512,7 @@
           <w:szCs w:val="21"/>
           <w:lang w:eastAsia="zh-CN"/>
         </w:rPr>
+        <w:lastRenderedPageBreak/>
         <w:t>采用灶具热回收技术</w:t>
       </w:r>
       <w:r>
@@ -14620,7 +17638,6 @@
           <w:szCs w:val="21"/>
           <w:lang w:eastAsia="zh-CN"/>
         </w:rPr>
-        <w:lastRenderedPageBreak/>
         <w:t>[3]</w:t>
       </w:r>
       <w:r>
@@ -14946,6 +17963,7 @@
           <w:sz w:val="16"/>
           <w:szCs w:val="16"/>
         </w:rPr>
+        <w:lastRenderedPageBreak/>
         <w:t>[</w:t>
       </w:r>
       <w:r>
@@ -15340,20 +18358,22 @@
         <w:spacing w:line="240" w:lineRule="auto"/>
         <w:ind w:left="210" w:right="210"/>
         <w:rPr>
-          <w:sz w:val="21"/>
-          <w:szCs w:val="21"/>
-          <w:lang w:eastAsia="zh-CN"/>
-        </w:rPr>
-      </w:pPr>
-      <w:r>
-        <w:rPr>
-          <w:rFonts w:hint="eastAsia"/>
-          <w:sz w:val="21"/>
-          <w:szCs w:val="21"/>
-          <w:highlight w:val="yellow"/>
-          <w:lang w:eastAsia="zh-CN"/>
-        </w:rPr>
-        <w:t>建筑能源管理系统</w:t>
+          <w:rFonts w:ascii="微软雅黑" w:eastAsia="微软雅黑" w:hAnsi="微软雅黑"/>
+          <w:color w:val="222222"/>
+          <w:sz w:val="16"/>
+          <w:szCs w:val="16"/>
+          <w:lang w:eastAsia="zh-CN"/>
+        </w:rPr>
+      </w:pPr>
+      <w:r>
+        <w:rPr>
+          <w:rFonts w:ascii="微软雅黑" w:eastAsia="微软雅黑" w:hAnsi="微软雅黑" w:hint="eastAsia"/>
+          <w:color w:val="222222"/>
+          <w:sz w:val="16"/>
+          <w:szCs w:val="16"/>
+          <w:lang w:eastAsia="zh-CN"/>
+        </w:rPr>
+        <w:t>[10]姜俞龙. 办公建筑遮阳与照明协同控制策略研究——以郑州市为例[D]. 中原工学院.</w:t>
       </w:r>
     </w:p>
     <w:p>
@@ -15373,6 +18393,417 @@
           <w:szCs w:val="21"/>
           <w:lang w:eastAsia="zh-CN"/>
         </w:rPr>
+        <w:t>[</w:t>
+      </w:r>
+      <w:r>
+        <w:rPr>
+          <w:rFonts w:hint="eastAsia"/>
+          <w:sz w:val="21"/>
+          <w:szCs w:val="21"/>
+          <w:lang w:eastAsia="zh-CN"/>
+        </w:rPr>
+        <w:t>11</w:t>
+      </w:r>
+      <w:r>
+        <w:rPr>
+          <w:rFonts w:hint="eastAsia"/>
+          <w:sz w:val="21"/>
+          <w:szCs w:val="21"/>
+          <w:lang w:eastAsia="zh-CN"/>
+        </w:rPr>
+        <w:t>]</w:t>
+      </w:r>
+      <w:r>
+        <w:rPr>
+          <w:rFonts w:hint="eastAsia"/>
+          <w:sz w:val="21"/>
+          <w:szCs w:val="21"/>
+          <w:lang w:eastAsia="zh-CN"/>
+        </w:rPr>
+        <w:t>李明</w:t>
+      </w:r>
+      <w:r>
+        <w:rPr>
+          <w:rFonts w:hint="eastAsia"/>
+          <w:sz w:val="21"/>
+          <w:szCs w:val="21"/>
+          <w:lang w:eastAsia="zh-CN"/>
+        </w:rPr>
+        <w:t>.</w:t>
+      </w:r>
+      <w:r>
+        <w:rPr>
+          <w:rFonts w:hint="eastAsia"/>
+          <w:sz w:val="21"/>
+          <w:szCs w:val="21"/>
+          <w:lang w:eastAsia="zh-CN"/>
+        </w:rPr>
+        <w:t>计算机、显示器产品国内外能效要求对比分析</w:t>
+      </w:r>
+      <w:r>
+        <w:rPr>
+          <w:rFonts w:hint="eastAsia"/>
+          <w:sz w:val="21"/>
+          <w:szCs w:val="21"/>
+          <w:lang w:eastAsia="zh-CN"/>
+        </w:rPr>
+        <w:t>(</w:t>
+      </w:r>
+      <w:r>
+        <w:rPr>
+          <w:rFonts w:hint="eastAsia"/>
+          <w:sz w:val="21"/>
+          <w:szCs w:val="21"/>
+          <w:lang w:eastAsia="zh-CN"/>
+        </w:rPr>
+        <w:t>下</w:t>
+      </w:r>
+      <w:r>
+        <w:rPr>
+          <w:rFonts w:hint="eastAsia"/>
+          <w:sz w:val="21"/>
+          <w:szCs w:val="21"/>
+          <w:lang w:eastAsia="zh-CN"/>
+        </w:rPr>
+        <w:t>)[J].</w:t>
+      </w:r>
+      <w:r>
+        <w:rPr>
+          <w:rFonts w:hint="eastAsia"/>
+          <w:sz w:val="21"/>
+          <w:szCs w:val="21"/>
+          <w:lang w:eastAsia="zh-CN"/>
+        </w:rPr>
+        <w:t>信息技术与标准化</w:t>
+      </w:r>
+      <w:r>
+        <w:rPr>
+          <w:rFonts w:hint="eastAsia"/>
+          <w:sz w:val="21"/>
+          <w:szCs w:val="21"/>
+          <w:lang w:eastAsia="zh-CN"/>
+        </w:rPr>
+        <w:t>,2011(08):</w:t>
+      </w:r>
+      <w:proofErr w:type="gramStart"/>
+      <w:r>
+        <w:rPr>
+          <w:rFonts w:hint="eastAsia"/>
+          <w:sz w:val="21"/>
+          <w:szCs w:val="21"/>
+          <w:lang w:eastAsia="zh-CN"/>
+        </w:rPr>
+        <w:t>42-45.</w:t>
+      </w:r>
+      <w:proofErr w:type="gramEnd"/>
+    </w:p>
+    <w:p>
+      <w:pPr>
+        <w:spacing w:line="240" w:lineRule="auto"/>
+        <w:ind w:left="210" w:right="210"/>
+        <w:rPr>
+          <w:sz w:val="21"/>
+          <w:szCs w:val="21"/>
+          <w:lang w:eastAsia="zh-CN"/>
+        </w:rPr>
+      </w:pPr>
+      <w:r>
+        <w:rPr>
+          <w:rFonts w:hint="eastAsia"/>
+          <w:sz w:val="21"/>
+          <w:szCs w:val="21"/>
+          <w:lang w:eastAsia="zh-CN"/>
+        </w:rPr>
+        <w:t>[</w:t>
+      </w:r>
+      <w:r>
+        <w:rPr>
+          <w:rFonts w:hint="eastAsia"/>
+          <w:sz w:val="21"/>
+          <w:szCs w:val="21"/>
+          <w:lang w:eastAsia="zh-CN"/>
+        </w:rPr>
+        <w:t>12</w:t>
+      </w:r>
+      <w:r>
+        <w:rPr>
+          <w:rFonts w:hint="eastAsia"/>
+          <w:sz w:val="21"/>
+          <w:szCs w:val="21"/>
+          <w:lang w:eastAsia="zh-CN"/>
+        </w:rPr>
+        <w:t>]</w:t>
+      </w:r>
+      <w:r>
+        <w:rPr>
+          <w:rFonts w:hint="eastAsia"/>
+          <w:sz w:val="21"/>
+          <w:szCs w:val="21"/>
+          <w:lang w:eastAsia="zh-CN"/>
+        </w:rPr>
+        <w:t>胡宾</w:t>
+      </w:r>
+      <w:r>
+        <w:rPr>
+          <w:rFonts w:hint="eastAsia"/>
+          <w:sz w:val="21"/>
+          <w:szCs w:val="21"/>
+          <w:lang w:eastAsia="zh-CN"/>
+        </w:rPr>
+        <w:t>,</w:t>
+      </w:r>
+      <w:r>
+        <w:rPr>
+          <w:rFonts w:hint="eastAsia"/>
+          <w:sz w:val="21"/>
+          <w:szCs w:val="21"/>
+          <w:lang w:eastAsia="zh-CN"/>
+        </w:rPr>
+        <w:t>俞准</w:t>
+      </w:r>
+      <w:r>
+        <w:rPr>
+          <w:rFonts w:hint="eastAsia"/>
+          <w:sz w:val="21"/>
+          <w:szCs w:val="21"/>
+          <w:lang w:eastAsia="zh-CN"/>
+        </w:rPr>
+        <w:t>,</w:t>
+      </w:r>
+      <w:r>
+        <w:rPr>
+          <w:rFonts w:hint="eastAsia"/>
+          <w:sz w:val="21"/>
+          <w:szCs w:val="21"/>
+          <w:lang w:eastAsia="zh-CN"/>
+        </w:rPr>
+        <w:t>李郡</w:t>
+      </w:r>
+      <w:r>
+        <w:rPr>
+          <w:rFonts w:hint="eastAsia"/>
+          <w:sz w:val="21"/>
+          <w:szCs w:val="21"/>
+          <w:lang w:eastAsia="zh-CN"/>
+        </w:rPr>
+        <w:t>,</w:t>
+      </w:r>
+      <w:r>
+        <w:rPr>
+          <w:rFonts w:hint="eastAsia"/>
+          <w:sz w:val="21"/>
+          <w:szCs w:val="21"/>
+          <w:lang w:eastAsia="zh-CN"/>
+        </w:rPr>
+        <w:t>张国强</w:t>
+      </w:r>
+      <w:r>
+        <w:rPr>
+          <w:rFonts w:hint="eastAsia"/>
+          <w:sz w:val="21"/>
+          <w:szCs w:val="21"/>
+          <w:lang w:eastAsia="zh-CN"/>
+        </w:rPr>
+        <w:t>.</w:t>
+      </w:r>
+      <w:r>
+        <w:rPr>
+          <w:rFonts w:hint="eastAsia"/>
+          <w:sz w:val="21"/>
+          <w:szCs w:val="21"/>
+          <w:lang w:eastAsia="zh-CN"/>
+        </w:rPr>
+        <w:t>高校建筑电器待机能耗调查及行为分析</w:t>
+      </w:r>
+      <w:r>
+        <w:rPr>
+          <w:rFonts w:hint="eastAsia"/>
+          <w:sz w:val="21"/>
+          <w:szCs w:val="21"/>
+          <w:lang w:eastAsia="zh-CN"/>
+        </w:rPr>
+        <w:t>[J].</w:t>
+      </w:r>
+      <w:r>
+        <w:rPr>
+          <w:rFonts w:hint="eastAsia"/>
+          <w:sz w:val="21"/>
+          <w:szCs w:val="21"/>
+          <w:lang w:eastAsia="zh-CN"/>
+        </w:rPr>
+        <w:t>建筑科学</w:t>
+      </w:r>
+      <w:r>
+        <w:rPr>
+          <w:rFonts w:hint="eastAsia"/>
+          <w:sz w:val="21"/>
+          <w:szCs w:val="21"/>
+          <w:lang w:eastAsia="zh-CN"/>
+        </w:rPr>
+        <w:t>,2017,33(06):55-61.DOI:10.13614/j.cnki.11-1962/tu.2017.06.09.</w:t>
+      </w:r>
+    </w:p>
+    <w:p>
+      <w:pPr>
+        <w:spacing w:line="240" w:lineRule="auto"/>
+        <w:ind w:left="210" w:right="210"/>
+        <w:rPr>
+          <w:sz w:val="21"/>
+          <w:szCs w:val="21"/>
+          <w:lang w:eastAsia="zh-CN"/>
+        </w:rPr>
+      </w:pPr>
+      <w:r>
+        <w:rPr>
+          <w:rFonts w:hint="eastAsia"/>
+          <w:sz w:val="21"/>
+          <w:szCs w:val="21"/>
+          <w:lang w:eastAsia="zh-CN"/>
+        </w:rPr>
+        <w:t>[</w:t>
+      </w:r>
+      <w:r>
+        <w:rPr>
+          <w:rFonts w:hint="eastAsia"/>
+          <w:sz w:val="21"/>
+          <w:szCs w:val="21"/>
+          <w:lang w:eastAsia="zh-CN"/>
+        </w:rPr>
+        <w:t>13</w:t>
+      </w:r>
+      <w:r>
+        <w:rPr>
+          <w:rFonts w:hint="eastAsia"/>
+          <w:sz w:val="21"/>
+          <w:szCs w:val="21"/>
+          <w:lang w:eastAsia="zh-CN"/>
+        </w:rPr>
+        <w:t>]</w:t>
+      </w:r>
+      <w:proofErr w:type="gramStart"/>
+      <w:r>
+        <w:rPr>
+          <w:rFonts w:hint="eastAsia"/>
+          <w:sz w:val="21"/>
+          <w:szCs w:val="21"/>
+          <w:lang w:eastAsia="zh-CN"/>
+        </w:rPr>
+        <w:t>宿爱香</w:t>
+      </w:r>
+      <w:proofErr w:type="gramEnd"/>
+      <w:r>
+        <w:rPr>
+          <w:rFonts w:hint="eastAsia"/>
+          <w:sz w:val="21"/>
+          <w:szCs w:val="21"/>
+          <w:lang w:eastAsia="zh-CN"/>
+        </w:rPr>
+        <w:t>,</w:t>
+      </w:r>
+      <w:r>
+        <w:rPr>
+          <w:rFonts w:hint="eastAsia"/>
+          <w:sz w:val="21"/>
+          <w:szCs w:val="21"/>
+          <w:lang w:eastAsia="zh-CN"/>
+        </w:rPr>
+        <w:t>张霞</w:t>
+      </w:r>
+      <w:r>
+        <w:rPr>
+          <w:rFonts w:hint="eastAsia"/>
+          <w:sz w:val="21"/>
+          <w:szCs w:val="21"/>
+          <w:lang w:eastAsia="zh-CN"/>
+        </w:rPr>
+        <w:t>.</w:t>
+      </w:r>
+      <w:r>
+        <w:rPr>
+          <w:rFonts w:hint="eastAsia"/>
+          <w:sz w:val="21"/>
+          <w:szCs w:val="21"/>
+          <w:lang w:eastAsia="zh-CN"/>
+        </w:rPr>
+        <w:t>电梯节能技术研究</w:t>
+      </w:r>
+      <w:r>
+        <w:rPr>
+          <w:rFonts w:hint="eastAsia"/>
+          <w:sz w:val="21"/>
+          <w:szCs w:val="21"/>
+          <w:lang w:eastAsia="zh-CN"/>
+        </w:rPr>
+        <w:t>[J].</w:t>
+      </w:r>
+      <w:r>
+        <w:rPr>
+          <w:rFonts w:hint="eastAsia"/>
+          <w:sz w:val="21"/>
+          <w:szCs w:val="21"/>
+          <w:lang w:eastAsia="zh-CN"/>
+        </w:rPr>
+        <w:t>特种设备安全技术</w:t>
+      </w:r>
+      <w:r>
+        <w:rPr>
+          <w:rFonts w:hint="eastAsia"/>
+          <w:sz w:val="21"/>
+          <w:szCs w:val="21"/>
+          <w:lang w:eastAsia="zh-CN"/>
+        </w:rPr>
+        <w:t>,2020(01):</w:t>
+      </w:r>
+      <w:proofErr w:type="gramStart"/>
+      <w:r>
+        <w:rPr>
+          <w:rFonts w:hint="eastAsia"/>
+          <w:sz w:val="21"/>
+          <w:szCs w:val="21"/>
+          <w:lang w:eastAsia="zh-CN"/>
+        </w:rPr>
+        <w:t>38-39+45.</w:t>
+      </w:r>
+      <w:proofErr w:type="gramEnd"/>
+    </w:p>
+    <w:p>
+      <w:pPr>
+        <w:spacing w:line="240" w:lineRule="auto"/>
+        <w:ind w:left="210" w:right="210"/>
+        <w:rPr>
+          <w:sz w:val="21"/>
+          <w:szCs w:val="21"/>
+          <w:lang w:eastAsia="zh-CN"/>
+        </w:rPr>
+      </w:pPr>
+      <w:r>
+        <w:rPr>
+          <w:rFonts w:hint="eastAsia"/>
+          <w:sz w:val="21"/>
+          <w:szCs w:val="21"/>
+          <w:highlight w:val="yellow"/>
+          <w:lang w:eastAsia="zh-CN"/>
+        </w:rPr>
+        <w:t>建筑能源管理系统</w:t>
+      </w:r>
+    </w:p>
+    <w:p>
+      <w:pPr>
+        <w:spacing w:line="240" w:lineRule="auto"/>
+        <w:ind w:left="210" w:right="210"/>
+        <w:rPr>
+          <w:sz w:val="21"/>
+          <w:szCs w:val="21"/>
+          <w:lang w:eastAsia="zh-CN"/>
+        </w:rPr>
+      </w:pPr>
+      <w:r>
+        <w:rPr>
+          <w:rFonts w:hint="eastAsia"/>
+          <w:sz w:val="21"/>
+          <w:szCs w:val="21"/>
+          <w:lang w:eastAsia="zh-CN"/>
+        </w:rPr>
         <w:t>建筑碳排放</w:t>
       </w:r>
       <w:r>
@@ -15435,12 +18866,12 @@
       </w:r>
     </w:p>
     <w:sectPr>
-      <w:headerReference w:type="even" r:id="rId10"/>
-      <w:headerReference w:type="default" r:id="rId11"/>
-      <w:footerReference w:type="even" r:id="rId12"/>
-      <w:footerReference w:type="default" r:id="rId13"/>
-      <w:headerReference w:type="first" r:id="rId14"/>
-      <w:footerReference w:type="first" r:id="rId15"/>
+      <w:headerReference w:type="even" r:id="rId11"/>
+      <w:headerReference w:type="default" r:id="rId12"/>
+      <w:footerReference w:type="even" r:id="rId13"/>
+      <w:footerReference w:type="default" r:id="rId14"/>
+      <w:headerReference w:type="first" r:id="rId15"/>
+      <w:footerReference w:type="first" r:id="rId16"/>
       <w:pgSz w:w="11906" w:h="16838"/>
       <w:pgMar w:top="1440" w:right="1800" w:bottom="1440" w:left="1800" w:header="851" w:footer="992" w:gutter="0"/>
       <w:cols w:space="425"/>
@@ -16018,6 +19449,95 @@
     </w:lvl>
   </w:abstractNum>
   <w:abstractNum w:abstractNumId="5">
+    <w:nsid w:val="33A33D5F"/>
+    <w:multiLevelType w:val="hybridMultilevel"/>
+    <w:tmpl w:val="FE1649AA"/>
+    <w:lvl w:ilvl="0" w:tplc="E8A4755E">
+      <w:start w:val="1"/>
+      <w:numFmt w:val="lowerLetter"/>
+      <w:lvlText w:val="%1）"/>
+      <w:lvlJc w:val="left"/>
+      <w:pPr>
+        <w:ind w:left="570" w:hanging="360"/>
+      </w:pPr>
+      <w:rPr>
+        <w:rFonts w:hint="default"/>
+      </w:rPr>
+    </w:lvl>
+    <w:lvl w:ilvl="1" w:tplc="04090019" w:tentative="1">
+      <w:start w:val="1"/>
+      <w:numFmt w:val="lowerLetter"/>
+      <w:lvlText w:val="%2)"/>
+      <w:lvlJc w:val="left"/>
+      <w:pPr>
+        <w:ind w:left="1050" w:hanging="420"/>
+      </w:pPr>
+    </w:lvl>
+    <w:lvl w:ilvl="2" w:tplc="0409001B" w:tentative="1">
+      <w:start w:val="1"/>
+      <w:numFmt w:val="lowerRoman"/>
+      <w:lvlText w:val="%3."/>
+      <w:lvlJc w:val="right"/>
+      <w:pPr>
+        <w:ind w:left="1470" w:hanging="420"/>
+      </w:pPr>
+    </w:lvl>
+    <w:lvl w:ilvl="3" w:tplc="0409000F" w:tentative="1">
+      <w:start w:val="1"/>
+      <w:numFmt w:val="decimal"/>
+      <w:lvlText w:val="%4."/>
+      <w:lvlJc w:val="left"/>
+      <w:pPr>
+        <w:ind w:left="1890" w:hanging="420"/>
+      </w:pPr>
+    </w:lvl>
+    <w:lvl w:ilvl="4" w:tplc="04090019" w:tentative="1">
+      <w:start w:val="1"/>
+      <w:numFmt w:val="lowerLetter"/>
+      <w:lvlText w:val="%5)"/>
+      <w:lvlJc w:val="left"/>
+      <w:pPr>
+        <w:ind w:left="2310" w:hanging="420"/>
+      </w:pPr>
+    </w:lvl>
+    <w:lvl w:ilvl="5" w:tplc="0409001B" w:tentative="1">
+      <w:start w:val="1"/>
+      <w:numFmt w:val="lowerRoman"/>
+      <w:lvlText w:val="%6."/>
+      <w:lvlJc w:val="right"/>
+      <w:pPr>
+        <w:ind w:left="2730" w:hanging="420"/>
+      </w:pPr>
+    </w:lvl>
+    <w:lvl w:ilvl="6" w:tplc="0409000F" w:tentative="1">
+      <w:start w:val="1"/>
+      <w:numFmt w:val="decimal"/>
+      <w:lvlText w:val="%7."/>
+      <w:lvlJc w:val="left"/>
+      <w:pPr>
+        <w:ind w:left="3150" w:hanging="420"/>
+      </w:pPr>
+    </w:lvl>
+    <w:lvl w:ilvl="7" w:tplc="04090019" w:tentative="1">
+      <w:start w:val="1"/>
+      <w:numFmt w:val="lowerLetter"/>
+      <w:lvlText w:val="%8)"/>
+      <w:lvlJc w:val="left"/>
+      <w:pPr>
+        <w:ind w:left="3570" w:hanging="420"/>
+      </w:pPr>
+    </w:lvl>
+    <w:lvl w:ilvl="8" w:tplc="0409001B" w:tentative="1">
+      <w:start w:val="1"/>
+      <w:numFmt w:val="lowerRoman"/>
+      <w:lvlText w:val="%9."/>
+      <w:lvlJc w:val="right"/>
+      <w:pPr>
+        <w:ind w:left="3990" w:hanging="420"/>
+      </w:pPr>
+    </w:lvl>
+  </w:abstractNum>
+  <w:abstractNum w:abstractNumId="6">
     <w:nsid w:val="36CC6668"/>
     <w:multiLevelType w:val="multilevel"/>
     <w:tmpl w:val="B772FF02"/>
@@ -16138,7 +19658,7 @@
       </w:rPr>
     </w:lvl>
   </w:abstractNum>
-  <w:abstractNum w:abstractNumId="6">
+  <w:abstractNum w:abstractNumId="7">
     <w:nsid w:val="49377E86"/>
     <w:multiLevelType w:val="hybridMultilevel"/>
     <w:tmpl w:val="8F94BB48"/>
@@ -16148,7 +19668,7 @@
       <w:lvlText w:val="%1）"/>
       <w:lvlJc w:val="left"/>
       <w:pPr>
-        <w:ind w:left="615" w:hanging="405"/>
+        <w:ind w:left="405" w:hanging="405"/>
       </w:pPr>
       <w:rPr>
         <w:rFonts w:hint="default"/>
@@ -16227,7 +19747,7 @@
       </w:pPr>
     </w:lvl>
   </w:abstractNum>
-  <w:abstractNum w:abstractNumId="7">
+  <w:abstractNum w:abstractNumId="8">
     <w:nsid w:val="533268AA"/>
     <w:multiLevelType w:val="hybridMultilevel"/>
     <w:tmpl w:val="B8BCBC28"/>
@@ -16316,7 +19836,7 @@
       </w:pPr>
     </w:lvl>
   </w:abstractNum>
-  <w:abstractNum w:abstractNumId="8">
+  <w:abstractNum w:abstractNumId="9">
     <w:nsid w:val="759A6A76"/>
     <w:multiLevelType w:val="hybridMultilevel"/>
     <w:tmpl w:val="57DCF0A6"/>
@@ -16406,19 +19926,19 @@
     </w:lvl>
   </w:abstractNum>
   <w:num w:numId="1">
-    <w:abstractNumId w:val="5"/>
+    <w:abstractNumId w:val="6"/>
   </w:num>
   <w:num w:numId="2">
     <w:abstractNumId w:val="1"/>
   </w:num>
   <w:num w:numId="3">
-    <w:abstractNumId w:val="6"/>
+    <w:abstractNumId w:val="7"/>
   </w:num>
   <w:num w:numId="4">
     <w:abstractNumId w:val="3"/>
   </w:num>
   <w:num w:numId="5">
-    <w:abstractNumId w:val="8"/>
+    <w:abstractNumId w:val="9"/>
   </w:num>
   <w:num w:numId="6">
     <w:abstractNumId w:val="2"/>
@@ -16427,10 +19947,13 @@
     <w:abstractNumId w:val="0"/>
   </w:num>
   <w:num w:numId="8">
-    <w:abstractNumId w:val="7"/>
+    <w:abstractNumId w:val="8"/>
   </w:num>
   <w:num w:numId="9">
     <w:abstractNumId w:val="4"/>
+  </w:num>
+  <w:num w:numId="10">
+    <w:abstractNumId w:val="5"/>
   </w:num>
 </w:numbering>
 </file>
@@ -17383,6 +20906,107 @@
 </w:styles>
 </file>
 
+<file path=word/charts/chart1.xml><?xml version="1.0" encoding="utf-8"?>
+<c:chartSpace xmlns:c="http://schemas.openxmlformats.org/drawingml/2006/chart" xmlns:a="http://schemas.openxmlformats.org/drawingml/2006/main" xmlns:r="http://schemas.openxmlformats.org/officeDocument/2006/relationships">
+  <c:date1904 val="1"/>
+  <c:lang val="zh-CN"/>
+  <c:chart>
+    <c:autoTitleDeleted val="1"/>
+    <c:plotArea>
+      <c:layout/>
+      <c:pieChart>
+        <c:varyColors val="1"/>
+        <c:ser>
+          <c:idx val="0"/>
+          <c:order val="0"/>
+          <c:dPt>
+            <c:idx val="0"/>
+            <c:spPr>
+              <a:ln>
+                <a:noFill/>
+              </a:ln>
+            </c:spPr>
+          </c:dPt>
+          <c:dLbls>
+            <c:txPr>
+              <a:bodyPr/>
+              <a:lstStyle/>
+              <a:p>
+                <a:pPr>
+                  <a:defRPr baseline="0">
+                    <a:latin typeface="Times New Roman" pitchFamily="18" charset="0"/>
+                    <a:ea typeface="宋体" pitchFamily="2" charset="-122"/>
+                  </a:defRPr>
+                </a:pPr>
+                <a:endParaRPr lang="zh-CN"/>
+              </a:p>
+            </c:txPr>
+            <c:showPercent val="1"/>
+            <c:showLeaderLines val="1"/>
+          </c:dLbls>
+          <c:cat>
+            <c:strRef>
+              <c:f>Sheet5!$AF$380:$AF$384</c:f>
+              <c:strCache>
+                <c:ptCount val="5"/>
+                <c:pt idx="0">
+                  <c:v>弱电</c:v>
+                </c:pt>
+                <c:pt idx="1">
+                  <c:v>餐饮</c:v>
+                </c:pt>
+                <c:pt idx="2">
+                  <c:v>电梯系统</c:v>
+                </c:pt>
+                <c:pt idx="3">
+                  <c:v>物业</c:v>
+                </c:pt>
+                <c:pt idx="4">
+                  <c:v>给排水</c:v>
+                </c:pt>
+              </c:strCache>
+            </c:strRef>
+          </c:cat>
+          <c:val>
+            <c:numRef>
+              <c:f>Sheet5!$AG$380:$AG$384</c:f>
+              <c:numCache>
+                <c:formatCode>General</c:formatCode>
+                <c:ptCount val="5"/>
+                <c:pt idx="0" formatCode="0.00E+00">
+                  <c:v>1240126.9649978471</c:v>
+                </c:pt>
+                <c:pt idx="1">
+                  <c:v>444518.24547049875</c:v>
+                </c:pt>
+                <c:pt idx="2" formatCode="0.00E+00">
+                  <c:v>405783.69249091425</c:v>
+                </c:pt>
+                <c:pt idx="3" formatCode="0.00E+00">
+                  <c:v>245329.02462838468</c:v>
+                </c:pt>
+                <c:pt idx="4" formatCode="0.00E+00">
+                  <c:v>114483.51175083463</c:v>
+                </c:pt>
+              </c:numCache>
+            </c:numRef>
+          </c:val>
+        </c:ser>
+        <c:dLbls>
+          <c:showPercent val="1"/>
+        </c:dLbls>
+        <c:firstSliceAng val="0"/>
+      </c:pieChart>
+    </c:plotArea>
+    <c:legend>
+      <c:legendPos val="r"/>
+    </c:legend>
+    <c:plotVisOnly val="1"/>
+  </c:chart>
+  <c:externalData r:id="rId1"/>
+</c:chartSpace>
+</file>
+
 <file path=word/theme/theme1.xml><?xml version="1.0" encoding="utf-8"?>
 <a:theme xmlns:a="http://schemas.openxmlformats.org/drawingml/2006/main" name="Office 主题">
   <a:themeElements>
@@ -17671,7 +21295,7 @@
 </file>
 
 <file path=customXml/itemProps1.xml><?xml version="1.0" encoding="utf-8"?>
-<ds:datastoreItem xmlns:ds="http://schemas.openxmlformats.org/officeDocument/2006/customXml" ds:itemID="{A25F544F-21D9-4BF2-82F4-CE16D559A21B}">
+<ds:datastoreItem xmlns:ds="http://schemas.openxmlformats.org/officeDocument/2006/customXml" ds:itemID="{4C9EF505-C36E-48C5-B7CD-02CDC806BEC0}">
   <ds:schemaRefs>
     <ds:schemaRef ds:uri="http://schemas.openxmlformats.org/officeDocument/2006/bibliography"/>
   </ds:schemaRefs>

</xml_diff>

<commit_message>
up date to 5.05
</commit_message>
<xml_diff>
--- a/市政综合体减碳路径制定.docx
+++ b/市政综合体减碳路径制定.docx
@@ -13362,7 +13362,6 @@
         <w:spacing w:line="240" w:lineRule="auto"/>
         <w:ind w:left="405" w:right="210"/>
         <w:rPr>
-          <w:rFonts w:hint="eastAsia"/>
           <w:sz w:val="21"/>
           <w:szCs w:val="21"/>
           <w:lang w:eastAsia="zh-CN"/>
@@ -13723,7 +13722,6 @@
         <w:spacing w:line="240" w:lineRule="auto"/>
         <w:ind w:left="405" w:right="210"/>
         <w:rPr>
-          <w:rFonts w:hint="eastAsia"/>
           <w:sz w:val="21"/>
           <w:szCs w:val="21"/>
           <w:lang w:eastAsia="zh-CN"/>
@@ -13736,7 +13734,6 @@
         <w:spacing w:line="240" w:lineRule="auto"/>
         <w:ind w:left="405" w:right="210"/>
         <w:rPr>
-          <w:rFonts w:hint="eastAsia"/>
           <w:sz w:val="21"/>
           <w:szCs w:val="21"/>
           <w:lang w:eastAsia="zh-CN"/>
@@ -13800,7 +13797,6 @@
         <w:spacing w:line="240" w:lineRule="auto"/>
         <w:ind w:right="210"/>
         <w:rPr>
-          <w:rFonts w:hint="eastAsia"/>
           <w:sz w:val="21"/>
           <w:szCs w:val="21"/>
           <w:lang w:eastAsia="zh-CN"/>
@@ -13822,7 +13818,6 @@
         <w:spacing w:line="240" w:lineRule="auto"/>
         <w:ind w:left="570" w:right="210"/>
         <w:rPr>
-          <w:rFonts w:hint="eastAsia"/>
           <w:sz w:val="21"/>
           <w:szCs w:val="21"/>
           <w:lang w:eastAsia="zh-CN"/>
@@ -13927,7 +13922,6 @@
         <w:spacing w:line="240" w:lineRule="auto"/>
         <w:ind w:right="210"/>
         <w:rPr>
-          <w:rFonts w:hint="eastAsia"/>
           <w:sz w:val="21"/>
           <w:szCs w:val="21"/>
           <w:lang w:eastAsia="zh-CN"/>
@@ -14006,6 +14000,1382 @@
           <w:lang w:eastAsia="zh-CN"/>
         </w:rPr>
         <w:t>的独立开敞空间，适于各种展示设备的布置。</w:t>
+      </w:r>
+    </w:p>
+    <w:p>
+      <w:pPr>
+        <w:spacing w:line="240" w:lineRule="auto"/>
+        <w:ind w:left="210" w:right="210"/>
+        <w:rPr>
+          <w:sz w:val="21"/>
+          <w:szCs w:val="21"/>
+          <w:lang w:eastAsia="zh-CN"/>
+        </w:rPr>
+      </w:pPr>
+      <w:r>
+        <w:rPr>
+          <w:rFonts w:hint="eastAsia"/>
+          <w:sz w:val="21"/>
+          <w:szCs w:val="21"/>
+          <w:lang w:eastAsia="zh-CN"/>
+        </w:rPr>
+        <w:t>为了保证参观者的安全以及设备的正常运转，参观者在参观时</w:t>
+      </w:r>
+      <w:proofErr w:type="gramStart"/>
+      <w:r>
+        <w:rPr>
+          <w:rFonts w:hint="eastAsia"/>
+          <w:sz w:val="21"/>
+          <w:szCs w:val="21"/>
+          <w:lang w:eastAsia="zh-CN"/>
+        </w:rPr>
+        <w:t>不</w:t>
+      </w:r>
+      <w:proofErr w:type="gramEnd"/>
+      <w:r>
+        <w:rPr>
+          <w:rFonts w:hint="eastAsia"/>
+          <w:sz w:val="21"/>
+          <w:szCs w:val="21"/>
+          <w:lang w:eastAsia="zh-CN"/>
+        </w:rPr>
+        <w:t>近距离靠近设备，因此需要设置专用的参观廊道</w:t>
+      </w:r>
+      <w:r>
+        <w:rPr>
+          <w:rFonts w:hint="eastAsia"/>
+          <w:sz w:val="21"/>
+          <w:szCs w:val="21"/>
+          <w:lang w:eastAsia="zh-CN"/>
+        </w:rPr>
+        <w:t>，参观廊道的平面示意图如图</w:t>
+      </w:r>
+      <w:r>
+        <w:rPr>
+          <w:rFonts w:hint="eastAsia"/>
+          <w:sz w:val="21"/>
+          <w:szCs w:val="21"/>
+          <w:lang w:eastAsia="zh-CN"/>
+        </w:rPr>
+        <w:t>x</w:t>
+      </w:r>
+      <w:r>
+        <w:rPr>
+          <w:rFonts w:hint="eastAsia"/>
+          <w:sz w:val="21"/>
+          <w:szCs w:val="21"/>
+          <w:lang w:eastAsia="zh-CN"/>
+        </w:rPr>
+        <w:t>所示</w:t>
+      </w:r>
+      <w:r>
+        <w:rPr>
+          <w:rFonts w:hint="eastAsia"/>
+          <w:sz w:val="21"/>
+          <w:szCs w:val="21"/>
+          <w:lang w:eastAsia="zh-CN"/>
+        </w:rPr>
+        <w:t>。考虑到进入的方便性以及消防疏散等需求，参观廊道</w:t>
+      </w:r>
+      <w:proofErr w:type="gramStart"/>
+      <w:r>
+        <w:rPr>
+          <w:rFonts w:hint="eastAsia"/>
+          <w:sz w:val="21"/>
+          <w:szCs w:val="21"/>
+          <w:lang w:eastAsia="zh-CN"/>
+        </w:rPr>
+        <w:t>宜设置</w:t>
+      </w:r>
+      <w:proofErr w:type="gramEnd"/>
+      <w:r>
+        <w:rPr>
+          <w:rFonts w:hint="eastAsia"/>
+          <w:sz w:val="21"/>
+          <w:szCs w:val="21"/>
+          <w:lang w:eastAsia="zh-CN"/>
+        </w:rPr>
+        <w:t>在地下一层至地下二层之间，</w:t>
+      </w:r>
+      <w:r>
+        <w:rPr>
+          <w:rFonts w:hint="eastAsia"/>
+          <w:sz w:val="21"/>
+          <w:szCs w:val="21"/>
+          <w:lang w:eastAsia="zh-CN"/>
+        </w:rPr>
+        <w:t>参观</w:t>
+      </w:r>
+      <w:r>
+        <w:rPr>
+          <w:rFonts w:hint="eastAsia"/>
+          <w:sz w:val="21"/>
+          <w:szCs w:val="21"/>
+          <w:lang w:eastAsia="zh-CN"/>
+        </w:rPr>
+        <w:t>入口设置在地下一层南侧楼梯</w:t>
+      </w:r>
+      <w:proofErr w:type="gramStart"/>
+      <w:r>
+        <w:rPr>
+          <w:rFonts w:hint="eastAsia"/>
+          <w:sz w:val="21"/>
+          <w:szCs w:val="21"/>
+          <w:lang w:eastAsia="zh-CN"/>
+        </w:rPr>
+        <w:t>及直梯</w:t>
+      </w:r>
+      <w:r>
+        <w:rPr>
+          <w:rFonts w:hint="eastAsia"/>
+          <w:sz w:val="21"/>
+          <w:szCs w:val="21"/>
+          <w:lang w:eastAsia="zh-CN"/>
+        </w:rPr>
+        <w:t>间</w:t>
+      </w:r>
+      <w:proofErr w:type="gramEnd"/>
+      <w:r>
+        <w:rPr>
+          <w:rFonts w:hint="eastAsia"/>
+          <w:sz w:val="21"/>
+          <w:szCs w:val="21"/>
+          <w:lang w:eastAsia="zh-CN"/>
+        </w:rPr>
+        <w:t>出入口处</w:t>
+      </w:r>
+      <w:r>
+        <w:rPr>
+          <w:rFonts w:hint="eastAsia"/>
+          <w:sz w:val="21"/>
+          <w:szCs w:val="21"/>
+          <w:lang w:eastAsia="zh-CN"/>
+        </w:rPr>
+        <w:t>，参观出口设置在南侧楼梯</w:t>
+      </w:r>
+      <w:proofErr w:type="gramStart"/>
+      <w:r>
+        <w:rPr>
+          <w:rFonts w:hint="eastAsia"/>
+          <w:sz w:val="21"/>
+          <w:szCs w:val="21"/>
+          <w:lang w:eastAsia="zh-CN"/>
+        </w:rPr>
+        <w:t>及直梯间</w:t>
+      </w:r>
+      <w:proofErr w:type="gramEnd"/>
+      <w:r>
+        <w:rPr>
+          <w:rFonts w:hint="eastAsia"/>
+          <w:sz w:val="21"/>
+          <w:szCs w:val="21"/>
+          <w:lang w:eastAsia="zh-CN"/>
+        </w:rPr>
+        <w:t>入口处。</w:t>
+      </w:r>
+      <w:proofErr w:type="gramStart"/>
+      <w:r>
+        <w:rPr>
+          <w:rFonts w:hint="eastAsia"/>
+          <w:sz w:val="21"/>
+          <w:szCs w:val="21"/>
+          <w:lang w:eastAsia="zh-CN"/>
+        </w:rPr>
+        <w:t>其参观</w:t>
+      </w:r>
+      <w:proofErr w:type="gramEnd"/>
+      <w:r>
+        <w:rPr>
+          <w:rFonts w:hint="eastAsia"/>
+          <w:sz w:val="21"/>
+          <w:szCs w:val="21"/>
+          <w:lang w:eastAsia="zh-CN"/>
+        </w:rPr>
+        <w:t>流程如下：进入参观廊道可以俯视整个能源站布局，向前参观可通往科普展示平台，可以与平台上的各种参观设备进行互动。结束科普平台参观后，继续沿廊道参观，可以观看污水源热泵机组工作状况，随后由出口离开能源站结束参观。</w:t>
+      </w:r>
+    </w:p>
+    <w:p>
+      <w:pPr>
+        <w:keepNext/>
+        <w:spacing w:line="240" w:lineRule="auto"/>
+        <w:ind w:left="210" w:right="210"/>
+        <w:jc w:val="center"/>
+      </w:pPr>
+      <w:r>
+        <w:rPr>
+          <w:noProof/>
+          <w:sz w:val="21"/>
+          <w:szCs w:val="21"/>
+          <w:lang w:eastAsia="zh-CN" w:bidi="ar-SA"/>
+        </w:rPr>
+        <w:drawing>
+          <wp:inline distT="0" distB="0" distL="0" distR="0">
+            <wp:extent cx="4510457" cy="3547872"/>
+            <wp:effectExtent l="19050" t="0" r="4393" b="0"/>
+            <wp:docPr id="4" name="图片 3" descr="20211119国际路市政综合体_能源站参观1.jpg"/>
+            <wp:cNvGraphicFramePr>
+              <a:graphicFrameLocks xmlns:a="http://schemas.openxmlformats.org/drawingml/2006/main" noChangeAspect="1"/>
+            </wp:cNvGraphicFramePr>
+            <a:graphic xmlns:a="http://schemas.openxmlformats.org/drawingml/2006/main">
+              <a:graphicData uri="http://schemas.openxmlformats.org/drawingml/2006/picture">
+                <pic:pic xmlns:pic="http://schemas.openxmlformats.org/drawingml/2006/picture">
+                  <pic:nvPicPr>
+                    <pic:cNvPr id="0" name="20211119国际路市政综合体_能源站参观1.jpg"/>
+                    <pic:cNvPicPr/>
+                  </pic:nvPicPr>
+                  <pic:blipFill>
+                    <a:blip r:embed="rId11" cstate="print"/>
+                    <a:srcRect r="10100"/>
+                    <a:stretch>
+                      <a:fillRect/>
+                    </a:stretch>
+                  </pic:blipFill>
+                  <pic:spPr>
+                    <a:xfrm>
+                      <a:off x="0" y="0"/>
+                      <a:ext cx="4510457" cy="3547872"/>
+                    </a:xfrm>
+                    <a:prstGeom prst="rect">
+                      <a:avLst/>
+                    </a:prstGeom>
+                  </pic:spPr>
+                </pic:pic>
+              </a:graphicData>
+            </a:graphic>
+          </wp:inline>
+        </w:drawing>
+      </w:r>
+    </w:p>
+    <w:p>
+      <w:pPr>
+        <w:pStyle w:val="a8"/>
+        <w:jc w:val="center"/>
+        <w:rPr>
+          <w:rFonts w:ascii="黑体" w:eastAsia="黑体" w:hAnsi="黑体"/>
+          <w:b w:val="0"/>
+          <w:color w:val="auto"/>
+          <w:sz w:val="21"/>
+          <w:szCs w:val="21"/>
+          <w:lang w:eastAsia="zh-CN"/>
+        </w:rPr>
+      </w:pPr>
+      <w:r>
+        <w:rPr>
+          <w:rFonts w:ascii="黑体" w:eastAsia="黑体" w:hAnsi="黑体" w:hint="eastAsia"/>
+          <w:b w:val="0"/>
+          <w:color w:val="auto"/>
+          <w:sz w:val="21"/>
+          <w:szCs w:val="21"/>
+          <w:lang w:eastAsia="zh-CN"/>
+        </w:rPr>
+        <w:t>图x 能源站参观廊道示意图</w:t>
+      </w:r>
+    </w:p>
+    <w:p>
+      <w:pPr>
+        <w:spacing w:line="240" w:lineRule="auto"/>
+        <w:ind w:left="210" w:right="210"/>
+        <w:rPr>
+          <w:sz w:val="21"/>
+          <w:szCs w:val="21"/>
+          <w:lang w:eastAsia="zh-CN"/>
+        </w:rPr>
+      </w:pPr>
+      <w:r>
+        <w:rPr>
+          <w:rFonts w:hint="eastAsia"/>
+          <w:sz w:val="21"/>
+          <w:szCs w:val="21"/>
+          <w:lang w:eastAsia="zh-CN"/>
+        </w:rPr>
+        <w:t>参观廊道</w:t>
+      </w:r>
+      <w:r>
+        <w:rPr>
+          <w:rFonts w:hint="eastAsia"/>
+          <w:sz w:val="21"/>
+          <w:szCs w:val="21"/>
+          <w:lang w:eastAsia="zh-CN"/>
+        </w:rPr>
+        <w:t>设计</w:t>
+      </w:r>
+      <w:r>
+        <w:rPr>
+          <w:rFonts w:hint="eastAsia"/>
+          <w:sz w:val="21"/>
+          <w:szCs w:val="21"/>
+          <w:lang w:eastAsia="zh-CN"/>
+        </w:rPr>
+        <w:t>宽</w:t>
+      </w:r>
+      <w:r>
+        <w:rPr>
+          <w:rFonts w:hint="eastAsia"/>
+          <w:sz w:val="21"/>
+          <w:szCs w:val="21"/>
+          <w:lang w:eastAsia="zh-CN"/>
+        </w:rPr>
+        <w:t>2m</w:t>
+      </w:r>
+      <w:r>
+        <w:rPr>
+          <w:rFonts w:hint="eastAsia"/>
+          <w:sz w:val="21"/>
+          <w:szCs w:val="21"/>
+          <w:lang w:eastAsia="zh-CN"/>
+        </w:rPr>
+        <w:t>，考虑到降低成本及资源循环利用思想，廊道主体由建造阶段的</w:t>
+      </w:r>
+      <w:proofErr w:type="gramStart"/>
+      <w:r>
+        <w:rPr>
+          <w:rFonts w:hint="eastAsia"/>
+          <w:sz w:val="21"/>
+          <w:szCs w:val="21"/>
+          <w:lang w:eastAsia="zh-CN"/>
+        </w:rPr>
+        <w:t>各种余废建筑材料</w:t>
+      </w:r>
+      <w:proofErr w:type="gramEnd"/>
+      <w:r>
+        <w:rPr>
+          <w:rFonts w:hint="eastAsia"/>
+          <w:sz w:val="21"/>
+          <w:szCs w:val="21"/>
+          <w:lang w:eastAsia="zh-CN"/>
+        </w:rPr>
+        <w:t>制成，在建筑构件及结构的醒目位置处表明使用的建筑余废料类型以及</w:t>
+      </w:r>
+      <w:r>
+        <w:rPr>
+          <w:rFonts w:hint="eastAsia"/>
+          <w:sz w:val="21"/>
+          <w:szCs w:val="21"/>
+          <w:lang w:eastAsia="zh-CN"/>
+        </w:rPr>
+        <w:lastRenderedPageBreak/>
+        <w:t>其碳排放因子，这一设计可以使参观者直观了解到建筑材料的碳排放情况，增强其资源回收利用意识。</w:t>
+      </w:r>
+    </w:p>
+    <w:p>
+      <w:pPr>
+        <w:spacing w:line="240" w:lineRule="auto"/>
+        <w:ind w:left="210" w:right="210"/>
+        <w:rPr>
+          <w:sz w:val="21"/>
+          <w:szCs w:val="21"/>
+          <w:lang w:eastAsia="zh-CN"/>
+        </w:rPr>
+      </w:pPr>
+      <w:r>
+        <w:rPr>
+          <w:rFonts w:hint="eastAsia"/>
+          <w:sz w:val="21"/>
+          <w:szCs w:val="21"/>
+          <w:lang w:eastAsia="zh-CN"/>
+        </w:rPr>
+        <w:t>科普展示平台设计面积为</w:t>
+      </w:r>
+      <w:r>
+        <w:rPr>
+          <w:rFonts w:hint="eastAsia"/>
+          <w:sz w:val="21"/>
+          <w:szCs w:val="21"/>
+          <w:lang w:eastAsia="zh-CN"/>
+        </w:rPr>
+        <w:t>70.8m</w:t>
+      </w:r>
+      <w:r>
+        <w:rPr>
+          <w:rFonts w:hint="eastAsia"/>
+          <w:sz w:val="21"/>
+          <w:szCs w:val="21"/>
+          <w:vertAlign w:val="superscript"/>
+          <w:lang w:eastAsia="zh-CN"/>
+        </w:rPr>
+        <w:t>2</w:t>
+      </w:r>
+      <w:r>
+        <w:rPr>
+          <w:rFonts w:hint="eastAsia"/>
+          <w:sz w:val="21"/>
+          <w:szCs w:val="21"/>
+          <w:lang w:eastAsia="zh-CN"/>
+        </w:rPr>
+        <w:t>，主要用于布置各种展示设备以及参观辅助设备。利用显示设备显示市政综合体的实时用电数据以及可再生</w:t>
+      </w:r>
+      <w:r>
+        <w:rPr>
+          <w:rFonts w:hint="eastAsia"/>
+          <w:sz w:val="21"/>
+          <w:szCs w:val="21"/>
+          <w:lang w:eastAsia="zh-CN"/>
+        </w:rPr>
+        <w:t>能源接入情况，并计算各用电设备的实时碳排放情况。利用展台向参观者讲解说明市政综合体所采用的</w:t>
+      </w:r>
+      <w:proofErr w:type="gramStart"/>
+      <w:r>
+        <w:rPr>
+          <w:rFonts w:hint="eastAsia"/>
+          <w:sz w:val="21"/>
+          <w:szCs w:val="21"/>
+          <w:lang w:eastAsia="zh-CN"/>
+        </w:rPr>
+        <w:t>各种减碳策略</w:t>
+      </w:r>
+      <w:proofErr w:type="gramEnd"/>
+      <w:r>
+        <w:rPr>
+          <w:rFonts w:hint="eastAsia"/>
+          <w:sz w:val="21"/>
+          <w:szCs w:val="21"/>
+          <w:lang w:eastAsia="zh-CN"/>
+        </w:rPr>
+        <w:t>，并着重展示各种技术是如何</w:t>
+      </w:r>
+      <w:proofErr w:type="gramStart"/>
+      <w:r>
+        <w:rPr>
+          <w:rFonts w:hint="eastAsia"/>
+          <w:sz w:val="21"/>
+          <w:szCs w:val="21"/>
+          <w:lang w:eastAsia="zh-CN"/>
+        </w:rPr>
+        <w:t>实现碳减排</w:t>
+      </w:r>
+      <w:proofErr w:type="gramEnd"/>
+      <w:r>
+        <w:rPr>
+          <w:rFonts w:hint="eastAsia"/>
+          <w:sz w:val="21"/>
+          <w:szCs w:val="21"/>
+          <w:lang w:eastAsia="zh-CN"/>
+        </w:rPr>
+        <w:t>的功能。与此同时可以展示污水源热泵的工作原理模型（数字或缩比实物），向参观者演示如何从污水中获取热能，加深参观者对资源高效利用技术的认知程度。</w:t>
+      </w:r>
+    </w:p>
+    <w:p>
+      <w:pPr>
+        <w:pStyle w:val="a3"/>
+        <w:numPr>
+          <w:ilvl w:val="2"/>
+          <w:numId w:val="1"/>
+        </w:numPr>
+        <w:spacing w:line="240" w:lineRule="auto"/>
+        <w:ind w:right="210"/>
+        <w:rPr>
+          <w:sz w:val="21"/>
+          <w:szCs w:val="21"/>
+          <w:lang w:eastAsia="zh-CN"/>
+        </w:rPr>
+      </w:pPr>
+      <w:r>
+        <w:rPr>
+          <w:rFonts w:hint="eastAsia"/>
+          <w:sz w:val="21"/>
+          <w:szCs w:val="21"/>
+          <w:lang w:eastAsia="zh-CN"/>
+        </w:rPr>
+        <w:t>开发屋顶绿化及光</w:t>
+      </w:r>
+      <w:proofErr w:type="gramStart"/>
+      <w:r>
+        <w:rPr>
+          <w:rFonts w:hint="eastAsia"/>
+          <w:sz w:val="21"/>
+          <w:szCs w:val="21"/>
+          <w:lang w:eastAsia="zh-CN"/>
+        </w:rPr>
+        <w:t>伏设备</w:t>
+      </w:r>
+      <w:proofErr w:type="gramEnd"/>
+      <w:r>
+        <w:rPr>
+          <w:rFonts w:hint="eastAsia"/>
+          <w:sz w:val="21"/>
+          <w:szCs w:val="21"/>
+          <w:lang w:eastAsia="zh-CN"/>
+        </w:rPr>
+        <w:t>的</w:t>
+      </w:r>
+      <w:r>
+        <w:rPr>
+          <w:rFonts w:hint="eastAsia"/>
+          <w:sz w:val="21"/>
+          <w:szCs w:val="21"/>
+          <w:lang w:eastAsia="zh-CN"/>
+        </w:rPr>
+        <w:t>低碳教育作用</w:t>
+      </w:r>
+    </w:p>
+    <w:p>
+      <w:pPr>
+        <w:spacing w:line="240" w:lineRule="auto"/>
+        <w:ind w:left="210" w:right="210"/>
+        <w:rPr>
+          <w:sz w:val="21"/>
+          <w:szCs w:val="21"/>
+          <w:lang w:eastAsia="zh-CN"/>
+        </w:rPr>
+      </w:pPr>
+      <w:r>
+        <w:rPr>
+          <w:rFonts w:hint="eastAsia"/>
+          <w:sz w:val="21"/>
+          <w:szCs w:val="21"/>
+          <w:lang w:eastAsia="zh-CN"/>
+        </w:rPr>
+        <w:t>市政综合体在规划之初将屋顶闲置区域设计成为空中绿地，以供市民休闲娱乐。</w:t>
+      </w:r>
+      <w:r>
+        <w:rPr>
+          <w:rFonts w:hint="eastAsia"/>
+          <w:sz w:val="21"/>
+          <w:szCs w:val="21"/>
+          <w:lang w:eastAsia="zh-CN"/>
+        </w:rPr>
+        <w:t>除此之外，在制定低碳路径时还考虑在屋顶区域安装光伏光热一体化设备，在规划时按照屋顶可利用面积的</w:t>
+      </w:r>
+      <w:r>
+        <w:rPr>
+          <w:rFonts w:hint="eastAsia"/>
+          <w:sz w:val="21"/>
+          <w:szCs w:val="21"/>
+          <w:lang w:eastAsia="zh-CN"/>
+        </w:rPr>
+        <w:t>50%</w:t>
+      </w:r>
+      <w:r>
+        <w:rPr>
+          <w:rFonts w:hint="eastAsia"/>
+          <w:sz w:val="21"/>
+          <w:szCs w:val="21"/>
+          <w:lang w:eastAsia="zh-CN"/>
+        </w:rPr>
+        <w:t>进行布置。以上二者均布置在屋顶的可上人开阔区域，可以充分发挥其</w:t>
+      </w:r>
+      <w:r>
+        <w:rPr>
+          <w:rFonts w:hint="eastAsia"/>
+          <w:sz w:val="21"/>
+          <w:szCs w:val="21"/>
+          <w:lang w:eastAsia="zh-CN"/>
+        </w:rPr>
+        <w:t>低碳教育作用。</w:t>
+      </w:r>
+    </w:p>
+    <w:p>
+      <w:pPr>
+        <w:spacing w:line="240" w:lineRule="auto"/>
+        <w:ind w:left="210" w:right="210"/>
+        <w:rPr>
+          <w:sz w:val="21"/>
+          <w:szCs w:val="21"/>
+          <w:lang w:eastAsia="zh-CN"/>
+        </w:rPr>
+      </w:pPr>
+      <w:r>
+        <w:rPr>
+          <w:rFonts w:hint="eastAsia"/>
+          <w:sz w:val="21"/>
+          <w:szCs w:val="21"/>
+          <w:lang w:eastAsia="zh-CN"/>
+        </w:rPr>
+        <w:t>对于屋顶绿化部分，其在</w:t>
+      </w:r>
+      <w:proofErr w:type="gramStart"/>
+      <w:r>
+        <w:rPr>
+          <w:rFonts w:hint="eastAsia"/>
+          <w:sz w:val="21"/>
+          <w:szCs w:val="21"/>
+          <w:lang w:eastAsia="zh-CN"/>
+        </w:rPr>
+        <w:t>减碳方面</w:t>
+      </w:r>
+      <w:proofErr w:type="gramEnd"/>
+      <w:r>
+        <w:rPr>
+          <w:rFonts w:hint="eastAsia"/>
+          <w:sz w:val="21"/>
+          <w:szCs w:val="21"/>
+          <w:lang w:eastAsia="zh-CN"/>
+        </w:rPr>
+        <w:t>最突出的应用就是利用光合作用进行固碳，从而在屋顶区域形成碳汇。</w:t>
+      </w:r>
+      <w:r>
+        <w:rPr>
+          <w:rFonts w:hint="eastAsia"/>
+          <w:sz w:val="21"/>
+          <w:szCs w:val="21"/>
+          <w:lang w:eastAsia="zh-CN"/>
+        </w:rPr>
+        <w:t>与此同时，在屋顶布置绿化设施还能提高屋顶的热工性能，间接降低室内的冷热负荷，从而实现设备层面的节能降碳；除此之外，屋顶绿化所需要的土壤基础可实现雨水等水资源的回收，进一步提升市政综合体的资源利用率。根据相关研究文献</w:t>
+      </w:r>
+      <w:r>
+        <w:rPr>
+          <w:rFonts w:hint="eastAsia"/>
+          <w:sz w:val="21"/>
+          <w:szCs w:val="21"/>
+          <w:lang w:eastAsia="zh-CN"/>
+        </w:rPr>
+        <w:t>[14][15]</w:t>
+      </w:r>
+      <w:r>
+        <w:rPr>
+          <w:rFonts w:hint="eastAsia"/>
+          <w:sz w:val="21"/>
+          <w:szCs w:val="21"/>
+          <w:lang w:eastAsia="zh-CN"/>
+        </w:rPr>
+        <w:t>，单位绿化面积</w:t>
+      </w:r>
+      <w:proofErr w:type="gramStart"/>
+      <w:r>
+        <w:rPr>
+          <w:rFonts w:hint="eastAsia"/>
+          <w:sz w:val="21"/>
+          <w:szCs w:val="21"/>
+          <w:lang w:eastAsia="zh-CN"/>
+        </w:rPr>
+        <w:t>苋</w:t>
+      </w:r>
+      <w:proofErr w:type="gramEnd"/>
+      <w:r>
+        <w:rPr>
+          <w:rFonts w:hint="eastAsia"/>
+          <w:sz w:val="21"/>
+          <w:szCs w:val="21"/>
+          <w:lang w:eastAsia="zh-CN"/>
+        </w:rPr>
+        <w:t>科植物与景天科植物</w:t>
+      </w:r>
+      <w:proofErr w:type="gramStart"/>
+      <w:r>
+        <w:rPr>
+          <w:rFonts w:hint="eastAsia"/>
+          <w:sz w:val="21"/>
+          <w:szCs w:val="21"/>
+          <w:lang w:eastAsia="zh-CN"/>
+        </w:rPr>
+        <w:t>拥较好的固碳释氧</w:t>
+      </w:r>
+      <w:proofErr w:type="gramEnd"/>
+      <w:r>
+        <w:rPr>
+          <w:rFonts w:hint="eastAsia"/>
+          <w:sz w:val="21"/>
+          <w:szCs w:val="21"/>
+          <w:lang w:eastAsia="zh-CN"/>
+        </w:rPr>
+        <w:t>效果，其中的典型植物有大花马齿苋、毛马齿苋</w:t>
+      </w:r>
+      <w:proofErr w:type="gramStart"/>
+      <w:r>
+        <w:rPr>
+          <w:rFonts w:hint="eastAsia"/>
+          <w:sz w:val="21"/>
+          <w:szCs w:val="21"/>
+          <w:lang w:eastAsia="zh-CN"/>
+        </w:rPr>
+        <w:t>以及藓状景天</w:t>
+      </w:r>
+      <w:proofErr w:type="gramEnd"/>
+      <w:r>
+        <w:rPr>
+          <w:rFonts w:hint="eastAsia"/>
+          <w:sz w:val="21"/>
+          <w:szCs w:val="21"/>
+          <w:lang w:eastAsia="zh-CN"/>
+        </w:rPr>
+        <w:t>，且上述植物具有较好的观赏效果，适合作为屋顶绿化植物。根据估算，若在屋顶种植上述植物，每年可</w:t>
+      </w:r>
+      <w:proofErr w:type="gramStart"/>
+      <w:r>
+        <w:rPr>
+          <w:rFonts w:hint="eastAsia"/>
+          <w:sz w:val="21"/>
+          <w:szCs w:val="21"/>
+          <w:lang w:eastAsia="zh-CN"/>
+        </w:rPr>
+        <w:t>实现固碳</w:t>
+      </w:r>
+      <w:proofErr w:type="gramEnd"/>
+      <w:r>
+        <w:rPr>
+          <w:rFonts w:hint="eastAsia"/>
+          <w:sz w:val="21"/>
+          <w:szCs w:val="21"/>
+          <w:lang w:eastAsia="zh-CN"/>
+        </w:rPr>
+        <w:t>20.08</w:t>
+      </w:r>
+      <w:r>
+        <w:rPr>
+          <w:rFonts w:hint="eastAsia"/>
+          <w:sz w:val="21"/>
+          <w:szCs w:val="21"/>
+          <w:lang w:eastAsia="zh-CN"/>
+        </w:rPr>
+        <w:t>tCO</w:t>
+      </w:r>
+      <w:r>
+        <w:rPr>
+          <w:rFonts w:hint="eastAsia"/>
+          <w:sz w:val="21"/>
+          <w:szCs w:val="21"/>
+          <w:vertAlign w:val="subscript"/>
+          <w:lang w:eastAsia="zh-CN"/>
+        </w:rPr>
+        <w:t>2</w:t>
+      </w:r>
+      <w:r>
+        <w:rPr>
+          <w:rFonts w:hint="eastAsia"/>
+          <w:sz w:val="21"/>
+          <w:szCs w:val="21"/>
+          <w:lang w:eastAsia="zh-CN"/>
+        </w:rPr>
+        <w:t>。在屋顶绿化区域可设立电子展牌详细介绍所种植植物</w:t>
+      </w:r>
+      <w:proofErr w:type="gramStart"/>
+      <w:r>
+        <w:rPr>
+          <w:rFonts w:hint="eastAsia"/>
+          <w:sz w:val="21"/>
+          <w:szCs w:val="21"/>
+          <w:lang w:eastAsia="zh-CN"/>
+        </w:rPr>
+        <w:t>的固碳能力</w:t>
+      </w:r>
+      <w:proofErr w:type="gramEnd"/>
+      <w:r>
+        <w:rPr>
+          <w:rFonts w:hint="eastAsia"/>
+          <w:sz w:val="21"/>
+          <w:szCs w:val="21"/>
+          <w:lang w:eastAsia="zh-CN"/>
+        </w:rPr>
+        <w:t>，并实时显示在当日天气条件下植物的</w:t>
+      </w:r>
+      <w:proofErr w:type="gramStart"/>
+      <w:r>
+        <w:rPr>
+          <w:rFonts w:hint="eastAsia"/>
+          <w:sz w:val="21"/>
+          <w:szCs w:val="21"/>
+          <w:lang w:eastAsia="zh-CN"/>
+        </w:rPr>
+        <w:t>固碳量</w:t>
+      </w:r>
+      <w:proofErr w:type="gramEnd"/>
+      <w:r>
+        <w:rPr>
+          <w:rFonts w:hint="eastAsia"/>
+          <w:sz w:val="21"/>
+          <w:szCs w:val="21"/>
+          <w:lang w:eastAsia="zh-CN"/>
+        </w:rPr>
+        <w:t>，借此提高民众保护环境的意识。</w:t>
+      </w:r>
+    </w:p>
+    <w:p>
+      <w:pPr>
+        <w:spacing w:line="240" w:lineRule="auto"/>
+        <w:ind w:left="210" w:right="210"/>
+        <w:rPr>
+          <w:sz w:val="21"/>
+          <w:szCs w:val="21"/>
+          <w:lang w:eastAsia="zh-CN"/>
+        </w:rPr>
+      </w:pPr>
+      <w:r>
+        <w:rPr>
+          <w:rFonts w:hint="eastAsia"/>
+          <w:sz w:val="21"/>
+          <w:szCs w:val="21"/>
+          <w:lang w:eastAsia="zh-CN"/>
+        </w:rPr>
+        <w:t>对于太阳能光伏部分，可在北部</w:t>
+      </w:r>
+      <w:proofErr w:type="gramStart"/>
+      <w:r>
+        <w:rPr>
+          <w:rFonts w:hint="eastAsia"/>
+          <w:sz w:val="21"/>
+          <w:szCs w:val="21"/>
+          <w:lang w:eastAsia="zh-CN"/>
+        </w:rPr>
+        <w:t>医养综合</w:t>
+      </w:r>
+      <w:proofErr w:type="gramEnd"/>
+      <w:r>
+        <w:rPr>
+          <w:rFonts w:hint="eastAsia"/>
+          <w:sz w:val="21"/>
+          <w:szCs w:val="21"/>
+          <w:lang w:eastAsia="zh-CN"/>
+        </w:rPr>
+        <w:t>楼屋顶开辟专门的光伏光热设备参观区域，此区域可放置光伏光热设备的原理模型或定制透明外壳的光伏光热设备，使参观者直观了解光伏光热设备的工作原理</w:t>
+      </w:r>
+      <w:r>
+        <w:rPr>
+          <w:rFonts w:hint="eastAsia"/>
+          <w:sz w:val="21"/>
+          <w:szCs w:val="21"/>
+          <w:lang w:eastAsia="zh-CN"/>
+        </w:rPr>
+        <w:t>，了解能源多级利用的概念。利用数字展牌等显示手段介绍光伏光热系统的实时发电量以及热水产生量，使参观者充分了解太阳能资源的重要性。</w:t>
+      </w:r>
+    </w:p>
+    <w:p>
+      <w:pPr>
+        <w:pStyle w:val="a3"/>
+        <w:numPr>
+          <w:ilvl w:val="1"/>
+          <w:numId w:val="1"/>
+        </w:numPr>
+        <w:spacing w:line="240" w:lineRule="auto"/>
+        <w:ind w:right="210"/>
+        <w:rPr>
+          <w:sz w:val="21"/>
+          <w:szCs w:val="21"/>
+          <w:lang w:eastAsia="zh-CN"/>
+        </w:rPr>
+      </w:pPr>
+      <w:r>
+        <w:rPr>
+          <w:rFonts w:hint="eastAsia"/>
+          <w:sz w:val="21"/>
+          <w:szCs w:val="21"/>
+          <w:lang w:eastAsia="zh-CN"/>
+        </w:rPr>
+        <w:t>面向远期的市政综合体能源结构优化</w:t>
+      </w:r>
+    </w:p>
+    <w:p>
+      <w:pPr>
+        <w:spacing w:line="240" w:lineRule="auto"/>
+        <w:ind w:left="210" w:right="210"/>
+        <w:rPr>
+          <w:sz w:val="21"/>
+          <w:szCs w:val="21"/>
+          <w:lang w:eastAsia="zh-CN"/>
+        </w:rPr>
+      </w:pPr>
+      <w:r>
+        <w:rPr>
+          <w:rFonts w:hint="eastAsia"/>
+          <w:sz w:val="21"/>
+          <w:szCs w:val="21"/>
+          <w:lang w:eastAsia="zh-CN"/>
+        </w:rPr>
+        <w:t>上述部分已将市政综合体在设计建造阶段以及运营阶段前期可采用</w:t>
+      </w:r>
+      <w:proofErr w:type="gramStart"/>
+      <w:r>
+        <w:rPr>
+          <w:rFonts w:hint="eastAsia"/>
+          <w:sz w:val="21"/>
+          <w:szCs w:val="21"/>
+          <w:lang w:eastAsia="zh-CN"/>
+        </w:rPr>
+        <w:t>的减碳路径</w:t>
+      </w:r>
+      <w:proofErr w:type="gramEnd"/>
+      <w:r>
+        <w:rPr>
+          <w:rFonts w:hint="eastAsia"/>
+          <w:sz w:val="21"/>
+          <w:szCs w:val="21"/>
+          <w:lang w:eastAsia="zh-CN"/>
+        </w:rPr>
+        <w:t>作了阐述</w:t>
+      </w:r>
+      <w:r>
+        <w:rPr>
+          <w:rFonts w:hint="eastAsia"/>
+          <w:sz w:val="21"/>
+          <w:szCs w:val="21"/>
+          <w:lang w:eastAsia="zh-CN"/>
+        </w:rPr>
+        <w:t>，此部分技术</w:t>
+      </w:r>
+      <w:r>
+        <w:rPr>
+          <w:rFonts w:hint="eastAsia"/>
+          <w:sz w:val="21"/>
+          <w:szCs w:val="21"/>
+          <w:lang w:eastAsia="zh-CN"/>
+        </w:rPr>
+        <w:t>路径</w:t>
+      </w:r>
+      <w:r>
+        <w:rPr>
+          <w:rFonts w:hint="eastAsia"/>
+          <w:sz w:val="21"/>
+          <w:szCs w:val="21"/>
+          <w:lang w:eastAsia="zh-CN"/>
+        </w:rPr>
+        <w:t>主要是利用新技术减少建筑生命周期各活动的碳排放，是站在控制碳排放量的角度制定的，根据计算，采用上述技术路径相较于基准建筑可降低生命周期碳排放</w:t>
+      </w:r>
+      <w:r>
+        <w:rPr>
+          <w:rFonts w:hint="eastAsia"/>
+          <w:sz w:val="21"/>
+          <w:szCs w:val="21"/>
+          <w:lang w:eastAsia="zh-CN"/>
+        </w:rPr>
+        <w:t>44.28%</w:t>
+      </w:r>
+      <w:r>
+        <w:rPr>
+          <w:rFonts w:hint="eastAsia"/>
+          <w:sz w:val="21"/>
+          <w:szCs w:val="21"/>
+          <w:lang w:eastAsia="zh-CN"/>
+        </w:rPr>
+        <w:t>，预计可以实现较好</w:t>
+      </w:r>
+      <w:proofErr w:type="gramStart"/>
+      <w:r>
+        <w:rPr>
+          <w:rFonts w:hint="eastAsia"/>
+          <w:sz w:val="21"/>
+          <w:szCs w:val="21"/>
+          <w:lang w:eastAsia="zh-CN"/>
+        </w:rPr>
+        <w:t>的减碳效果</w:t>
+      </w:r>
+      <w:proofErr w:type="gramEnd"/>
+      <w:r>
+        <w:rPr>
+          <w:rFonts w:hint="eastAsia"/>
+          <w:sz w:val="21"/>
+          <w:szCs w:val="21"/>
+          <w:lang w:eastAsia="zh-CN"/>
+        </w:rPr>
+        <w:t>，但距离“零碳”建筑的目标仍有相当大的差距。但仅从控制碳排放总量的角度去降低碳排放，从而</w:t>
+      </w:r>
+      <w:r>
+        <w:rPr>
+          <w:rFonts w:hint="eastAsia"/>
+          <w:sz w:val="21"/>
+          <w:szCs w:val="21"/>
+          <w:lang w:eastAsia="zh-CN"/>
+        </w:rPr>
+        <w:t>实现建筑的“零消耗”，就目前的技术来</w:t>
+      </w:r>
+      <w:r>
+        <w:rPr>
+          <w:rFonts w:hint="eastAsia"/>
+          <w:sz w:val="21"/>
+          <w:szCs w:val="21"/>
+          <w:lang w:eastAsia="zh-CN"/>
+        </w:rPr>
+        <w:t>看是不现实的，</w:t>
+      </w:r>
+      <w:r>
+        <w:rPr>
+          <w:rFonts w:hint="eastAsia"/>
+          <w:sz w:val="21"/>
+          <w:szCs w:val="21"/>
+          <w:lang w:eastAsia="zh-CN"/>
+        </w:rPr>
+        <w:t>因此后期应全局考虑，从优化市政综合体能源消费结构入手，尽可能增大可再生能源占比，加入</w:t>
+      </w:r>
+      <w:proofErr w:type="gramStart"/>
+      <w:r>
+        <w:rPr>
+          <w:rFonts w:hint="eastAsia"/>
+          <w:sz w:val="21"/>
+          <w:szCs w:val="21"/>
+          <w:lang w:eastAsia="zh-CN"/>
+        </w:rPr>
+        <w:t>碳交易</w:t>
+      </w:r>
+      <w:proofErr w:type="gramEnd"/>
+      <w:r>
+        <w:rPr>
+          <w:rFonts w:hint="eastAsia"/>
+          <w:sz w:val="21"/>
+          <w:szCs w:val="21"/>
+          <w:lang w:eastAsia="zh-CN"/>
+        </w:rPr>
+        <w:t>体系，从而依靠更加主动的手段实现“零碳”建筑目标。</w:t>
+      </w:r>
+    </w:p>
+    <w:p>
+      <w:pPr>
+        <w:spacing w:line="240" w:lineRule="auto"/>
+        <w:ind w:left="210" w:right="210"/>
+        <w:rPr>
+          <w:sz w:val="21"/>
+          <w:szCs w:val="21"/>
+          <w:lang w:eastAsia="zh-CN"/>
+        </w:rPr>
+      </w:pPr>
+      <w:r>
+        <w:rPr>
+          <w:rFonts w:hint="eastAsia"/>
+          <w:sz w:val="21"/>
+          <w:szCs w:val="21"/>
+          <w:lang w:eastAsia="zh-CN"/>
+        </w:rPr>
+        <w:t xml:space="preserve">2.4.1 </w:t>
+      </w:r>
+      <w:r>
+        <w:rPr>
+          <w:rFonts w:hint="eastAsia"/>
+          <w:sz w:val="21"/>
+          <w:szCs w:val="21"/>
+          <w:lang w:eastAsia="zh-CN"/>
+        </w:rPr>
+        <w:t>引入智慧能源管理系统</w:t>
+      </w:r>
+    </w:p>
+    <w:p>
+      <w:pPr>
+        <w:spacing w:line="240" w:lineRule="auto"/>
+        <w:ind w:left="210" w:right="210"/>
+        <w:rPr>
+          <w:sz w:val="21"/>
+          <w:szCs w:val="21"/>
+          <w:lang w:eastAsia="zh-CN"/>
+        </w:rPr>
+      </w:pPr>
+      <w:r>
+        <w:rPr>
+          <w:sz w:val="21"/>
+          <w:szCs w:val="21"/>
+          <w:lang w:eastAsia="zh-CN"/>
+        </w:rPr>
+        <w:t>传统建筑的能源主要来自于</w:t>
+      </w:r>
+      <w:r>
+        <w:rPr>
+          <w:rFonts w:hint="eastAsia"/>
+          <w:sz w:val="21"/>
+          <w:szCs w:val="21"/>
+          <w:lang w:eastAsia="zh-CN"/>
+        </w:rPr>
+        <w:t>外部</w:t>
+      </w:r>
+      <w:r>
+        <w:rPr>
+          <w:sz w:val="21"/>
+          <w:szCs w:val="21"/>
+          <w:lang w:eastAsia="zh-CN"/>
+        </w:rPr>
+        <w:t>电网</w:t>
+      </w:r>
+      <w:r>
+        <w:rPr>
+          <w:rFonts w:hint="eastAsia"/>
+          <w:sz w:val="21"/>
+          <w:szCs w:val="21"/>
+          <w:lang w:eastAsia="zh-CN"/>
+        </w:rPr>
+        <w:t>，来源相对单一，用户侧的需求也较为稳</w:t>
+      </w:r>
+      <w:r>
+        <w:rPr>
+          <w:rFonts w:hint="eastAsia"/>
+          <w:sz w:val="21"/>
+          <w:szCs w:val="21"/>
+          <w:lang w:eastAsia="zh-CN"/>
+        </w:rPr>
+        <w:t>定，因此传统的建筑输配电系统多采用“被动式”配电网，即电网</w:t>
+      </w:r>
+      <w:r>
+        <w:rPr>
+          <w:rFonts w:hint="eastAsia"/>
+          <w:sz w:val="21"/>
+          <w:szCs w:val="21"/>
+          <w:lang w:eastAsia="zh-CN"/>
+        </w:rPr>
+        <w:t>对建筑的能源供给完全依靠能源生产侧的情况进行调节，在不产生故障的情况下是不会对建筑的电量分配</w:t>
+      </w:r>
+      <w:r>
+        <w:rPr>
+          <w:rFonts w:hint="eastAsia"/>
+          <w:sz w:val="21"/>
+          <w:szCs w:val="21"/>
+          <w:lang w:eastAsia="zh-CN"/>
+        </w:rPr>
+        <w:t>情况</w:t>
+      </w:r>
+      <w:r>
+        <w:rPr>
+          <w:rFonts w:hint="eastAsia"/>
+          <w:sz w:val="21"/>
+          <w:szCs w:val="21"/>
+          <w:lang w:eastAsia="zh-CN"/>
+        </w:rPr>
+        <w:t>进行主</w:t>
+      </w:r>
+      <w:r>
+        <w:rPr>
+          <w:rFonts w:hint="eastAsia"/>
+          <w:sz w:val="21"/>
+          <w:szCs w:val="21"/>
+          <w:lang w:eastAsia="zh-CN"/>
+        </w:rPr>
+        <w:lastRenderedPageBreak/>
+        <w:t>动调节，这也意味着在传统的配电模式下由电网输入给建筑的电能一般是无法及时</w:t>
+      </w:r>
+      <w:r>
+        <w:rPr>
+          <w:rFonts w:hint="eastAsia"/>
+          <w:sz w:val="21"/>
+          <w:szCs w:val="21"/>
+          <w:lang w:eastAsia="zh-CN"/>
+        </w:rPr>
+        <w:t>相应用户侧的用电需求变化</w:t>
+      </w:r>
+      <w:r>
+        <w:rPr>
+          <w:rFonts w:hint="eastAsia"/>
+          <w:sz w:val="21"/>
+          <w:szCs w:val="21"/>
+          <w:lang w:eastAsia="zh-CN"/>
+        </w:rPr>
+        <w:t>。</w:t>
+      </w:r>
+      <w:r>
+        <w:rPr>
+          <w:rFonts w:hint="eastAsia"/>
+          <w:sz w:val="21"/>
+          <w:szCs w:val="21"/>
+          <w:lang w:eastAsia="zh-CN"/>
+        </w:rPr>
+        <w:t>而随着建筑低碳化进程的快速推进，微电网、储能等</w:t>
+      </w:r>
+      <w:r>
+        <w:rPr>
+          <w:rFonts w:hint="eastAsia"/>
+          <w:sz w:val="21"/>
+          <w:szCs w:val="21"/>
+          <w:lang w:eastAsia="zh-CN"/>
+        </w:rPr>
+        <w:t>分布式能源</w:t>
+      </w:r>
+      <w:r>
+        <w:rPr>
+          <w:rFonts w:hint="eastAsia"/>
+          <w:sz w:val="21"/>
+          <w:szCs w:val="21"/>
+          <w:lang w:eastAsia="zh-CN"/>
+        </w:rPr>
+        <w:t>技术被引入建筑运营过程，建筑的能源供应愈发多样化，这也就意味着传统的“大水漫灌”的输配电模式已无法满足现代建筑的能源供给需求。</w:t>
+      </w:r>
+      <w:r>
+        <w:rPr>
+          <w:rFonts w:hint="eastAsia"/>
+          <w:sz w:val="21"/>
+          <w:szCs w:val="21"/>
+          <w:lang w:eastAsia="zh-CN"/>
+        </w:rPr>
+        <w:t>对于市政综合体，目前已规划的</w:t>
+      </w:r>
+      <w:r>
+        <w:rPr>
+          <w:rFonts w:hint="eastAsia"/>
+          <w:sz w:val="21"/>
+          <w:szCs w:val="21"/>
+          <w:lang w:eastAsia="zh-CN"/>
+        </w:rPr>
+        <w:t>分布式能源系统就包含太阳能光</w:t>
+      </w:r>
+      <w:proofErr w:type="gramStart"/>
+      <w:r>
+        <w:rPr>
+          <w:rFonts w:hint="eastAsia"/>
+          <w:sz w:val="21"/>
+          <w:szCs w:val="21"/>
+          <w:lang w:eastAsia="zh-CN"/>
+        </w:rPr>
+        <w:t>伏设施</w:t>
+      </w:r>
+      <w:proofErr w:type="gramEnd"/>
+      <w:r>
+        <w:rPr>
+          <w:rFonts w:hint="eastAsia"/>
+          <w:sz w:val="21"/>
+          <w:szCs w:val="21"/>
+          <w:lang w:eastAsia="zh-CN"/>
+        </w:rPr>
+        <w:t>与储能设施，而在远期又规划了可再生能源接入以及电动汽车电池储能等能源系统，因此必须对所有能源形式进行统一管理，并根据实际建筑实际负荷情况对各类能源进行合理调配，实现多种能源互补以实现建筑运行阶段的碳排放最小化。</w:t>
+      </w:r>
+      <w:r>
+        <w:rPr>
+          <w:rFonts w:hint="eastAsia"/>
+          <w:sz w:val="21"/>
+          <w:szCs w:val="21"/>
+          <w:lang w:eastAsia="zh-CN"/>
+        </w:rPr>
+        <w:t>此外</w:t>
+      </w:r>
+      <w:proofErr w:type="gramStart"/>
+      <w:r>
+        <w:rPr>
+          <w:rFonts w:hint="eastAsia"/>
+          <w:sz w:val="21"/>
+          <w:szCs w:val="21"/>
+          <w:lang w:eastAsia="zh-CN"/>
+        </w:rPr>
+        <w:t>随着碳排放权</w:t>
+      </w:r>
+      <w:proofErr w:type="gramEnd"/>
+      <w:r>
+        <w:rPr>
+          <w:rFonts w:hint="eastAsia"/>
+          <w:sz w:val="21"/>
+          <w:szCs w:val="21"/>
+          <w:lang w:eastAsia="zh-CN"/>
+        </w:rPr>
+        <w:t>交易制度的不断完善，为了实现“零碳”目标，加入</w:t>
+      </w:r>
+      <w:proofErr w:type="gramStart"/>
+      <w:r>
+        <w:rPr>
+          <w:rFonts w:hint="eastAsia"/>
+          <w:sz w:val="21"/>
+          <w:szCs w:val="21"/>
+          <w:lang w:eastAsia="zh-CN"/>
+        </w:rPr>
+        <w:t>碳交易</w:t>
+      </w:r>
+      <w:proofErr w:type="gramEnd"/>
+      <w:r>
+        <w:rPr>
+          <w:rFonts w:hint="eastAsia"/>
+          <w:sz w:val="21"/>
+          <w:szCs w:val="21"/>
+          <w:lang w:eastAsia="zh-CN"/>
+        </w:rPr>
+        <w:t>体系是建筑项目运营阶段的必然选择，</w:t>
+      </w:r>
+      <w:proofErr w:type="gramStart"/>
+      <w:r>
+        <w:rPr>
+          <w:rFonts w:hint="eastAsia"/>
+          <w:sz w:val="21"/>
+          <w:szCs w:val="21"/>
+          <w:lang w:eastAsia="zh-CN"/>
+        </w:rPr>
+        <w:t>加入碳排放权</w:t>
+      </w:r>
+      <w:proofErr w:type="gramEnd"/>
+      <w:r>
+        <w:rPr>
+          <w:rFonts w:hint="eastAsia"/>
+          <w:sz w:val="21"/>
+          <w:szCs w:val="21"/>
+          <w:lang w:eastAsia="zh-CN"/>
+        </w:rPr>
+        <w:t>交易市场的先决条件是建立精确可靠的碳排放审计系统，该系统需要</w:t>
+      </w:r>
+      <w:r>
+        <w:rPr>
+          <w:rFonts w:hint="eastAsia"/>
+          <w:sz w:val="21"/>
+          <w:szCs w:val="21"/>
+          <w:lang w:eastAsia="zh-CN"/>
+        </w:rPr>
+        <w:t>严格</w:t>
+      </w:r>
+      <w:r>
+        <w:rPr>
+          <w:rFonts w:hint="eastAsia"/>
+          <w:sz w:val="21"/>
+          <w:szCs w:val="21"/>
+          <w:lang w:eastAsia="zh-CN"/>
+        </w:rPr>
+        <w:t>监测建筑内部各种</w:t>
+      </w:r>
+      <w:r>
+        <w:rPr>
+          <w:rFonts w:hint="eastAsia"/>
+          <w:sz w:val="21"/>
+          <w:szCs w:val="21"/>
+          <w:lang w:eastAsia="zh-CN"/>
+        </w:rPr>
+        <w:t>分项</w:t>
+      </w:r>
+      <w:r>
+        <w:rPr>
+          <w:rFonts w:hint="eastAsia"/>
+          <w:sz w:val="21"/>
+          <w:szCs w:val="21"/>
+          <w:lang w:eastAsia="zh-CN"/>
+        </w:rPr>
+        <w:t>能源消耗</w:t>
+      </w:r>
+      <w:r>
+        <w:rPr>
+          <w:rFonts w:hint="eastAsia"/>
+          <w:sz w:val="21"/>
+          <w:szCs w:val="21"/>
+          <w:lang w:eastAsia="zh-CN"/>
+        </w:rPr>
+        <w:t>，并评估需要购入的碳排放量或者可以售出</w:t>
+      </w:r>
+      <w:proofErr w:type="gramStart"/>
+      <w:r>
+        <w:rPr>
+          <w:rFonts w:hint="eastAsia"/>
+          <w:sz w:val="21"/>
+          <w:szCs w:val="21"/>
+          <w:lang w:eastAsia="zh-CN"/>
+        </w:rPr>
+        <w:t>的碳排放权</w:t>
+      </w:r>
+      <w:proofErr w:type="gramEnd"/>
+      <w:r>
+        <w:rPr>
+          <w:rFonts w:hint="eastAsia"/>
+          <w:sz w:val="21"/>
+          <w:szCs w:val="21"/>
+          <w:lang w:eastAsia="zh-CN"/>
+        </w:rPr>
+        <w:t>。</w:t>
+      </w:r>
+      <w:r>
+        <w:rPr>
+          <w:rFonts w:hint="eastAsia"/>
+          <w:sz w:val="21"/>
+          <w:szCs w:val="21"/>
+          <w:lang w:eastAsia="zh-CN"/>
+        </w:rPr>
+        <w:t>基于此种需求，需要引入智慧能源管理系统</w:t>
+      </w:r>
+      <w:r>
+        <w:rPr>
+          <w:rFonts w:hint="eastAsia"/>
+          <w:sz w:val="21"/>
+          <w:szCs w:val="21"/>
+          <w:lang w:eastAsia="zh-CN"/>
+        </w:rPr>
+        <w:t>，该系统的功能架构如图</w:t>
+      </w:r>
+      <w:r>
+        <w:rPr>
+          <w:rFonts w:hint="eastAsia"/>
+          <w:sz w:val="21"/>
+          <w:szCs w:val="21"/>
+          <w:lang w:eastAsia="zh-CN"/>
+        </w:rPr>
+        <w:t>x</w:t>
+      </w:r>
+      <w:r>
+        <w:rPr>
+          <w:rFonts w:hint="eastAsia"/>
+          <w:sz w:val="21"/>
+          <w:szCs w:val="21"/>
+          <w:lang w:eastAsia="zh-CN"/>
+        </w:rPr>
+        <w:t>所示。</w:t>
       </w:r>
     </w:p>
     <w:p>
@@ -15401,110 +16771,111 @@
           <w:szCs w:val="21"/>
           <w:lang w:eastAsia="zh-CN"/>
         </w:rPr>
-        <w:t>该区</w:t>
-      </w:r>
-      <w:r>
-        <w:rPr>
+        <w:t>该区域有大量的冷链设备工作</w:t>
+      </w:r>
+      <w:r>
+        <w:rPr>
+          <w:rFonts w:hint="eastAsia"/>
+          <w:sz w:val="21"/>
+          <w:szCs w:val="21"/>
+          <w:lang w:eastAsia="zh-CN"/>
+        </w:rPr>
+        <w:t>，</w:t>
+      </w:r>
+      <w:r>
+        <w:rPr>
+          <w:sz w:val="21"/>
+          <w:szCs w:val="21"/>
+          <w:lang w:eastAsia="zh-CN"/>
+        </w:rPr>
+        <w:t>带来了大量能耗</w:t>
+      </w:r>
+      <w:r>
+        <w:rPr>
+          <w:rFonts w:hint="eastAsia"/>
+          <w:sz w:val="21"/>
+          <w:szCs w:val="21"/>
+          <w:lang w:eastAsia="zh-CN"/>
+        </w:rPr>
+        <w:t>，</w:t>
+      </w:r>
+      <w:r>
+        <w:rPr>
+          <w:sz w:val="21"/>
+          <w:szCs w:val="21"/>
+          <w:lang w:eastAsia="zh-CN"/>
+        </w:rPr>
+        <w:t>除此之外</w:t>
+      </w:r>
+      <w:r>
+        <w:rPr>
+          <w:rFonts w:hint="eastAsia"/>
+          <w:sz w:val="21"/>
+          <w:szCs w:val="21"/>
+          <w:lang w:eastAsia="zh-CN"/>
+        </w:rPr>
+        <w:t>，</w:t>
+      </w:r>
+      <w:r>
+        <w:rPr>
+          <w:sz w:val="21"/>
+          <w:szCs w:val="21"/>
+          <w:lang w:eastAsia="zh-CN"/>
+        </w:rPr>
+        <w:t>综合商业体内的娱乐设施及商业展示设备亦消耗了大量电能</w:t>
+      </w:r>
+      <w:r>
+        <w:rPr>
+          <w:rFonts w:hint="eastAsia"/>
+          <w:sz w:val="21"/>
+          <w:szCs w:val="21"/>
+          <w:lang w:eastAsia="zh-CN"/>
+        </w:rPr>
+        <w:t>。</w:t>
+      </w:r>
+      <w:r>
+        <w:rPr>
+          <w:sz w:val="21"/>
+          <w:szCs w:val="21"/>
+          <w:lang w:eastAsia="zh-CN"/>
+        </w:rPr>
+        <w:t>另外商业区域的照明需求也高于其他区域</w:t>
+      </w:r>
+      <w:r>
+        <w:rPr>
+          <w:rFonts w:hint="eastAsia"/>
+          <w:sz w:val="21"/>
+          <w:szCs w:val="21"/>
+          <w:lang w:eastAsia="zh-CN"/>
+        </w:rPr>
+        <w:t>，</w:t>
+      </w:r>
+      <w:r>
+        <w:rPr>
+          <w:sz w:val="21"/>
+          <w:szCs w:val="21"/>
+          <w:lang w:eastAsia="zh-CN"/>
+        </w:rPr>
+        <w:t>按照</w:t>
+      </w:r>
+      <w:r>
+        <w:rPr>
+          <w:rFonts w:hint="eastAsia"/>
+          <w:sz w:val="21"/>
+          <w:szCs w:val="21"/>
+          <w:lang w:eastAsia="zh-CN"/>
+        </w:rPr>
+        <w:t>《建筑</w:t>
+      </w:r>
+      <w:r>
+        <w:rPr>
+          <w:rFonts w:hint="eastAsia"/>
           <w:sz w:val="21"/>
           <w:szCs w:val="21"/>
           <w:lang w:eastAsia="zh-CN"/>
         </w:rPr>
         <w:lastRenderedPageBreak/>
-        <w:t>域有大量的冷链设备工作</w:t>
-      </w:r>
-      <w:r>
-        <w:rPr>
-          <w:rFonts w:hint="eastAsia"/>
-          <w:sz w:val="21"/>
-          <w:szCs w:val="21"/>
-          <w:lang w:eastAsia="zh-CN"/>
-        </w:rPr>
-        <w:t>，</w:t>
-      </w:r>
-      <w:r>
-        <w:rPr>
-          <w:sz w:val="21"/>
-          <w:szCs w:val="21"/>
-          <w:lang w:eastAsia="zh-CN"/>
-        </w:rPr>
-        <w:t>带来了大量能耗</w:t>
-      </w:r>
-      <w:r>
-        <w:rPr>
-          <w:rFonts w:hint="eastAsia"/>
-          <w:sz w:val="21"/>
-          <w:szCs w:val="21"/>
-          <w:lang w:eastAsia="zh-CN"/>
-        </w:rPr>
-        <w:t>，</w:t>
-      </w:r>
-      <w:r>
-        <w:rPr>
-          <w:sz w:val="21"/>
-          <w:szCs w:val="21"/>
-          <w:lang w:eastAsia="zh-CN"/>
-        </w:rPr>
-        <w:t>除此之外</w:t>
-      </w:r>
-      <w:r>
-        <w:rPr>
-          <w:rFonts w:hint="eastAsia"/>
-          <w:sz w:val="21"/>
-          <w:szCs w:val="21"/>
-          <w:lang w:eastAsia="zh-CN"/>
-        </w:rPr>
-        <w:t>，</w:t>
-      </w:r>
-      <w:r>
-        <w:rPr>
-          <w:sz w:val="21"/>
-          <w:szCs w:val="21"/>
-          <w:lang w:eastAsia="zh-CN"/>
-        </w:rPr>
-        <w:t>综合商业体内的娱乐设施及商业展示设备亦消耗了大量电能</w:t>
-      </w:r>
-      <w:r>
-        <w:rPr>
-          <w:rFonts w:hint="eastAsia"/>
-          <w:sz w:val="21"/>
-          <w:szCs w:val="21"/>
-          <w:lang w:eastAsia="zh-CN"/>
-        </w:rPr>
-        <w:t>。</w:t>
-      </w:r>
-      <w:r>
-        <w:rPr>
-          <w:sz w:val="21"/>
-          <w:szCs w:val="21"/>
-          <w:lang w:eastAsia="zh-CN"/>
-        </w:rPr>
-        <w:t>另外商业区域的照明需求也高于其他区域</w:t>
-      </w:r>
-      <w:r>
-        <w:rPr>
-          <w:rFonts w:hint="eastAsia"/>
-          <w:sz w:val="21"/>
-          <w:szCs w:val="21"/>
-          <w:lang w:eastAsia="zh-CN"/>
-        </w:rPr>
-        <w:t>，</w:t>
-      </w:r>
-      <w:r>
-        <w:rPr>
-          <w:sz w:val="21"/>
-          <w:szCs w:val="21"/>
-          <w:lang w:eastAsia="zh-CN"/>
-        </w:rPr>
-        <w:t>按照</w:t>
-      </w:r>
-      <w:r>
-        <w:rPr>
-          <w:rFonts w:hint="eastAsia"/>
-          <w:sz w:val="21"/>
-          <w:szCs w:val="21"/>
-          <w:lang w:eastAsia="zh-CN"/>
-        </w:rPr>
-        <w:t>《建筑碳排放计算标准》规定，商业及零售区域的设计照度为</w:t>
+        <w:t>碳排放计算标准》规定，商业及零售区域的设计照度为</w:t>
       </w:r>
       <w:r>
         <w:rPr>
@@ -16512,7 +17883,6 @@
           <w:szCs w:val="21"/>
           <w:lang w:eastAsia="zh-CN"/>
         </w:rPr>
-        <w:lastRenderedPageBreak/>
         <w:t>采用灶具热回收技术</w:t>
       </w:r>
       <w:r>
@@ -16632,6 +18002,7 @@
           <w:szCs w:val="21"/>
           <w:lang w:eastAsia="zh-CN"/>
         </w:rPr>
+        <w:lastRenderedPageBreak/>
         <w:t>上述措施每年预计可</w:t>
       </w:r>
       <w:r>
@@ -17963,7 +19334,6 @@
           <w:sz w:val="16"/>
           <w:szCs w:val="16"/>
         </w:rPr>
-        <w:lastRenderedPageBreak/>
         <w:t>[</w:t>
       </w:r>
       <w:r>
@@ -18106,6 +19476,7 @@
           <w:szCs w:val="16"/>
           <w:lang w:eastAsia="zh-CN"/>
         </w:rPr>
+        <w:lastRenderedPageBreak/>
         <w:t>[7]</w:t>
       </w:r>
       <w:r>
@@ -18781,11 +20152,149 @@
           <w:rFonts w:hint="eastAsia"/>
           <w:sz w:val="21"/>
           <w:szCs w:val="21"/>
-          <w:highlight w:val="yellow"/>
-          <w:lang w:eastAsia="zh-CN"/>
-        </w:rPr>
-        <w:t>建筑能源管理系统</w:t>
-      </w:r>
+          <w:lang w:eastAsia="zh-CN"/>
+        </w:rPr>
+        <w:t>[</w:t>
+      </w:r>
+      <w:r>
+        <w:rPr>
+          <w:rFonts w:hint="eastAsia"/>
+          <w:sz w:val="21"/>
+          <w:szCs w:val="21"/>
+          <w:lang w:eastAsia="zh-CN"/>
+        </w:rPr>
+        <w:t>14</w:t>
+      </w:r>
+      <w:r>
+        <w:rPr>
+          <w:rFonts w:hint="eastAsia"/>
+          <w:sz w:val="21"/>
+          <w:szCs w:val="21"/>
+          <w:lang w:eastAsia="zh-CN"/>
+        </w:rPr>
+        <w:t>]</w:t>
+      </w:r>
+      <w:r>
+        <w:rPr>
+          <w:rFonts w:hint="eastAsia"/>
+          <w:sz w:val="21"/>
+          <w:szCs w:val="21"/>
+          <w:lang w:eastAsia="zh-CN"/>
+        </w:rPr>
+        <w:t>莫惠芝</w:t>
+      </w:r>
+      <w:r>
+        <w:rPr>
+          <w:rFonts w:hint="eastAsia"/>
+          <w:sz w:val="21"/>
+          <w:szCs w:val="21"/>
+          <w:lang w:eastAsia="zh-CN"/>
+        </w:rPr>
+        <w:t>,</w:t>
+      </w:r>
+      <w:r>
+        <w:rPr>
+          <w:rFonts w:hint="eastAsia"/>
+          <w:sz w:val="21"/>
+          <w:szCs w:val="21"/>
+          <w:lang w:eastAsia="zh-CN"/>
+        </w:rPr>
+        <w:t>殷金岩</w:t>
+      </w:r>
+      <w:r>
+        <w:rPr>
+          <w:rFonts w:hint="eastAsia"/>
+          <w:sz w:val="21"/>
+          <w:szCs w:val="21"/>
+          <w:lang w:eastAsia="zh-CN"/>
+        </w:rPr>
+        <w:t>,</w:t>
+      </w:r>
+      <w:r>
+        <w:rPr>
+          <w:rFonts w:hint="eastAsia"/>
+          <w:sz w:val="21"/>
+          <w:szCs w:val="21"/>
+          <w:lang w:eastAsia="zh-CN"/>
+        </w:rPr>
+        <w:t>许建新</w:t>
+      </w:r>
+      <w:r>
+        <w:rPr>
+          <w:rFonts w:hint="eastAsia"/>
+          <w:sz w:val="21"/>
+          <w:szCs w:val="21"/>
+          <w:lang w:eastAsia="zh-CN"/>
+        </w:rPr>
+        <w:t>.</w:t>
+      </w:r>
+      <w:r>
+        <w:rPr>
+          <w:rFonts w:hint="eastAsia"/>
+          <w:sz w:val="21"/>
+          <w:szCs w:val="21"/>
+          <w:lang w:eastAsia="zh-CN"/>
+        </w:rPr>
+        <w:t>简式屋顶绿化植物</w:t>
+      </w:r>
+      <w:proofErr w:type="gramStart"/>
+      <w:r>
+        <w:rPr>
+          <w:rFonts w:hint="eastAsia"/>
+          <w:sz w:val="21"/>
+          <w:szCs w:val="21"/>
+          <w:lang w:eastAsia="zh-CN"/>
+        </w:rPr>
+        <w:t>固碳释氧效益</w:t>
+      </w:r>
+      <w:proofErr w:type="gramEnd"/>
+      <w:r>
+        <w:rPr>
+          <w:rFonts w:hint="eastAsia"/>
+          <w:sz w:val="21"/>
+          <w:szCs w:val="21"/>
+          <w:lang w:eastAsia="zh-CN"/>
+        </w:rPr>
+        <w:t>比较</w:t>
+      </w:r>
+      <w:r>
+        <w:rPr>
+          <w:rFonts w:hint="eastAsia"/>
+          <w:sz w:val="21"/>
+          <w:szCs w:val="21"/>
+          <w:lang w:eastAsia="zh-CN"/>
+        </w:rPr>
+        <w:t>[J].</w:t>
+      </w:r>
+      <w:r>
+        <w:rPr>
+          <w:rFonts w:hint="eastAsia"/>
+          <w:sz w:val="21"/>
+          <w:szCs w:val="21"/>
+          <w:lang w:eastAsia="zh-CN"/>
+        </w:rPr>
+        <w:t>天津农业科学</w:t>
+      </w:r>
+      <w:r>
+        <w:rPr>
+          <w:rFonts w:hint="eastAsia"/>
+          <w:sz w:val="21"/>
+          <w:szCs w:val="21"/>
+          <w:lang w:eastAsia="zh-CN"/>
+        </w:rPr>
+        <w:t>,2017,23(09):</w:t>
+      </w:r>
+      <w:proofErr w:type="gramStart"/>
+      <w:r>
+        <w:rPr>
+          <w:rFonts w:hint="eastAsia"/>
+          <w:sz w:val="21"/>
+          <w:szCs w:val="21"/>
+          <w:lang w:eastAsia="zh-CN"/>
+        </w:rPr>
+        <w:t>89-94.</w:t>
+      </w:r>
+      <w:proofErr w:type="gramEnd"/>
     </w:p>
     <w:p>
       <w:pPr>
@@ -18804,6 +20313,218 @@
           <w:szCs w:val="21"/>
           <w:lang w:eastAsia="zh-CN"/>
         </w:rPr>
+        <w:t>[15]</w:t>
+      </w:r>
+      <w:r>
+        <w:rPr>
+          <w:rFonts w:hint="eastAsia"/>
+          <w:lang w:eastAsia="zh-CN"/>
+        </w:rPr>
+        <w:t xml:space="preserve"> </w:t>
+      </w:r>
+      <w:r>
+        <w:rPr>
+          <w:rFonts w:hint="eastAsia"/>
+          <w:sz w:val="21"/>
+          <w:szCs w:val="21"/>
+          <w:lang w:eastAsia="zh-CN"/>
+        </w:rPr>
+        <w:t>陈爱葵</w:t>
+      </w:r>
+      <w:r>
+        <w:rPr>
+          <w:rFonts w:hint="eastAsia"/>
+          <w:sz w:val="21"/>
+          <w:szCs w:val="21"/>
+          <w:lang w:eastAsia="zh-CN"/>
+        </w:rPr>
+        <w:t>,</w:t>
+      </w:r>
+      <w:r>
+        <w:rPr>
+          <w:rFonts w:hint="eastAsia"/>
+          <w:sz w:val="21"/>
+          <w:szCs w:val="21"/>
+          <w:lang w:eastAsia="zh-CN"/>
+        </w:rPr>
+        <w:t>陆剑</w:t>
+      </w:r>
+      <w:r>
+        <w:rPr>
+          <w:rFonts w:hint="eastAsia"/>
+          <w:sz w:val="21"/>
+          <w:szCs w:val="21"/>
+          <w:lang w:eastAsia="zh-CN"/>
+        </w:rPr>
+        <w:t>,</w:t>
+      </w:r>
+      <w:r>
+        <w:rPr>
+          <w:rFonts w:hint="eastAsia"/>
+          <w:sz w:val="21"/>
+          <w:szCs w:val="21"/>
+          <w:lang w:eastAsia="zh-CN"/>
+        </w:rPr>
+        <w:t>袁剑刚</w:t>
+      </w:r>
+      <w:r>
+        <w:rPr>
+          <w:rFonts w:hint="eastAsia"/>
+          <w:sz w:val="21"/>
+          <w:szCs w:val="21"/>
+          <w:lang w:eastAsia="zh-CN"/>
+        </w:rPr>
+        <w:t>,</w:t>
+      </w:r>
+      <w:r>
+        <w:rPr>
+          <w:rFonts w:hint="eastAsia"/>
+          <w:sz w:val="21"/>
+          <w:szCs w:val="21"/>
+          <w:lang w:eastAsia="zh-CN"/>
+        </w:rPr>
+        <w:t>徐亚幸</w:t>
+      </w:r>
+      <w:r>
+        <w:rPr>
+          <w:rFonts w:hint="eastAsia"/>
+          <w:sz w:val="21"/>
+          <w:szCs w:val="21"/>
+          <w:lang w:eastAsia="zh-CN"/>
+        </w:rPr>
+        <w:t>,</w:t>
+      </w:r>
+      <w:r>
+        <w:rPr>
+          <w:rFonts w:hint="eastAsia"/>
+          <w:sz w:val="21"/>
+          <w:szCs w:val="21"/>
+          <w:lang w:eastAsia="zh-CN"/>
+        </w:rPr>
+        <w:t>杨中艺</w:t>
+      </w:r>
+      <w:r>
+        <w:rPr>
+          <w:rFonts w:hint="eastAsia"/>
+          <w:sz w:val="21"/>
+          <w:szCs w:val="21"/>
+          <w:lang w:eastAsia="zh-CN"/>
+        </w:rPr>
+        <w:t>.</w:t>
+      </w:r>
+      <w:r>
+        <w:rPr>
+          <w:rFonts w:hint="eastAsia"/>
+          <w:sz w:val="21"/>
+          <w:szCs w:val="21"/>
+          <w:lang w:eastAsia="zh-CN"/>
+        </w:rPr>
+        <w:t>屋顶绿地</w:t>
+      </w:r>
+      <w:proofErr w:type="gramStart"/>
+      <w:r>
+        <w:rPr>
+          <w:rFonts w:hint="eastAsia"/>
+          <w:sz w:val="21"/>
+          <w:szCs w:val="21"/>
+          <w:lang w:eastAsia="zh-CN"/>
+        </w:rPr>
+        <w:t>碳固定</w:t>
+      </w:r>
+      <w:proofErr w:type="gramEnd"/>
+      <w:r>
+        <w:rPr>
+          <w:rFonts w:hint="eastAsia"/>
+          <w:sz w:val="21"/>
+          <w:szCs w:val="21"/>
+          <w:lang w:eastAsia="zh-CN"/>
+        </w:rPr>
+        <w:t>潜力的研究</w:t>
+      </w:r>
+      <w:r>
+        <w:rPr>
+          <w:rFonts w:hint="eastAsia"/>
+          <w:sz w:val="21"/>
+          <w:szCs w:val="21"/>
+          <w:lang w:eastAsia="zh-CN"/>
+        </w:rPr>
+        <w:t>[J].</w:t>
+      </w:r>
+      <w:r>
+        <w:rPr>
+          <w:rFonts w:hint="eastAsia"/>
+          <w:sz w:val="21"/>
+          <w:szCs w:val="21"/>
+          <w:lang w:eastAsia="zh-CN"/>
+        </w:rPr>
+        <w:t>中山大学学报</w:t>
+      </w:r>
+      <w:r>
+        <w:rPr>
+          <w:rFonts w:hint="eastAsia"/>
+          <w:sz w:val="21"/>
+          <w:szCs w:val="21"/>
+          <w:lang w:eastAsia="zh-CN"/>
+        </w:rPr>
+        <w:t>(</w:t>
+      </w:r>
+      <w:r>
+        <w:rPr>
+          <w:rFonts w:hint="eastAsia"/>
+          <w:sz w:val="21"/>
+          <w:szCs w:val="21"/>
+          <w:lang w:eastAsia="zh-CN"/>
+        </w:rPr>
+        <w:t>自然科学版</w:t>
+      </w:r>
+      <w:r>
+        <w:rPr>
+          <w:rFonts w:hint="eastAsia"/>
+          <w:sz w:val="21"/>
+          <w:szCs w:val="21"/>
+          <w:lang w:eastAsia="zh-CN"/>
+        </w:rPr>
+        <w:t>),2015,54(01):89-95.DOI:10.13471/j.cnki.acta.snus.2015.01.018.</w:t>
+      </w:r>
+    </w:p>
+    <w:p>
+      <w:pPr>
+        <w:spacing w:line="240" w:lineRule="auto"/>
+        <w:ind w:left="210" w:right="210"/>
+        <w:rPr>
+          <w:sz w:val="21"/>
+          <w:szCs w:val="21"/>
+          <w:lang w:eastAsia="zh-CN"/>
+        </w:rPr>
+      </w:pPr>
+      <w:r>
+        <w:rPr>
+          <w:rFonts w:hint="eastAsia"/>
+          <w:sz w:val="21"/>
+          <w:szCs w:val="21"/>
+          <w:highlight w:val="yellow"/>
+          <w:lang w:eastAsia="zh-CN"/>
+        </w:rPr>
+        <w:t>建筑能源管理系统</w:t>
+      </w:r>
+    </w:p>
+    <w:p>
+      <w:pPr>
+        <w:spacing w:line="240" w:lineRule="auto"/>
+        <w:ind w:left="210" w:right="210"/>
+        <w:rPr>
+          <w:sz w:val="21"/>
+          <w:szCs w:val="21"/>
+          <w:lang w:eastAsia="zh-CN"/>
+        </w:rPr>
+      </w:pPr>
+      <w:r>
+        <w:rPr>
+          <w:rFonts w:hint="eastAsia"/>
+          <w:sz w:val="21"/>
+          <w:szCs w:val="21"/>
+          <w:lang w:eastAsia="zh-CN"/>
+        </w:rPr>
         <w:t>建筑碳排放</w:t>
       </w:r>
       <w:r>
@@ -18866,12 +20587,12 @@
       </w:r>
     </w:p>
     <w:sectPr>
-      <w:headerReference w:type="even" r:id="rId11"/>
-      <w:headerReference w:type="default" r:id="rId12"/>
-      <w:footerReference w:type="even" r:id="rId13"/>
-      <w:footerReference w:type="default" r:id="rId14"/>
-      <w:headerReference w:type="first" r:id="rId15"/>
-      <w:footerReference w:type="first" r:id="rId16"/>
+      <w:headerReference w:type="even" r:id="rId12"/>
+      <w:headerReference w:type="default" r:id="rId13"/>
+      <w:footerReference w:type="even" r:id="rId14"/>
+      <w:footerReference w:type="default" r:id="rId15"/>
+      <w:headerReference w:type="first" r:id="rId16"/>
+      <w:footerReference w:type="first" r:id="rId17"/>
       <w:pgSz w:w="11906" w:h="16838"/>
       <w:pgMar w:top="1440" w:right="1800" w:bottom="1440" w:left="1800" w:header="851" w:footer="992" w:gutter="0"/>
       <w:cols w:space="425"/>
@@ -20986,7 +22707,7 @@
                   <c:v>245329.02462838468</c:v>
                 </c:pt>
                 <c:pt idx="4" formatCode="0.00E+00">
-                  <c:v>114483.51175083463</c:v>
+                  <c:v>114483.51175083472</c:v>
                 </c:pt>
               </c:numCache>
             </c:numRef>
@@ -21295,7 +23016,7 @@
 </file>
 
 <file path=customXml/itemProps1.xml><?xml version="1.0" encoding="utf-8"?>
-<ds:datastoreItem xmlns:ds="http://schemas.openxmlformats.org/officeDocument/2006/customXml" ds:itemID="{4C9EF505-C36E-48C5-B7CD-02CDC806BEC0}">
+<ds:datastoreItem xmlns:ds="http://schemas.openxmlformats.org/officeDocument/2006/customXml" ds:itemID="{8C649869-49CB-4306-B057-775112240C23}">
   <ds:schemaRefs>
     <ds:schemaRef ds:uri="http://schemas.openxmlformats.org/officeDocument/2006/bibliography"/>
   </ds:schemaRefs>

</xml_diff>